<commit_message>
Doc: Se modificaron los estados del infrome de verificacion
</commit_message>
<xml_diff>
--- a/2. Etapa de elaboración/Iteración 2/Plan de pruebas/Informe de Verificación Unitaria_Vesta Risk Manager_T-Code.docx
+++ b/2. Etapa de elaboración/Iteración 2/Plan de pruebas/Informe de Verificación Unitaria_Vesta Risk Manager_T-Code.docx
@@ -489,15 +489,7 @@
                 <w:pStyle w:val="Sinespaciado"/>
               </w:pPr>
               <w:r>
-                <w:t xml:space="preserve">Agustín Collareda, Cintia </w:t>
-              </w:r>
-              <w:proofErr w:type="spellStart"/>
-              <w:r>
-                <w:t>Hernandez</w:t>
-              </w:r>
-              <w:proofErr w:type="spellEnd"/>
-              <w:r>
-                <w:t xml:space="preserve"> y Hugo Frey</w:t>
+                <w:t>Agustín Collareda, Cintia Hernandez y Hugo Frey</w:t>
               </w:r>
             </w:p>
           </w:sdtContent>
@@ -694,7 +686,7 @@
                             <w:txbxContent>
                               <w:p>
                                 <w:pPr>
-                                  <w:pStyle w:val="PSI-Comentario"/>
+                                  <w:ind w:left="0" w:firstLine="0"/>
                                 </w:pPr>
                                 <w:r>
                                   <w:t xml:space="preserve">El informe de Verificación Unitaria es el documento que </w:t>
@@ -751,7 +743,7 @@
                       <w:txbxContent>
                         <w:p>
                           <w:pPr>
-                            <w:pStyle w:val="PSI-Comentario"/>
+                            <w:ind w:left="0" w:firstLine="0"/>
                           </w:pPr>
                           <w:r>
                             <w:t xml:space="preserve">El informe de Verificación Unitaria es el documento que </w:t>
@@ -986,9 +978,11 @@
               <w:b w:val="0"/>
               <w:bCs w:val="0"/>
               <w:noProof/>
-              <w:sz w:val="22"/>
-              <w:szCs w:val="22"/>
-              <w:lang w:eastAsia="es-ES"/>
+              <w:kern w:val="2"/>
+              <w:sz w:val="24"/>
+              <w:szCs w:val="24"/>
+              <w:lang w:val="es-AR" w:eastAsia="es-AR"/>
+              <w14:ligatures w14:val="standardContextual"/>
             </w:rPr>
           </w:pPr>
           <w:r>
@@ -1000,14 +994,14 @@
           <w:r>
             <w:fldChar w:fldCharType="separate"/>
           </w:r>
-          <w:hyperlink w:anchor="_Toc257628223" w:history="1">
+          <w:hyperlink w:anchor="_Toc181402783" w:history="1">
             <w:r>
               <w:rPr>
                 <w:rStyle w:val="Hipervnculo"/>
                 <w:rFonts w:ascii="Cambria" w:eastAsia="Times New Roman" w:hAnsi="Cambria" w:cs="Times New Roman"/>
                 <w:noProof/>
               </w:rPr>
-              <w:t>[Componente1] Versión [número o nombre de versión]</w:t>
+              <w:t>Implementación CU1: Autentificarse</w:t>
             </w:r>
             <w:r>
               <w:rPr>
@@ -1028,7 +1022,7 @@
                 <w:noProof/>
                 <w:webHidden/>
               </w:rPr>
-              <w:instrText xml:space="preserve"> PAGEREF _Toc257628223 \h </w:instrText>
+              <w:instrText xml:space="preserve"> PAGEREF _Toc181402783 \h </w:instrText>
             </w:r>
             <w:r>
               <w:rPr>
@@ -1067,12 +1061,14 @@
               <w:i w:val="0"/>
               <w:iCs w:val="0"/>
               <w:noProof/>
-              <w:sz w:val="22"/>
-              <w:szCs w:val="22"/>
-              <w:lang w:eastAsia="es-ES"/>
+              <w:kern w:val="2"/>
+              <w:sz w:val="24"/>
+              <w:szCs w:val="24"/>
+              <w:lang w:val="es-AR" w:eastAsia="es-AR"/>
+              <w14:ligatures w14:val="standardContextual"/>
             </w:rPr>
           </w:pPr>
-          <w:hyperlink w:anchor="_Toc257628224" w:history="1">
+          <w:hyperlink w:anchor="_Toc181402784" w:history="1">
             <w:r>
               <w:rPr>
                 <w:rStyle w:val="Hipervnculo"/>
@@ -1100,7 +1096,7 @@
                 <w:noProof/>
                 <w:webHidden/>
               </w:rPr>
-              <w:instrText xml:space="preserve"> PAGEREF _Toc257628224 \h </w:instrText>
+              <w:instrText xml:space="preserve"> PAGEREF _Toc181402784 \h </w:instrText>
             </w:r>
             <w:r>
               <w:rPr>
@@ -1137,19 +1133,21 @@
             <w:rPr>
               <w:rFonts w:eastAsiaTheme="minorEastAsia"/>
               <w:noProof/>
-              <w:sz w:val="22"/>
-              <w:szCs w:val="22"/>
-              <w:lang w:eastAsia="es-ES"/>
+              <w:kern w:val="2"/>
+              <w:sz w:val="24"/>
+              <w:szCs w:val="24"/>
+              <w:lang w:val="es-AR" w:eastAsia="es-AR"/>
+              <w14:ligatures w14:val="standardContextual"/>
             </w:rPr>
           </w:pPr>
-          <w:hyperlink w:anchor="_Toc257628225" w:history="1">
+          <w:hyperlink w:anchor="_Toc181402785" w:history="1">
             <w:r>
               <w:rPr>
                 <w:rStyle w:val="Hipervnculo"/>
                 <w:rFonts w:ascii="Cambria" w:eastAsia="Times New Roman" w:hAnsi="Cambria" w:cs="Times New Roman"/>
                 <w:noProof/>
               </w:rPr>
-              <w:t>[Funcionalidad 1]</w:t>
+              <w:t>Iniciar sesión</w:t>
             </w:r>
             <w:r>
               <w:rPr>
@@ -1170,7 +1168,7 @@
                 <w:noProof/>
                 <w:webHidden/>
               </w:rPr>
-              <w:instrText xml:space="preserve"> PAGEREF _Toc257628225 \h </w:instrText>
+              <w:instrText xml:space="preserve"> PAGEREF _Toc181402785 \h </w:instrText>
             </w:r>
             <w:r>
               <w:rPr>
@@ -1191,76 +1189,6 @@
                 <w:webHidden/>
               </w:rPr>
               <w:t>4</w:t>
-            </w:r>
-            <w:r>
-              <w:rPr>
-                <w:noProof/>
-                <w:webHidden/>
-              </w:rPr>
-              <w:fldChar w:fldCharType="end"/>
-            </w:r>
-          </w:hyperlink>
-        </w:p>
-        <w:p>
-          <w:pPr>
-            <w:pStyle w:val="TDC3"/>
-            <w:rPr>
-              <w:rFonts w:eastAsiaTheme="minorEastAsia"/>
-              <w:noProof/>
-              <w:sz w:val="22"/>
-              <w:szCs w:val="22"/>
-              <w:lang w:eastAsia="es-ES"/>
-            </w:rPr>
-          </w:pPr>
-          <w:hyperlink w:anchor="_Toc257628226" w:history="1">
-            <w:r>
-              <w:rPr>
-                <w:rStyle w:val="Hipervnculo"/>
-                <w:rFonts w:ascii="Cambria" w:eastAsia="Times New Roman" w:hAnsi="Cambria" w:cs="Times New Roman"/>
-                <w:noProof/>
-              </w:rPr>
-              <w:t>[Funcionalidad 2]</w:t>
-            </w:r>
-            <w:r>
-              <w:rPr>
-                <w:noProof/>
-                <w:webHidden/>
-              </w:rPr>
-              <w:tab/>
-            </w:r>
-            <w:r>
-              <w:rPr>
-                <w:noProof/>
-                <w:webHidden/>
-              </w:rPr>
-              <w:fldChar w:fldCharType="begin"/>
-            </w:r>
-            <w:r>
-              <w:rPr>
-                <w:noProof/>
-                <w:webHidden/>
-              </w:rPr>
-              <w:instrText xml:space="preserve"> PAGEREF _Toc257628226 \h </w:instrText>
-            </w:r>
-            <w:r>
-              <w:rPr>
-                <w:noProof/>
-                <w:webHidden/>
-              </w:rPr>
-            </w:r>
-            <w:r>
-              <w:rPr>
-                <w:noProof/>
-                <w:webHidden/>
-              </w:rPr>
-              <w:fldChar w:fldCharType="separate"/>
-            </w:r>
-            <w:r>
-              <w:rPr>
-                <w:noProof/>
-                <w:webHidden/>
-              </w:rPr>
-              <w:t>5</w:t>
             </w:r>
             <w:r>
               <w:rPr>
@@ -1279,12 +1207,14 @@
               <w:i w:val="0"/>
               <w:iCs w:val="0"/>
               <w:noProof/>
-              <w:sz w:val="22"/>
-              <w:szCs w:val="22"/>
-              <w:lang w:eastAsia="es-ES"/>
+              <w:kern w:val="2"/>
+              <w:sz w:val="24"/>
+              <w:szCs w:val="24"/>
+              <w:lang w:val="es-AR" w:eastAsia="es-AR"/>
+              <w14:ligatures w14:val="standardContextual"/>
             </w:rPr>
           </w:pPr>
-          <w:hyperlink w:anchor="_Toc257628227" w:history="1">
+          <w:hyperlink w:anchor="_Toc181402786" w:history="1">
             <w:r>
               <w:rPr>
                 <w:rStyle w:val="Hipervnculo"/>
@@ -1312,7 +1242,7 @@
                 <w:noProof/>
                 <w:webHidden/>
               </w:rPr>
-              <w:instrText xml:space="preserve"> PAGEREF _Toc257628227 \h </w:instrText>
+              <w:instrText xml:space="preserve"> PAGEREF _Toc181402786 \h </w:instrText>
             </w:r>
             <w:r>
               <w:rPr>
@@ -1332,7 +1262,7 @@
                 <w:noProof/>
                 <w:webHidden/>
               </w:rPr>
-              <w:t>5</w:t>
+              <w:t>4</w:t>
             </w:r>
             <w:r>
               <w:rPr>
@@ -1349,19 +1279,21 @@
             <w:rPr>
               <w:rFonts w:eastAsiaTheme="minorEastAsia"/>
               <w:noProof/>
-              <w:sz w:val="22"/>
-              <w:szCs w:val="22"/>
-              <w:lang w:eastAsia="es-ES"/>
+              <w:kern w:val="2"/>
+              <w:sz w:val="24"/>
+              <w:szCs w:val="24"/>
+              <w:lang w:val="es-AR" w:eastAsia="es-AR"/>
+              <w14:ligatures w14:val="standardContextual"/>
             </w:rPr>
           </w:pPr>
-          <w:hyperlink w:anchor="_Toc257628228" w:history="1">
+          <w:hyperlink w:anchor="_Toc181402787" w:history="1">
             <w:r>
               <w:rPr>
                 <w:rStyle w:val="Hipervnculo"/>
                 <w:rFonts w:ascii="Cambria" w:eastAsia="Times New Roman" w:hAnsi="Cambria" w:cs="Times New Roman"/>
                 <w:noProof/>
               </w:rPr>
-              <w:t>[Requerimiento No funcional 1]</w:t>
+              <w:t>Denegar acceso a usuarios no registrados</w:t>
             </w:r>
             <w:r>
               <w:rPr>
@@ -1382,7 +1314,7 @@
                 <w:noProof/>
                 <w:webHidden/>
               </w:rPr>
-              <w:instrText xml:space="preserve"> PAGEREF _Toc257628228 \h </w:instrText>
+              <w:instrText xml:space="preserve"> PAGEREF _Toc181402787 \h </w:instrText>
             </w:r>
             <w:r>
               <w:rPr>
@@ -1402,77 +1334,7 @@
                 <w:noProof/>
                 <w:webHidden/>
               </w:rPr>
-              <w:t>5</w:t>
-            </w:r>
-            <w:r>
-              <w:rPr>
-                <w:noProof/>
-                <w:webHidden/>
-              </w:rPr>
-              <w:fldChar w:fldCharType="end"/>
-            </w:r>
-          </w:hyperlink>
-        </w:p>
-        <w:p>
-          <w:pPr>
-            <w:pStyle w:val="TDC3"/>
-            <w:rPr>
-              <w:rFonts w:eastAsiaTheme="minorEastAsia"/>
-              <w:noProof/>
-              <w:sz w:val="22"/>
-              <w:szCs w:val="22"/>
-              <w:lang w:eastAsia="es-ES"/>
-            </w:rPr>
-          </w:pPr>
-          <w:hyperlink w:anchor="_Toc257628229" w:history="1">
-            <w:r>
-              <w:rPr>
-                <w:rStyle w:val="Hipervnculo"/>
-                <w:rFonts w:ascii="Cambria" w:eastAsia="Times New Roman" w:hAnsi="Cambria" w:cs="Times New Roman"/>
-                <w:noProof/>
-              </w:rPr>
-              <w:t>[Requerimiento no funcional 2]</w:t>
-            </w:r>
-            <w:r>
-              <w:rPr>
-                <w:noProof/>
-                <w:webHidden/>
-              </w:rPr>
-              <w:tab/>
-            </w:r>
-            <w:r>
-              <w:rPr>
-                <w:noProof/>
-                <w:webHidden/>
-              </w:rPr>
-              <w:fldChar w:fldCharType="begin"/>
-            </w:r>
-            <w:r>
-              <w:rPr>
-                <w:noProof/>
-                <w:webHidden/>
-              </w:rPr>
-              <w:instrText xml:space="preserve"> PAGEREF _Toc257628229 \h </w:instrText>
-            </w:r>
-            <w:r>
-              <w:rPr>
-                <w:noProof/>
-                <w:webHidden/>
-              </w:rPr>
-            </w:r>
-            <w:r>
-              <w:rPr>
-                <w:noProof/>
-                <w:webHidden/>
-              </w:rPr>
-              <w:fldChar w:fldCharType="separate"/>
-            </w:r>
-            <w:r>
-              <w:rPr>
-                <w:noProof/>
-                <w:webHidden/>
-              </w:rPr>
-              <w:t>5</w:t>
+              <w:t>4</w:t>
             </w:r>
             <w:r>
               <w:rPr>
@@ -1491,19 +1353,21 @@
               <w:b w:val="0"/>
               <w:bCs w:val="0"/>
               <w:noProof/>
-              <w:sz w:val="22"/>
-              <w:szCs w:val="22"/>
-              <w:lang w:eastAsia="es-ES"/>
+              <w:kern w:val="2"/>
+              <w:sz w:val="24"/>
+              <w:szCs w:val="24"/>
+              <w:lang w:val="es-AR" w:eastAsia="es-AR"/>
+              <w14:ligatures w14:val="standardContextual"/>
             </w:rPr>
           </w:pPr>
-          <w:hyperlink w:anchor="_Toc257628230" w:history="1">
+          <w:hyperlink w:anchor="_Toc181402788" w:history="1">
             <w:r>
               <w:rPr>
                 <w:rStyle w:val="Hipervnculo"/>
                 <w:rFonts w:ascii="Cambria" w:eastAsia="Times New Roman" w:hAnsi="Cambria" w:cs="Times New Roman"/>
                 <w:noProof/>
               </w:rPr>
-              <w:t>[Componente 2] Versión [número o nombre de versión]</w:t>
+              <w:t>Implementación CU2: Administrar acceso al sistema</w:t>
             </w:r>
             <w:r>
               <w:rPr>
@@ -1524,7 +1388,7 @@
                 <w:noProof/>
                 <w:webHidden/>
               </w:rPr>
-              <w:instrText xml:space="preserve"> PAGEREF _Toc257628230 \h </w:instrText>
+              <w:instrText xml:space="preserve"> PAGEREF _Toc181402788 \h </w:instrText>
             </w:r>
             <w:r>
               <w:rPr>
@@ -1544,7 +1408,7 @@
                 <w:noProof/>
                 <w:webHidden/>
               </w:rPr>
-              <w:t>6</w:t>
+              <w:t>5</w:t>
             </w:r>
             <w:r>
               <w:rPr>
@@ -1563,12 +1427,14 @@
               <w:i w:val="0"/>
               <w:iCs w:val="0"/>
               <w:noProof/>
-              <w:sz w:val="22"/>
-              <w:szCs w:val="22"/>
-              <w:lang w:eastAsia="es-ES"/>
+              <w:kern w:val="2"/>
+              <w:sz w:val="24"/>
+              <w:szCs w:val="24"/>
+              <w:lang w:val="es-AR" w:eastAsia="es-AR"/>
+              <w14:ligatures w14:val="standardContextual"/>
             </w:rPr>
           </w:pPr>
-          <w:hyperlink w:anchor="_Toc257628231" w:history="1">
+          <w:hyperlink w:anchor="_Toc181402789" w:history="1">
             <w:r>
               <w:rPr>
                 <w:rStyle w:val="Hipervnculo"/>
@@ -1596,7 +1462,150 @@
                 <w:noProof/>
                 <w:webHidden/>
               </w:rPr>
-              <w:instrText xml:space="preserve"> PAGEREF _Toc257628231 \h </w:instrText>
+              <w:instrText xml:space="preserve"> PAGEREF _Toc181402789 \h </w:instrText>
+            </w:r>
+            <w:r>
+              <w:rPr>
+                <w:noProof/>
+                <w:webHidden/>
+              </w:rPr>
+            </w:r>
+            <w:r>
+              <w:rPr>
+                <w:noProof/>
+                <w:webHidden/>
+              </w:rPr>
+              <w:fldChar w:fldCharType="separate"/>
+            </w:r>
+            <w:r>
+              <w:rPr>
+                <w:noProof/>
+                <w:webHidden/>
+              </w:rPr>
+              <w:t>5</w:t>
+            </w:r>
+            <w:r>
+              <w:rPr>
+                <w:noProof/>
+                <w:webHidden/>
+              </w:rPr>
+              <w:fldChar w:fldCharType="end"/>
+            </w:r>
+          </w:hyperlink>
+        </w:p>
+        <w:p>
+          <w:pPr>
+            <w:pStyle w:val="TDC3"/>
+            <w:rPr>
+              <w:rFonts w:eastAsiaTheme="minorEastAsia"/>
+              <w:noProof/>
+              <w:kern w:val="2"/>
+              <w:sz w:val="24"/>
+              <w:szCs w:val="24"/>
+              <w:lang w:val="es-AR" w:eastAsia="es-AR"/>
+              <w14:ligatures w14:val="standardContextual"/>
+            </w:rPr>
+          </w:pPr>
+          <w:hyperlink w:anchor="_Toc181402790" w:history="1">
+            <w:r>
+              <w:rPr>
+                <w:rStyle w:val="Hipervnculo"/>
+                <w:rFonts w:ascii="Cambria" w:eastAsia="Times New Roman" w:hAnsi="Cambria" w:cs="Times New Roman"/>
+                <w:noProof/>
+              </w:rPr>
+              <w:t>Registrar, modificar y eliminar usuarios</w:t>
+            </w:r>
+            <w:r>
+              <w:rPr>
+                <w:noProof/>
+                <w:webHidden/>
+              </w:rPr>
+              <w:tab/>
+            </w:r>
+            <w:r>
+              <w:rPr>
+                <w:noProof/>
+                <w:webHidden/>
+              </w:rPr>
+              <w:fldChar w:fldCharType="begin"/>
+            </w:r>
+            <w:r>
+              <w:rPr>
+                <w:noProof/>
+                <w:webHidden/>
+              </w:rPr>
+              <w:instrText xml:space="preserve"> PAGEREF _Toc181402790 \h </w:instrText>
+            </w:r>
+            <w:r>
+              <w:rPr>
+                <w:noProof/>
+                <w:webHidden/>
+              </w:rPr>
+            </w:r>
+            <w:r>
+              <w:rPr>
+                <w:noProof/>
+                <w:webHidden/>
+              </w:rPr>
+              <w:fldChar w:fldCharType="separate"/>
+            </w:r>
+            <w:r>
+              <w:rPr>
+                <w:noProof/>
+                <w:webHidden/>
+              </w:rPr>
+              <w:t>5</w:t>
+            </w:r>
+            <w:r>
+              <w:rPr>
+                <w:noProof/>
+                <w:webHidden/>
+              </w:rPr>
+              <w:fldChar w:fldCharType="end"/>
+            </w:r>
+          </w:hyperlink>
+        </w:p>
+        <w:p>
+          <w:pPr>
+            <w:pStyle w:val="TDC3"/>
+            <w:rPr>
+              <w:rFonts w:eastAsiaTheme="minorEastAsia"/>
+              <w:noProof/>
+              <w:kern w:val="2"/>
+              <w:sz w:val="24"/>
+              <w:szCs w:val="24"/>
+              <w:lang w:val="es-AR" w:eastAsia="es-AR"/>
+              <w14:ligatures w14:val="standardContextual"/>
+            </w:rPr>
+          </w:pPr>
+          <w:hyperlink w:anchor="_Toc181402791" w:history="1">
+            <w:r>
+              <w:rPr>
+                <w:rStyle w:val="Hipervnculo"/>
+                <w:noProof/>
+              </w:rPr>
+              <w:t>Administrar perfiles de usuario</w:t>
+            </w:r>
+            <w:r>
+              <w:rPr>
+                <w:noProof/>
+                <w:webHidden/>
+              </w:rPr>
+              <w:tab/>
+            </w:r>
+            <w:r>
+              <w:rPr>
+                <w:noProof/>
+                <w:webHidden/>
+              </w:rPr>
+              <w:fldChar w:fldCharType="begin"/>
+            </w:r>
+            <w:r>
+              <w:rPr>
+                <w:noProof/>
+                <w:webHidden/>
+              </w:rPr>
+              <w:instrText xml:space="preserve"> PAGEREF _Toc181402791 \h </w:instrText>
             </w:r>
             <w:r>
               <w:rPr>
@@ -1635,12 +1644,14 @@
               <w:i w:val="0"/>
               <w:iCs w:val="0"/>
               <w:noProof/>
-              <w:sz w:val="22"/>
-              <w:szCs w:val="22"/>
-              <w:lang w:eastAsia="es-ES"/>
+              <w:kern w:val="2"/>
+              <w:sz w:val="24"/>
+              <w:szCs w:val="24"/>
+              <w:lang w:val="es-AR" w:eastAsia="es-AR"/>
+              <w14:ligatures w14:val="standardContextual"/>
             </w:rPr>
           </w:pPr>
-          <w:hyperlink w:anchor="_Toc257628232" w:history="1">
+          <w:hyperlink w:anchor="_Toc181402792" w:history="1">
             <w:r>
               <w:rPr>
                 <w:rStyle w:val="Hipervnculo"/>
@@ -1668,7 +1679,7 @@
                 <w:noProof/>
                 <w:webHidden/>
               </w:rPr>
-              <w:instrText xml:space="preserve"> PAGEREF _Toc257628232 \h </w:instrText>
+              <w:instrText xml:space="preserve"> PAGEREF _Toc181402792 \h </w:instrText>
             </w:r>
             <w:r>
               <w:rPr>
@@ -1689,6 +1700,943 @@
                 <w:webHidden/>
               </w:rPr>
               <w:t>6</w:t>
+            </w:r>
+            <w:r>
+              <w:rPr>
+                <w:noProof/>
+                <w:webHidden/>
+              </w:rPr>
+              <w:fldChar w:fldCharType="end"/>
+            </w:r>
+          </w:hyperlink>
+        </w:p>
+        <w:p>
+          <w:pPr>
+            <w:pStyle w:val="TDC3"/>
+            <w:rPr>
+              <w:rFonts w:eastAsiaTheme="minorEastAsia"/>
+              <w:noProof/>
+              <w:kern w:val="2"/>
+              <w:sz w:val="24"/>
+              <w:szCs w:val="24"/>
+              <w:lang w:val="es-AR" w:eastAsia="es-AR"/>
+              <w14:ligatures w14:val="standardContextual"/>
+            </w:rPr>
+          </w:pPr>
+          <w:hyperlink w:anchor="_Toc181402793" w:history="1">
+            <w:r>
+              <w:rPr>
+                <w:rStyle w:val="Hipervnculo"/>
+                <w:noProof/>
+              </w:rPr>
+              <w:t>Denegar registrar, modificar o eliminar usuarios a usuarios no administradores</w:t>
+            </w:r>
+            <w:r>
+              <w:rPr>
+                <w:noProof/>
+                <w:webHidden/>
+              </w:rPr>
+              <w:tab/>
+            </w:r>
+            <w:r>
+              <w:rPr>
+                <w:noProof/>
+                <w:webHidden/>
+              </w:rPr>
+              <w:fldChar w:fldCharType="begin"/>
+            </w:r>
+            <w:r>
+              <w:rPr>
+                <w:noProof/>
+                <w:webHidden/>
+              </w:rPr>
+              <w:instrText xml:space="preserve"> PAGEREF _Toc181402793 \h </w:instrText>
+            </w:r>
+            <w:r>
+              <w:rPr>
+                <w:noProof/>
+                <w:webHidden/>
+              </w:rPr>
+            </w:r>
+            <w:r>
+              <w:rPr>
+                <w:noProof/>
+                <w:webHidden/>
+              </w:rPr>
+              <w:fldChar w:fldCharType="separate"/>
+            </w:r>
+            <w:r>
+              <w:rPr>
+                <w:noProof/>
+                <w:webHidden/>
+              </w:rPr>
+              <w:t>6</w:t>
+            </w:r>
+            <w:r>
+              <w:rPr>
+                <w:noProof/>
+                <w:webHidden/>
+              </w:rPr>
+              <w:fldChar w:fldCharType="end"/>
+            </w:r>
+          </w:hyperlink>
+        </w:p>
+        <w:p>
+          <w:pPr>
+            <w:pStyle w:val="TDC1"/>
+            <w:rPr>
+              <w:rFonts w:eastAsiaTheme="minorEastAsia"/>
+              <w:b w:val="0"/>
+              <w:bCs w:val="0"/>
+              <w:noProof/>
+              <w:kern w:val="2"/>
+              <w:sz w:val="24"/>
+              <w:szCs w:val="24"/>
+              <w:lang w:val="es-AR" w:eastAsia="es-AR"/>
+              <w14:ligatures w14:val="standardContextual"/>
+            </w:rPr>
+          </w:pPr>
+          <w:hyperlink w:anchor="_Toc181402794" w:history="1">
+            <w:r>
+              <w:rPr>
+                <w:rStyle w:val="Hipervnculo"/>
+                <w:noProof/>
+              </w:rPr>
+              <w:t>Implementación CU3: Administrar proyectos</w:t>
+            </w:r>
+            <w:r>
+              <w:rPr>
+                <w:noProof/>
+                <w:webHidden/>
+              </w:rPr>
+              <w:tab/>
+            </w:r>
+            <w:r>
+              <w:rPr>
+                <w:noProof/>
+                <w:webHidden/>
+              </w:rPr>
+              <w:fldChar w:fldCharType="begin"/>
+            </w:r>
+            <w:r>
+              <w:rPr>
+                <w:noProof/>
+                <w:webHidden/>
+              </w:rPr>
+              <w:instrText xml:space="preserve"> PAGEREF _Toc181402794 \h </w:instrText>
+            </w:r>
+            <w:r>
+              <w:rPr>
+                <w:noProof/>
+                <w:webHidden/>
+              </w:rPr>
+            </w:r>
+            <w:r>
+              <w:rPr>
+                <w:noProof/>
+                <w:webHidden/>
+              </w:rPr>
+              <w:fldChar w:fldCharType="separate"/>
+            </w:r>
+            <w:r>
+              <w:rPr>
+                <w:noProof/>
+                <w:webHidden/>
+              </w:rPr>
+              <w:t>6</w:t>
+            </w:r>
+            <w:r>
+              <w:rPr>
+                <w:noProof/>
+                <w:webHidden/>
+              </w:rPr>
+              <w:fldChar w:fldCharType="end"/>
+            </w:r>
+          </w:hyperlink>
+        </w:p>
+        <w:p>
+          <w:pPr>
+            <w:pStyle w:val="TDC2"/>
+            <w:rPr>
+              <w:rFonts w:eastAsiaTheme="minorEastAsia"/>
+              <w:i w:val="0"/>
+              <w:iCs w:val="0"/>
+              <w:noProof/>
+              <w:kern w:val="2"/>
+              <w:sz w:val="24"/>
+              <w:szCs w:val="24"/>
+              <w:lang w:val="es-AR" w:eastAsia="es-AR"/>
+              <w14:ligatures w14:val="standardContextual"/>
+            </w:rPr>
+          </w:pPr>
+          <w:hyperlink w:anchor="_Toc181402795" w:history="1">
+            <w:r>
+              <w:rPr>
+                <w:rStyle w:val="Hipervnculo"/>
+                <w:noProof/>
+              </w:rPr>
+              <w:t>Requerimientos funcionales</w:t>
+            </w:r>
+            <w:r>
+              <w:rPr>
+                <w:noProof/>
+                <w:webHidden/>
+              </w:rPr>
+              <w:tab/>
+            </w:r>
+            <w:r>
+              <w:rPr>
+                <w:noProof/>
+                <w:webHidden/>
+              </w:rPr>
+              <w:fldChar w:fldCharType="begin"/>
+            </w:r>
+            <w:r>
+              <w:rPr>
+                <w:noProof/>
+                <w:webHidden/>
+              </w:rPr>
+              <w:instrText xml:space="preserve"> PAGEREF _Toc181402795 \h </w:instrText>
+            </w:r>
+            <w:r>
+              <w:rPr>
+                <w:noProof/>
+                <w:webHidden/>
+              </w:rPr>
+            </w:r>
+            <w:r>
+              <w:rPr>
+                <w:noProof/>
+                <w:webHidden/>
+              </w:rPr>
+              <w:fldChar w:fldCharType="separate"/>
+            </w:r>
+            <w:r>
+              <w:rPr>
+                <w:noProof/>
+                <w:webHidden/>
+              </w:rPr>
+              <w:t>6</w:t>
+            </w:r>
+            <w:r>
+              <w:rPr>
+                <w:noProof/>
+                <w:webHidden/>
+              </w:rPr>
+              <w:fldChar w:fldCharType="end"/>
+            </w:r>
+          </w:hyperlink>
+        </w:p>
+        <w:p>
+          <w:pPr>
+            <w:pStyle w:val="TDC3"/>
+            <w:rPr>
+              <w:rFonts w:eastAsiaTheme="minorEastAsia"/>
+              <w:noProof/>
+              <w:kern w:val="2"/>
+              <w:sz w:val="24"/>
+              <w:szCs w:val="24"/>
+              <w:lang w:val="es-AR" w:eastAsia="es-AR"/>
+              <w14:ligatures w14:val="standardContextual"/>
+            </w:rPr>
+          </w:pPr>
+          <w:hyperlink w:anchor="_Toc181402796" w:history="1">
+            <w:r>
+              <w:rPr>
+                <w:rStyle w:val="Hipervnculo"/>
+                <w:noProof/>
+              </w:rPr>
+              <w:t>Crear, modificar y eliminar proyectos</w:t>
+            </w:r>
+            <w:r>
+              <w:rPr>
+                <w:noProof/>
+                <w:webHidden/>
+              </w:rPr>
+              <w:tab/>
+            </w:r>
+            <w:r>
+              <w:rPr>
+                <w:noProof/>
+                <w:webHidden/>
+              </w:rPr>
+              <w:fldChar w:fldCharType="begin"/>
+            </w:r>
+            <w:r>
+              <w:rPr>
+                <w:noProof/>
+                <w:webHidden/>
+              </w:rPr>
+              <w:instrText xml:space="preserve"> PAGEREF _Toc181402796 \h </w:instrText>
+            </w:r>
+            <w:r>
+              <w:rPr>
+                <w:noProof/>
+                <w:webHidden/>
+              </w:rPr>
+            </w:r>
+            <w:r>
+              <w:rPr>
+                <w:noProof/>
+                <w:webHidden/>
+              </w:rPr>
+              <w:fldChar w:fldCharType="separate"/>
+            </w:r>
+            <w:r>
+              <w:rPr>
+                <w:noProof/>
+                <w:webHidden/>
+              </w:rPr>
+              <w:t>6</w:t>
+            </w:r>
+            <w:r>
+              <w:rPr>
+                <w:noProof/>
+                <w:webHidden/>
+              </w:rPr>
+              <w:fldChar w:fldCharType="end"/>
+            </w:r>
+          </w:hyperlink>
+        </w:p>
+        <w:p>
+          <w:pPr>
+            <w:pStyle w:val="TDC3"/>
+            <w:rPr>
+              <w:rFonts w:eastAsiaTheme="minorEastAsia"/>
+              <w:noProof/>
+              <w:kern w:val="2"/>
+              <w:sz w:val="24"/>
+              <w:szCs w:val="24"/>
+              <w:lang w:val="es-AR" w:eastAsia="es-AR"/>
+              <w14:ligatures w14:val="standardContextual"/>
+            </w:rPr>
+          </w:pPr>
+          <w:hyperlink w:anchor="_Toc181402797" w:history="1">
+            <w:r>
+              <w:rPr>
+                <w:rStyle w:val="Hipervnculo"/>
+                <w:noProof/>
+              </w:rPr>
+              <w:t>Asignar participantes</w:t>
+            </w:r>
+            <w:r>
+              <w:rPr>
+                <w:noProof/>
+                <w:webHidden/>
+              </w:rPr>
+              <w:tab/>
+            </w:r>
+            <w:r>
+              <w:rPr>
+                <w:noProof/>
+                <w:webHidden/>
+              </w:rPr>
+              <w:fldChar w:fldCharType="begin"/>
+            </w:r>
+            <w:r>
+              <w:rPr>
+                <w:noProof/>
+                <w:webHidden/>
+              </w:rPr>
+              <w:instrText xml:space="preserve"> PAGEREF _Toc181402797 \h </w:instrText>
+            </w:r>
+            <w:r>
+              <w:rPr>
+                <w:noProof/>
+                <w:webHidden/>
+              </w:rPr>
+            </w:r>
+            <w:r>
+              <w:rPr>
+                <w:noProof/>
+                <w:webHidden/>
+              </w:rPr>
+              <w:fldChar w:fldCharType="separate"/>
+            </w:r>
+            <w:r>
+              <w:rPr>
+                <w:noProof/>
+                <w:webHidden/>
+              </w:rPr>
+              <w:t>7</w:t>
+            </w:r>
+            <w:r>
+              <w:rPr>
+                <w:noProof/>
+                <w:webHidden/>
+              </w:rPr>
+              <w:fldChar w:fldCharType="end"/>
+            </w:r>
+          </w:hyperlink>
+        </w:p>
+        <w:p>
+          <w:pPr>
+            <w:pStyle w:val="TDC3"/>
+            <w:rPr>
+              <w:rFonts w:eastAsiaTheme="minorEastAsia"/>
+              <w:noProof/>
+              <w:kern w:val="2"/>
+              <w:sz w:val="24"/>
+              <w:szCs w:val="24"/>
+              <w:lang w:val="es-AR" w:eastAsia="es-AR"/>
+              <w14:ligatures w14:val="standardContextual"/>
+            </w:rPr>
+          </w:pPr>
+          <w:hyperlink w:anchor="_Toc181402798" w:history="1">
+            <w:r>
+              <w:rPr>
+                <w:rStyle w:val="Hipervnculo"/>
+                <w:noProof/>
+              </w:rPr>
+              <w:t>Modificar información del proyecto</w:t>
+            </w:r>
+            <w:r>
+              <w:rPr>
+                <w:noProof/>
+                <w:webHidden/>
+              </w:rPr>
+              <w:tab/>
+            </w:r>
+            <w:r>
+              <w:rPr>
+                <w:noProof/>
+                <w:webHidden/>
+              </w:rPr>
+              <w:fldChar w:fldCharType="begin"/>
+            </w:r>
+            <w:r>
+              <w:rPr>
+                <w:noProof/>
+                <w:webHidden/>
+              </w:rPr>
+              <w:instrText xml:space="preserve"> PAGEREF _Toc181402798 \h </w:instrText>
+            </w:r>
+            <w:r>
+              <w:rPr>
+                <w:noProof/>
+                <w:webHidden/>
+              </w:rPr>
+            </w:r>
+            <w:r>
+              <w:rPr>
+                <w:noProof/>
+                <w:webHidden/>
+              </w:rPr>
+              <w:fldChar w:fldCharType="separate"/>
+            </w:r>
+            <w:r>
+              <w:rPr>
+                <w:noProof/>
+                <w:webHidden/>
+              </w:rPr>
+              <w:t>7</w:t>
+            </w:r>
+            <w:r>
+              <w:rPr>
+                <w:noProof/>
+                <w:webHidden/>
+              </w:rPr>
+              <w:fldChar w:fldCharType="end"/>
+            </w:r>
+          </w:hyperlink>
+        </w:p>
+        <w:p>
+          <w:pPr>
+            <w:pStyle w:val="TDC3"/>
+            <w:rPr>
+              <w:rFonts w:eastAsiaTheme="minorEastAsia"/>
+              <w:noProof/>
+              <w:kern w:val="2"/>
+              <w:sz w:val="24"/>
+              <w:szCs w:val="24"/>
+              <w:lang w:val="es-AR" w:eastAsia="es-AR"/>
+              <w14:ligatures w14:val="standardContextual"/>
+            </w:rPr>
+          </w:pPr>
+          <w:hyperlink w:anchor="_Toc181402799" w:history="1">
+            <w:r>
+              <w:rPr>
+                <w:rStyle w:val="Hipervnculo"/>
+                <w:noProof/>
+              </w:rPr>
+              <w:t>Gestionar iteraciones</w:t>
+            </w:r>
+            <w:r>
+              <w:rPr>
+                <w:noProof/>
+                <w:webHidden/>
+              </w:rPr>
+              <w:tab/>
+            </w:r>
+            <w:r>
+              <w:rPr>
+                <w:noProof/>
+                <w:webHidden/>
+              </w:rPr>
+              <w:fldChar w:fldCharType="begin"/>
+            </w:r>
+            <w:r>
+              <w:rPr>
+                <w:noProof/>
+                <w:webHidden/>
+              </w:rPr>
+              <w:instrText xml:space="preserve"> PAGEREF _Toc181402799 \h </w:instrText>
+            </w:r>
+            <w:r>
+              <w:rPr>
+                <w:noProof/>
+                <w:webHidden/>
+              </w:rPr>
+            </w:r>
+            <w:r>
+              <w:rPr>
+                <w:noProof/>
+                <w:webHidden/>
+              </w:rPr>
+              <w:fldChar w:fldCharType="separate"/>
+            </w:r>
+            <w:r>
+              <w:rPr>
+                <w:noProof/>
+                <w:webHidden/>
+              </w:rPr>
+              <w:t>7</w:t>
+            </w:r>
+            <w:r>
+              <w:rPr>
+                <w:noProof/>
+                <w:webHidden/>
+              </w:rPr>
+              <w:fldChar w:fldCharType="end"/>
+            </w:r>
+          </w:hyperlink>
+        </w:p>
+        <w:p>
+          <w:pPr>
+            <w:pStyle w:val="TDC2"/>
+            <w:rPr>
+              <w:rFonts w:eastAsiaTheme="minorEastAsia"/>
+              <w:i w:val="0"/>
+              <w:iCs w:val="0"/>
+              <w:noProof/>
+              <w:kern w:val="2"/>
+              <w:sz w:val="24"/>
+              <w:szCs w:val="24"/>
+              <w:lang w:val="es-AR" w:eastAsia="es-AR"/>
+              <w14:ligatures w14:val="standardContextual"/>
+            </w:rPr>
+          </w:pPr>
+          <w:hyperlink w:anchor="_Toc181402800" w:history="1">
+            <w:r>
+              <w:rPr>
+                <w:rStyle w:val="Hipervnculo"/>
+                <w:noProof/>
+              </w:rPr>
+              <w:t>Requerimientos no funcionales</w:t>
+            </w:r>
+            <w:r>
+              <w:rPr>
+                <w:noProof/>
+                <w:webHidden/>
+              </w:rPr>
+              <w:tab/>
+            </w:r>
+            <w:r>
+              <w:rPr>
+                <w:noProof/>
+                <w:webHidden/>
+              </w:rPr>
+              <w:fldChar w:fldCharType="begin"/>
+            </w:r>
+            <w:r>
+              <w:rPr>
+                <w:noProof/>
+                <w:webHidden/>
+              </w:rPr>
+              <w:instrText xml:space="preserve"> PAGEREF _Toc181402800 \h </w:instrText>
+            </w:r>
+            <w:r>
+              <w:rPr>
+                <w:noProof/>
+                <w:webHidden/>
+              </w:rPr>
+            </w:r>
+            <w:r>
+              <w:rPr>
+                <w:noProof/>
+                <w:webHidden/>
+              </w:rPr>
+              <w:fldChar w:fldCharType="separate"/>
+            </w:r>
+            <w:r>
+              <w:rPr>
+                <w:noProof/>
+                <w:webHidden/>
+              </w:rPr>
+              <w:t>7</w:t>
+            </w:r>
+            <w:r>
+              <w:rPr>
+                <w:noProof/>
+                <w:webHidden/>
+              </w:rPr>
+              <w:fldChar w:fldCharType="end"/>
+            </w:r>
+          </w:hyperlink>
+        </w:p>
+        <w:p>
+          <w:pPr>
+            <w:pStyle w:val="TDC3"/>
+            <w:rPr>
+              <w:rFonts w:eastAsiaTheme="minorEastAsia"/>
+              <w:noProof/>
+              <w:kern w:val="2"/>
+              <w:sz w:val="24"/>
+              <w:szCs w:val="24"/>
+              <w:lang w:val="es-AR" w:eastAsia="es-AR"/>
+              <w14:ligatures w14:val="standardContextual"/>
+            </w:rPr>
+          </w:pPr>
+          <w:hyperlink w:anchor="_Toc181402801" w:history="1">
+            <w:r>
+              <w:rPr>
+                <w:rStyle w:val="Hipervnculo"/>
+                <w:noProof/>
+              </w:rPr>
+              <w:t>Denegar crear proyectos a usuarios no administradores</w:t>
+            </w:r>
+            <w:r>
+              <w:rPr>
+                <w:noProof/>
+                <w:webHidden/>
+              </w:rPr>
+              <w:tab/>
+            </w:r>
+            <w:r>
+              <w:rPr>
+                <w:noProof/>
+                <w:webHidden/>
+              </w:rPr>
+              <w:fldChar w:fldCharType="begin"/>
+            </w:r>
+            <w:r>
+              <w:rPr>
+                <w:noProof/>
+                <w:webHidden/>
+              </w:rPr>
+              <w:instrText xml:space="preserve"> PAGEREF _Toc181402801 \h </w:instrText>
+            </w:r>
+            <w:r>
+              <w:rPr>
+                <w:noProof/>
+                <w:webHidden/>
+              </w:rPr>
+            </w:r>
+            <w:r>
+              <w:rPr>
+                <w:noProof/>
+                <w:webHidden/>
+              </w:rPr>
+              <w:fldChar w:fldCharType="separate"/>
+            </w:r>
+            <w:r>
+              <w:rPr>
+                <w:noProof/>
+                <w:webHidden/>
+              </w:rPr>
+              <w:t>7</w:t>
+            </w:r>
+            <w:r>
+              <w:rPr>
+                <w:noProof/>
+                <w:webHidden/>
+              </w:rPr>
+              <w:fldChar w:fldCharType="end"/>
+            </w:r>
+          </w:hyperlink>
+        </w:p>
+        <w:p>
+          <w:pPr>
+            <w:pStyle w:val="TDC1"/>
+            <w:rPr>
+              <w:rFonts w:eastAsiaTheme="minorEastAsia"/>
+              <w:b w:val="0"/>
+              <w:bCs w:val="0"/>
+              <w:noProof/>
+              <w:kern w:val="2"/>
+              <w:sz w:val="24"/>
+              <w:szCs w:val="24"/>
+              <w:lang w:val="es-AR" w:eastAsia="es-AR"/>
+              <w14:ligatures w14:val="standardContextual"/>
+            </w:rPr>
+          </w:pPr>
+          <w:hyperlink w:anchor="_Toc181402802" w:history="1">
+            <w:r>
+              <w:rPr>
+                <w:rStyle w:val="Hipervnculo"/>
+                <w:noProof/>
+              </w:rPr>
+              <w:t>Implementación CU4: Añadir riesgo a la lista</w:t>
+            </w:r>
+            <w:r>
+              <w:rPr>
+                <w:noProof/>
+                <w:webHidden/>
+              </w:rPr>
+              <w:tab/>
+            </w:r>
+            <w:r>
+              <w:rPr>
+                <w:noProof/>
+                <w:webHidden/>
+              </w:rPr>
+              <w:fldChar w:fldCharType="begin"/>
+            </w:r>
+            <w:r>
+              <w:rPr>
+                <w:noProof/>
+                <w:webHidden/>
+              </w:rPr>
+              <w:instrText xml:space="preserve"> PAGEREF _Toc181402802 \h </w:instrText>
+            </w:r>
+            <w:r>
+              <w:rPr>
+                <w:noProof/>
+                <w:webHidden/>
+              </w:rPr>
+            </w:r>
+            <w:r>
+              <w:rPr>
+                <w:noProof/>
+                <w:webHidden/>
+              </w:rPr>
+              <w:fldChar w:fldCharType="separate"/>
+            </w:r>
+            <w:r>
+              <w:rPr>
+                <w:noProof/>
+                <w:webHidden/>
+              </w:rPr>
+              <w:t>8</w:t>
+            </w:r>
+            <w:r>
+              <w:rPr>
+                <w:noProof/>
+                <w:webHidden/>
+              </w:rPr>
+              <w:fldChar w:fldCharType="end"/>
+            </w:r>
+          </w:hyperlink>
+        </w:p>
+        <w:p>
+          <w:pPr>
+            <w:pStyle w:val="TDC2"/>
+            <w:rPr>
+              <w:rFonts w:eastAsiaTheme="minorEastAsia"/>
+              <w:i w:val="0"/>
+              <w:iCs w:val="0"/>
+              <w:noProof/>
+              <w:kern w:val="2"/>
+              <w:sz w:val="24"/>
+              <w:szCs w:val="24"/>
+              <w:lang w:val="es-AR" w:eastAsia="es-AR"/>
+              <w14:ligatures w14:val="standardContextual"/>
+            </w:rPr>
+          </w:pPr>
+          <w:hyperlink w:anchor="_Toc181402803" w:history="1">
+            <w:r>
+              <w:rPr>
+                <w:rStyle w:val="Hipervnculo"/>
+                <w:noProof/>
+              </w:rPr>
+              <w:t>Requerimientos funcionales</w:t>
+            </w:r>
+            <w:r>
+              <w:rPr>
+                <w:noProof/>
+                <w:webHidden/>
+              </w:rPr>
+              <w:tab/>
+            </w:r>
+            <w:r>
+              <w:rPr>
+                <w:noProof/>
+                <w:webHidden/>
+              </w:rPr>
+              <w:fldChar w:fldCharType="begin"/>
+            </w:r>
+            <w:r>
+              <w:rPr>
+                <w:noProof/>
+                <w:webHidden/>
+              </w:rPr>
+              <w:instrText xml:space="preserve"> PAGEREF _Toc181402803 \h </w:instrText>
+            </w:r>
+            <w:r>
+              <w:rPr>
+                <w:noProof/>
+                <w:webHidden/>
+              </w:rPr>
+            </w:r>
+            <w:r>
+              <w:rPr>
+                <w:noProof/>
+                <w:webHidden/>
+              </w:rPr>
+              <w:fldChar w:fldCharType="separate"/>
+            </w:r>
+            <w:r>
+              <w:rPr>
+                <w:noProof/>
+                <w:webHidden/>
+              </w:rPr>
+              <w:t>8</w:t>
+            </w:r>
+            <w:r>
+              <w:rPr>
+                <w:noProof/>
+                <w:webHidden/>
+              </w:rPr>
+              <w:fldChar w:fldCharType="end"/>
+            </w:r>
+          </w:hyperlink>
+        </w:p>
+        <w:p>
+          <w:pPr>
+            <w:pStyle w:val="TDC2"/>
+            <w:rPr>
+              <w:rFonts w:eastAsiaTheme="minorEastAsia"/>
+              <w:i w:val="0"/>
+              <w:iCs w:val="0"/>
+              <w:noProof/>
+              <w:kern w:val="2"/>
+              <w:sz w:val="24"/>
+              <w:szCs w:val="24"/>
+              <w:lang w:val="es-AR" w:eastAsia="es-AR"/>
+              <w14:ligatures w14:val="standardContextual"/>
+            </w:rPr>
+          </w:pPr>
+          <w:hyperlink w:anchor="_Toc181402804" w:history="1">
+            <w:r>
+              <w:rPr>
+                <w:rStyle w:val="Hipervnculo"/>
+                <w:noProof/>
+              </w:rPr>
+              <w:t>Requerimientos no funcionales</w:t>
+            </w:r>
+            <w:r>
+              <w:rPr>
+                <w:noProof/>
+                <w:webHidden/>
+              </w:rPr>
+              <w:tab/>
+            </w:r>
+            <w:r>
+              <w:rPr>
+                <w:noProof/>
+                <w:webHidden/>
+              </w:rPr>
+              <w:fldChar w:fldCharType="begin"/>
+            </w:r>
+            <w:r>
+              <w:rPr>
+                <w:noProof/>
+                <w:webHidden/>
+              </w:rPr>
+              <w:instrText xml:space="preserve"> PAGEREF _Toc181402804 \h </w:instrText>
+            </w:r>
+            <w:r>
+              <w:rPr>
+                <w:noProof/>
+                <w:webHidden/>
+              </w:rPr>
+            </w:r>
+            <w:r>
+              <w:rPr>
+                <w:noProof/>
+                <w:webHidden/>
+              </w:rPr>
+              <w:fldChar w:fldCharType="separate"/>
+            </w:r>
+            <w:r>
+              <w:rPr>
+                <w:noProof/>
+                <w:webHidden/>
+              </w:rPr>
+              <w:t>8</w:t>
+            </w:r>
+            <w:r>
+              <w:rPr>
+                <w:noProof/>
+                <w:webHidden/>
+              </w:rPr>
+              <w:fldChar w:fldCharType="end"/>
+            </w:r>
+          </w:hyperlink>
+        </w:p>
+        <w:p>
+          <w:pPr>
+            <w:pStyle w:val="TDC1"/>
+            <w:rPr>
+              <w:rFonts w:eastAsiaTheme="minorEastAsia"/>
+              <w:b w:val="0"/>
+              <w:bCs w:val="0"/>
+              <w:noProof/>
+              <w:kern w:val="2"/>
+              <w:sz w:val="24"/>
+              <w:szCs w:val="24"/>
+              <w:lang w:val="es-AR" w:eastAsia="es-AR"/>
+              <w14:ligatures w14:val="standardContextual"/>
+            </w:rPr>
+          </w:pPr>
+          <w:hyperlink w:anchor="_Toc181402805" w:history="1">
+            <w:r>
+              <w:rPr>
+                <w:rStyle w:val="Hipervnculo"/>
+                <w:noProof/>
+              </w:rPr>
+              <w:t>Otras observaciones</w:t>
+            </w:r>
+            <w:r>
+              <w:rPr>
+                <w:noProof/>
+                <w:webHidden/>
+              </w:rPr>
+              <w:tab/>
+            </w:r>
+            <w:r>
+              <w:rPr>
+                <w:noProof/>
+                <w:webHidden/>
+              </w:rPr>
+              <w:fldChar w:fldCharType="begin"/>
+            </w:r>
+            <w:r>
+              <w:rPr>
+                <w:noProof/>
+                <w:webHidden/>
+              </w:rPr>
+              <w:instrText xml:space="preserve"> PAGEREF _Toc181402805 \h </w:instrText>
+            </w:r>
+            <w:r>
+              <w:rPr>
+                <w:noProof/>
+                <w:webHidden/>
+              </w:rPr>
+            </w:r>
+            <w:r>
+              <w:rPr>
+                <w:noProof/>
+                <w:webHidden/>
+              </w:rPr>
+              <w:fldChar w:fldCharType="separate"/>
+            </w:r>
+            <w:r>
+              <w:rPr>
+                <w:noProof/>
+                <w:webHidden/>
+              </w:rPr>
+              <w:t>9</w:t>
             </w:r>
             <w:r>
               <w:rPr>
@@ -1757,7 +2705,7 @@
           <w:color w:val="365F91"/>
         </w:rPr>
       </w:pPr>
-      <w:bookmarkStart w:id="1" w:name="_Toc257628223"/>
+      <w:bookmarkStart w:id="1" w:name="_Toc181402783"/>
       <w:r>
         <w:rPr>
           <w:rFonts w:ascii="Cambria" w:eastAsia="Times New Roman" w:hAnsi="Cambria" w:cs="Times New Roman"/>
@@ -1766,7 +2714,6 @@
         <w:t>Implementación CU1</w:t>
       </w:r>
       <w:bookmarkEnd w:id="0"/>
-      <w:bookmarkEnd w:id="1"/>
       <w:r>
         <w:rPr>
           <w:rFonts w:ascii="Cambria" w:eastAsia="Times New Roman" w:hAnsi="Cambria" w:cs="Times New Roman"/>
@@ -1774,6 +2721,7 @@
         </w:rPr>
         <w:t>: Autentificarse</w:t>
       </w:r>
+      <w:bookmarkEnd w:id="1"/>
     </w:p>
     <w:p>
       <w:pPr>
@@ -1821,7 +2769,7 @@
           <w:color w:val="4F81BD"/>
         </w:rPr>
       </w:pPr>
-      <w:bookmarkStart w:id="3" w:name="_Toc257628224"/>
+      <w:bookmarkStart w:id="3" w:name="_Toc181402784"/>
       <w:r>
         <w:rPr>
           <w:rFonts w:ascii="Cambria" w:eastAsia="Times New Roman" w:hAnsi="Cambria" w:cs="Times New Roman"/>
@@ -1845,6 +2793,7 @@
           <w:color w:val="4F81BD"/>
         </w:rPr>
       </w:pPr>
+      <w:bookmarkStart w:id="4" w:name="_Toc181402785"/>
       <w:r>
         <w:rPr>
           <w:rFonts w:ascii="Cambria" w:eastAsia="Times New Roman" w:hAnsi="Cambria" w:cs="Times New Roman"/>
@@ -1852,6 +2801,7 @@
         </w:rPr>
         <w:t>Iniciar sesión</w:t>
       </w:r>
+      <w:bookmarkEnd w:id="4"/>
     </w:p>
     <w:p>
       <w:pPr>
@@ -1968,7 +2918,7 @@
       </w:tr>
     </w:tbl>
     <w:p>
-      <w:bookmarkStart w:id="4" w:name="_Toc13477376"/>
+      <w:bookmarkStart w:id="5" w:name="_Toc13477376"/>
     </w:p>
     <w:p>
       <w:pPr>
@@ -1978,9 +2928,9 @@
           <w:color w:val="4F81BD"/>
         </w:rPr>
       </w:pPr>
-      <w:bookmarkStart w:id="5" w:name="_Toc13477377"/>
-      <w:bookmarkStart w:id="6" w:name="_Toc257628227"/>
-      <w:bookmarkEnd w:id="4"/>
+      <w:bookmarkStart w:id="6" w:name="_Toc13477377"/>
+      <w:bookmarkStart w:id="7" w:name="_Toc181402786"/>
+      <w:bookmarkEnd w:id="5"/>
       <w:r>
         <w:rPr>
           <w:rFonts w:ascii="Cambria" w:eastAsia="Times New Roman" w:hAnsi="Cambria" w:cs="Times New Roman"/>
@@ -1988,8 +2938,8 @@
         </w:rPr>
         <w:t>Requerimientos No funcionales</w:t>
       </w:r>
-      <w:bookmarkEnd w:id="5"/>
       <w:bookmarkEnd w:id="6"/>
+      <w:bookmarkEnd w:id="7"/>
     </w:p>
     <w:p>
       <w:pPr>
@@ -2004,6 +2954,7 @@
           <w:color w:val="4F81BD"/>
         </w:rPr>
       </w:pPr>
+      <w:bookmarkStart w:id="8" w:name="_Toc181402787"/>
       <w:r>
         <w:rPr>
           <w:rFonts w:ascii="Cambria" w:eastAsia="Times New Roman" w:hAnsi="Cambria" w:cs="Times New Roman"/>
@@ -2011,6 +2962,7 @@
         </w:rPr>
         <w:t>Denegar acceso a usuarios no registrados</w:t>
       </w:r>
+      <w:bookmarkEnd w:id="8"/>
     </w:p>
     <w:p>
       <w:pPr>
@@ -2213,8 +3165,8 @@
         </w:rPr>
         <w:t xml:space="preserve"> </w:t>
       </w:r>
-      <w:bookmarkStart w:id="7" w:name="_Toc13477380"/>
-      <w:bookmarkStart w:id="8" w:name="_Toc257628230"/>
+      <w:bookmarkStart w:id="9" w:name="_Toc13477380"/>
+      <w:bookmarkStart w:id="10" w:name="_Toc181402788"/>
       <w:r>
         <w:rPr>
           <w:rFonts w:ascii="Cambria" w:eastAsia="Times New Roman" w:hAnsi="Cambria" w:cs="Times New Roman"/>
@@ -2222,8 +3174,7 @@
         </w:rPr>
         <w:t>Implementación CU2</w:t>
       </w:r>
-      <w:bookmarkEnd w:id="7"/>
-      <w:bookmarkEnd w:id="8"/>
+      <w:bookmarkEnd w:id="9"/>
       <w:r>
         <w:rPr>
           <w:rFonts w:ascii="Cambria" w:eastAsia="Times New Roman" w:hAnsi="Cambria" w:cs="Times New Roman"/>
@@ -2231,6 +3182,7 @@
         </w:rPr>
         <w:t>: Administrar acceso al sistema</w:t>
       </w:r>
+      <w:bookmarkEnd w:id="10"/>
     </w:p>
     <w:p>
       <w:pPr>
@@ -2274,8 +3226,8 @@
           <w:color w:val="4F81BD"/>
         </w:rPr>
       </w:pPr>
-      <w:bookmarkStart w:id="9" w:name="_Toc13477381"/>
-      <w:bookmarkStart w:id="10" w:name="_Toc257628231"/>
+      <w:bookmarkStart w:id="11" w:name="_Toc13477381"/>
+      <w:bookmarkStart w:id="12" w:name="_Toc181402789"/>
       <w:r>
         <w:rPr>
           <w:rFonts w:ascii="Cambria" w:eastAsia="Times New Roman" w:hAnsi="Cambria" w:cs="Times New Roman"/>
@@ -2283,8 +3235,8 @@
         </w:rPr>
         <w:t>Requerimientos Funcionales</w:t>
       </w:r>
-      <w:bookmarkEnd w:id="9"/>
-      <w:bookmarkEnd w:id="10"/>
+      <w:bookmarkEnd w:id="11"/>
+      <w:bookmarkEnd w:id="12"/>
     </w:p>
     <w:p>
       <w:pPr>
@@ -2297,6 +3249,7 @@
           <w:szCs w:val="22"/>
         </w:rPr>
       </w:pPr>
+      <w:bookmarkStart w:id="13" w:name="_Toc181402790"/>
       <w:r>
         <w:rPr>
           <w:rFonts w:ascii="Cambria" w:eastAsia="Times New Roman" w:hAnsi="Cambria" w:cs="Times New Roman"/>
@@ -2333,15 +3286,15 @@
         </w:rPr>
         <w:t>s</w:t>
       </w:r>
+      <w:bookmarkEnd w:id="13"/>
     </w:p>
     <w:p>
-      <w:bookmarkStart w:id="11" w:name="_Toc13477382"/>
-      <w:bookmarkStart w:id="12" w:name="_Toc257628232"/>
+      <w:bookmarkStart w:id="14" w:name="_Toc13477382"/>
     </w:p>
     <w:tbl>
       <w:tblPr>
         <w:tblW w:w="0" w:type="auto"/>
-        <w:tblInd w:w="567" w:type="dxa"/>
+        <w:tblInd w:w="-5" w:type="dxa"/>
         <w:tblBorders>
           <w:top w:val="single" w:sz="4" w:space="0" w:color="auto"/>
           <w:left w:val="single" w:sz="4" w:space="0" w:color="auto"/>
@@ -2357,14 +3310,14 @@
         <w:tblLook w:val="0000" w:firstRow="0" w:lastRow="0" w:firstColumn="0" w:lastColumn="0" w:noHBand="0" w:noVBand="0"/>
       </w:tblPr>
       <w:tblGrid>
-        <w:gridCol w:w="2783"/>
-        <w:gridCol w:w="2818"/>
-        <w:gridCol w:w="2326"/>
+        <w:gridCol w:w="2694"/>
+        <w:gridCol w:w="2701"/>
+        <w:gridCol w:w="3104"/>
       </w:tblGrid>
       <w:tr>
         <w:tc>
           <w:tcPr>
-            <w:tcW w:w="2858" w:type="dxa"/>
+            <w:tcW w:w="2694" w:type="dxa"/>
             <w:shd w:val="pct10" w:color="auto" w:fill="auto"/>
           </w:tcPr>
           <w:p>
@@ -2378,7 +3331,7 @@
         </w:tc>
         <w:tc>
           <w:tcPr>
-            <w:tcW w:w="2883" w:type="dxa"/>
+            <w:tcW w:w="2701" w:type="dxa"/>
             <w:shd w:val="pct10" w:color="auto" w:fill="auto"/>
           </w:tcPr>
           <w:p>
@@ -2392,7 +3345,7 @@
         </w:tc>
         <w:tc>
           <w:tcPr>
-            <w:tcW w:w="2336" w:type="dxa"/>
+            <w:tcW w:w="3104" w:type="dxa"/>
             <w:shd w:val="pct10" w:color="auto" w:fill="auto"/>
           </w:tcPr>
           <w:p>
@@ -2403,6 +3356,9 @@
               <w:t>Estado (pendiente</w:t>
             </w:r>
             <w:r>
+              <w:t>/corregido</w:t>
+            </w:r>
+            <w:r>
               <w:t>/</w:t>
             </w:r>
             <w:r>
@@ -2414,7 +3370,7 @@
       <w:tr>
         <w:tc>
           <w:tcPr>
-            <w:tcW w:w="2858" w:type="dxa"/>
+            <w:tcW w:w="2694" w:type="dxa"/>
           </w:tcPr>
           <w:p>
             <w:pPr>
@@ -2457,7 +3413,7 @@
         </w:tc>
         <w:tc>
           <w:tcPr>
-            <w:tcW w:w="2883" w:type="dxa"/>
+            <w:tcW w:w="2701" w:type="dxa"/>
           </w:tcPr>
           <w:p>
             <w:pPr>
@@ -2486,7 +3442,7 @@
         </w:tc>
         <w:tc>
           <w:tcPr>
-            <w:tcW w:w="2336" w:type="dxa"/>
+            <w:tcW w:w="3104" w:type="dxa"/>
           </w:tcPr>
           <w:p>
             <w:pPr>
@@ -2501,7 +3457,7 @@
                 <w:rFonts w:ascii="Calibri" w:eastAsia="Calibri" w:hAnsi="Calibri" w:cs="Times New Roman"/>
                 <w:color w:val="auto"/>
               </w:rPr>
-              <w:t>pendiente</w:t>
+              <w:t>Corregido</w:t>
             </w:r>
           </w:p>
         </w:tc>
@@ -2509,7 +3465,7 @@
       <w:tr>
         <w:tc>
           <w:tcPr>
-            <w:tcW w:w="2858" w:type="dxa"/>
+            <w:tcW w:w="2694" w:type="dxa"/>
           </w:tcPr>
           <w:p>
             <w:pPr>
@@ -2534,7 +3490,7 @@
         </w:tc>
         <w:tc>
           <w:tcPr>
-            <w:tcW w:w="2883" w:type="dxa"/>
+            <w:tcW w:w="2701" w:type="dxa"/>
           </w:tcPr>
           <w:p>
             <w:pPr>
@@ -2563,7 +3519,7 @@
         </w:tc>
         <w:tc>
           <w:tcPr>
-            <w:tcW w:w="2336" w:type="dxa"/>
+            <w:tcW w:w="3104" w:type="dxa"/>
           </w:tcPr>
           <w:p>
             <w:pPr>
@@ -2578,7 +3534,7 @@
                 <w:rFonts w:ascii="Calibri" w:eastAsia="Calibri" w:hAnsi="Calibri" w:cs="Times New Roman"/>
                 <w:color w:val="auto"/>
               </w:rPr>
-              <w:t>pendiente</w:t>
+              <w:t>Corregido</w:t>
             </w:r>
           </w:p>
         </w:tc>
@@ -2586,7 +3542,7 @@
       <w:tr>
         <w:tc>
           <w:tcPr>
-            <w:tcW w:w="2858" w:type="dxa"/>
+            <w:tcW w:w="2694" w:type="dxa"/>
           </w:tcPr>
           <w:p>
             <w:pPr>
@@ -2611,7 +3567,7 @@
         </w:tc>
         <w:tc>
           <w:tcPr>
-            <w:tcW w:w="2883" w:type="dxa"/>
+            <w:tcW w:w="2701" w:type="dxa"/>
           </w:tcPr>
           <w:p>
             <w:pPr>
@@ -2640,7 +3596,7 @@
         </w:tc>
         <w:tc>
           <w:tcPr>
-            <w:tcW w:w="2336" w:type="dxa"/>
+            <w:tcW w:w="3104" w:type="dxa"/>
           </w:tcPr>
           <w:p>
             <w:pPr>
@@ -2655,7 +3611,7 @@
                 <w:rFonts w:ascii="Calibri" w:eastAsia="Calibri" w:hAnsi="Calibri" w:cs="Times New Roman"/>
                 <w:color w:val="auto"/>
               </w:rPr>
-              <w:t>pendiente</w:t>
+              <w:t>Corregido</w:t>
             </w:r>
           </w:p>
         </w:tc>
@@ -2663,7 +3619,7 @@
       <w:tr>
         <w:tc>
           <w:tcPr>
-            <w:tcW w:w="2858" w:type="dxa"/>
+            <w:tcW w:w="2694" w:type="dxa"/>
           </w:tcPr>
           <w:p>
             <w:pPr>
@@ -2688,7 +3644,7 @@
         </w:tc>
         <w:tc>
           <w:tcPr>
-            <w:tcW w:w="2883" w:type="dxa"/>
+            <w:tcW w:w="2701" w:type="dxa"/>
           </w:tcPr>
           <w:p>
             <w:pPr>
@@ -2703,21 +3659,7 @@
                 <w:rFonts w:ascii="Calibri" w:eastAsia="Calibri" w:hAnsi="Calibri" w:cs="Times New Roman"/>
                 <w:color w:val="auto"/>
               </w:rPr>
-              <w:t xml:space="preserve">Denegar </w:t>
-            </w:r>
-            <w:r>
-              <w:rPr>
-                <w:rFonts w:ascii="Calibri" w:eastAsia="Calibri" w:hAnsi="Calibri" w:cs="Times New Roman"/>
-                <w:color w:val="auto"/>
-              </w:rPr>
-              <w:t>modificar</w:t>
-            </w:r>
-            <w:r>
-              <w:rPr>
-                <w:rFonts w:ascii="Calibri" w:eastAsia="Calibri" w:hAnsi="Calibri" w:cs="Times New Roman"/>
-                <w:color w:val="auto"/>
-              </w:rPr>
-              <w:t xml:space="preserve"> usuario si ya existe un usuario con igual nombre/email.</w:t>
+              <w:t>Denegar modificar usuario si ya existe un usuario con igual nombre/email.</w:t>
             </w:r>
             <w:r>
               <w:rPr>
@@ -2731,7 +3673,7 @@
         </w:tc>
         <w:tc>
           <w:tcPr>
-            <w:tcW w:w="2336" w:type="dxa"/>
+            <w:tcW w:w="3104" w:type="dxa"/>
           </w:tcPr>
           <w:p>
             <w:pPr>
@@ -2746,7 +3688,7 @@
                 <w:rFonts w:ascii="Calibri" w:eastAsia="Calibri" w:hAnsi="Calibri" w:cs="Times New Roman"/>
                 <w:color w:val="auto"/>
               </w:rPr>
-              <w:t>pendiente</w:t>
+              <w:t>Corregido</w:t>
             </w:r>
           </w:p>
         </w:tc>
@@ -2754,7 +3696,7 @@
       <w:tr>
         <w:tc>
           <w:tcPr>
-            <w:tcW w:w="2858" w:type="dxa"/>
+            <w:tcW w:w="2694" w:type="dxa"/>
           </w:tcPr>
           <w:p>
             <w:pPr>
@@ -2770,7 +3712,7 @@
         </w:tc>
         <w:tc>
           <w:tcPr>
-            <w:tcW w:w="2883" w:type="dxa"/>
+            <w:tcW w:w="2701" w:type="dxa"/>
           </w:tcPr>
           <w:p>
             <w:pPr>
@@ -2784,7 +3726,7 @@
         </w:tc>
         <w:tc>
           <w:tcPr>
-            <w:tcW w:w="2336" w:type="dxa"/>
+            <w:tcW w:w="3104" w:type="dxa"/>
           </w:tcPr>
           <w:p>
             <w:pPr>
@@ -2802,14 +3744,16 @@
       <w:pPr>
         <w:pStyle w:val="Ttulo3"/>
       </w:pPr>
+      <w:bookmarkStart w:id="15" w:name="_Toc181402791"/>
       <w:r>
         <w:t>Administrar perfiles de usuario</w:t>
       </w:r>
+      <w:bookmarkEnd w:id="15"/>
     </w:p>
     <w:tbl>
       <w:tblPr>
         <w:tblW w:w="0" w:type="auto"/>
-        <w:tblInd w:w="567" w:type="dxa"/>
+        <w:tblInd w:w="-5" w:type="dxa"/>
         <w:tblBorders>
           <w:top w:val="single" w:sz="4" w:space="0" w:color="auto"/>
           <w:left w:val="single" w:sz="4" w:space="0" w:color="auto"/>
@@ -2825,14 +3769,14 @@
         <w:tblLook w:val="0000" w:firstRow="0" w:lastRow="0" w:firstColumn="0" w:lastColumn="0" w:noHBand="0" w:noVBand="0"/>
       </w:tblPr>
       <w:tblGrid>
-        <w:gridCol w:w="2795"/>
-        <w:gridCol w:w="2805"/>
-        <w:gridCol w:w="2327"/>
+        <w:gridCol w:w="2694"/>
+        <w:gridCol w:w="2701"/>
+        <w:gridCol w:w="3104"/>
       </w:tblGrid>
       <w:tr>
         <w:tc>
           <w:tcPr>
-            <w:tcW w:w="2858" w:type="dxa"/>
+            <w:tcW w:w="2694" w:type="dxa"/>
             <w:shd w:val="pct10" w:color="auto" w:fill="auto"/>
           </w:tcPr>
           <w:p>
@@ -2846,7 +3790,7 @@
         </w:tc>
         <w:tc>
           <w:tcPr>
-            <w:tcW w:w="2883" w:type="dxa"/>
+            <w:tcW w:w="2701" w:type="dxa"/>
             <w:shd w:val="pct10" w:color="auto" w:fill="auto"/>
           </w:tcPr>
           <w:p>
@@ -2860,7 +3804,7 @@
         </w:tc>
         <w:tc>
           <w:tcPr>
-            <w:tcW w:w="2336" w:type="dxa"/>
+            <w:tcW w:w="3104" w:type="dxa"/>
             <w:shd w:val="pct10" w:color="auto" w:fill="auto"/>
           </w:tcPr>
           <w:p>
@@ -2871,6 +3815,9 @@
               <w:t>Estado (pendiente</w:t>
             </w:r>
             <w:r>
+              <w:t>/corregido</w:t>
+            </w:r>
+            <w:r>
               <w:t>/</w:t>
             </w:r>
             <w:r>
@@ -2882,7 +3829,7 @@
       <w:tr>
         <w:tc>
           <w:tcPr>
-            <w:tcW w:w="2858" w:type="dxa"/>
+            <w:tcW w:w="2694" w:type="dxa"/>
           </w:tcPr>
           <w:p>
             <w:pPr>
@@ -2901,13 +3848,23 @@
                 <w:iCs/>
                 <w:color w:val="auto"/>
               </w:rPr>
-              <w:t>Permite agregar perfiles de usuario con nombre de longitud mayor a la permitida</w:t>
+              <w:t xml:space="preserve">Permite agregar perfiles de usuario con nombre de </w:t>
+            </w:r>
+            <w:r>
+              <w:rPr>
+                <w:rFonts w:ascii="Calibri" w:eastAsia="Calibri" w:hAnsi="Calibri" w:cs="Times New Roman"/>
+                <w:i w:val="0"/>
+                <w:iCs/>
+                <w:color w:val="auto"/>
+              </w:rPr>
+              <w:lastRenderedPageBreak/>
+              <w:t>longitud mayor a la permitida</w:t>
             </w:r>
           </w:p>
         </w:tc>
         <w:tc>
           <w:tcPr>
-            <w:tcW w:w="2883" w:type="dxa"/>
+            <w:tcW w:w="2701" w:type="dxa"/>
           </w:tcPr>
           <w:p>
             <w:pPr>
@@ -2926,7 +3883,8 @@
                 <w:iCs/>
                 <w:color w:val="auto"/>
               </w:rPr>
-              <w:t>Denegar agregar perfil si el nombre supera la longitud permitida.</w:t>
+              <w:lastRenderedPageBreak/>
+              <w:t xml:space="preserve">Denegar agregar perfil si el nombre supera la longitud </w:t>
             </w:r>
             <w:r>
               <w:rPr>
@@ -2935,7 +3893,8 @@
                 <w:iCs/>
                 <w:color w:val="auto"/>
               </w:rPr>
-              <w:br/>
+              <w:lastRenderedPageBreak/>
+              <w:t>permitida.</w:t>
             </w:r>
             <w:r>
               <w:rPr>
@@ -2944,13 +3903,14 @@
                 <w:iCs/>
                 <w:color w:val="auto"/>
               </w:rPr>
+              <w:br/>
               <w:t>Mostrar mensaje señalando campos no válidos.</w:t>
             </w:r>
           </w:p>
         </w:tc>
         <w:tc>
           <w:tcPr>
-            <w:tcW w:w="2336" w:type="dxa"/>
+            <w:tcW w:w="3104" w:type="dxa"/>
           </w:tcPr>
           <w:p>
             <w:pPr>
@@ -2965,11 +3925,10 @@
             <w:r>
               <w:rPr>
                 <w:rFonts w:ascii="Calibri" w:eastAsia="Calibri" w:hAnsi="Calibri" w:cs="Times New Roman"/>
-                <w:i w:val="0"/>
-                <w:iCs/>
                 <w:color w:val="auto"/>
               </w:rPr>
-              <w:t>pendiente</w:t>
+              <w:lastRenderedPageBreak/>
+              <w:t>Corregido</w:t>
             </w:r>
           </w:p>
         </w:tc>
@@ -2977,7 +3936,7 @@
       <w:tr>
         <w:tc>
           <w:tcPr>
-            <w:tcW w:w="2858" w:type="dxa"/>
+            <w:tcW w:w="2694" w:type="dxa"/>
           </w:tcPr>
           <w:p>
             <w:pPr>
@@ -2996,14 +3955,13 @@
                 <w:iCs/>
                 <w:color w:val="auto"/>
               </w:rPr>
-              <w:lastRenderedPageBreak/>
               <w:t>Al eliminar un perfil en uso, el sistema redirige a la pantalla de confirmación. Si se selecciona confirmar, no reacciona.</w:t>
             </w:r>
           </w:p>
         </w:tc>
         <w:tc>
           <w:tcPr>
-            <w:tcW w:w="2883" w:type="dxa"/>
+            <w:tcW w:w="2701" w:type="dxa"/>
           </w:tcPr>
           <w:p>
             <w:pPr>
@@ -3028,7 +3986,7 @@
         </w:tc>
         <w:tc>
           <w:tcPr>
-            <w:tcW w:w="2336" w:type="dxa"/>
+            <w:tcW w:w="3104" w:type="dxa"/>
           </w:tcPr>
           <w:p>
             <w:pPr>
@@ -3043,11 +4001,9 @@
             <w:r>
               <w:rPr>
                 <w:rFonts w:ascii="Calibri" w:eastAsia="Calibri" w:hAnsi="Calibri" w:cs="Times New Roman"/>
-                <w:i w:val="0"/>
-                <w:iCs/>
                 <w:color w:val="auto"/>
               </w:rPr>
-              <w:t>pendiente</w:t>
+              <w:t>Corregido</w:t>
             </w:r>
           </w:p>
         </w:tc>
@@ -3062,6 +4018,7 @@
           <w:color w:val="4F81BD"/>
         </w:rPr>
       </w:pPr>
+      <w:bookmarkStart w:id="16" w:name="_Toc181402792"/>
       <w:r>
         <w:rPr>
           <w:rFonts w:ascii="Cambria" w:eastAsia="Times New Roman" w:hAnsi="Cambria" w:cs="Times New Roman"/>
@@ -3069,22 +4026,18 @@
         </w:rPr>
         <w:t>Requerimientos No Funcionales</w:t>
       </w:r>
-      <w:bookmarkEnd w:id="11"/>
-      <w:bookmarkEnd w:id="12"/>
+      <w:bookmarkEnd w:id="14"/>
+      <w:bookmarkEnd w:id="16"/>
     </w:p>
     <w:p>
       <w:pPr>
         <w:pStyle w:val="Ttulo3"/>
       </w:pPr>
+      <w:bookmarkStart w:id="17" w:name="_Toc181402793"/>
       <w:r>
-        <w:t xml:space="preserve">Denegar </w:t>
+        <w:t>Denegar registrar, modificar o eliminar usuarios a usuarios no administradores</w:t>
       </w:r>
-      <w:r>
-        <w:t>registrar, modificar o eliminar usuarios</w:t>
-      </w:r>
-      <w:r>
-        <w:t xml:space="preserve"> a usuarios no administradores</w:t>
-      </w:r>
+      <w:bookmarkEnd w:id="17"/>
     </w:p>
     <w:tbl>
       <w:tblPr>
@@ -3205,9 +4158,11 @@
       <w:pPr>
         <w:pStyle w:val="PSI-Ttulo1"/>
       </w:pPr>
+      <w:bookmarkStart w:id="18" w:name="_Toc181402794"/>
       <w:r>
         <w:t>Implementación CU3: Administrar proyectos</w:t>
       </w:r>
+      <w:bookmarkEnd w:id="18"/>
     </w:p>
     <w:p>
       <w:pPr>
@@ -3246,14 +4201,17 @@
       <w:pPr>
         <w:pStyle w:val="Ttulo2"/>
       </w:pPr>
+      <w:bookmarkStart w:id="19" w:name="_Toc181402795"/>
       <w:r>
         <w:t>Requerimientos funcionales</w:t>
       </w:r>
+      <w:bookmarkEnd w:id="19"/>
     </w:p>
     <w:p>
       <w:pPr>
         <w:pStyle w:val="Ttulo3"/>
       </w:pPr>
+      <w:bookmarkStart w:id="20" w:name="_Toc181402796"/>
       <w:r>
         <w:t>Crear</w:t>
       </w:r>
@@ -3266,6 +4224,7 @@
       <w:r>
         <w:t>s</w:t>
       </w:r>
+      <w:bookmarkEnd w:id="20"/>
     </w:p>
     <w:tbl>
       <w:tblPr>
@@ -3504,9 +4463,12 @@
       <w:pPr>
         <w:pStyle w:val="Ttulo3"/>
       </w:pPr>
+      <w:bookmarkStart w:id="21" w:name="_Toc181402797"/>
       <w:r>
+        <w:lastRenderedPageBreak/>
         <w:t>Asignar participantes</w:t>
       </w:r>
+      <w:bookmarkEnd w:id="21"/>
     </w:p>
     <w:tbl>
       <w:tblPr>
@@ -3622,9 +4584,11 @@
       <w:pPr>
         <w:pStyle w:val="Ttulo3"/>
       </w:pPr>
+      <w:bookmarkStart w:id="22" w:name="_Toc181402798"/>
       <w:r>
         <w:t>Modificar información del proyecto</w:t>
       </w:r>
+      <w:bookmarkEnd w:id="22"/>
     </w:p>
     <w:tbl>
       <w:tblPr>
@@ -3740,9 +4704,11 @@
       <w:pPr>
         <w:pStyle w:val="Ttulo3"/>
       </w:pPr>
+      <w:bookmarkStart w:id="23" w:name="_Toc181402799"/>
       <w:r>
         <w:t>Gestionar iteraciones</w:t>
       </w:r>
+      <w:bookmarkEnd w:id="23"/>
     </w:p>
     <w:tbl>
       <w:tblPr>
@@ -3828,19 +4794,7 @@
               <w:rPr>
                 <w:rFonts w:cstheme="minorHAnsi"/>
               </w:rPr>
-              <w:t>Permite que las fechas</w:t>
-            </w:r>
-            <w:r>
-              <w:rPr>
-                <w:rFonts w:cstheme="minorHAnsi"/>
-              </w:rPr>
-              <w:t xml:space="preserve"> de iteraciones distintas</w:t>
-            </w:r>
-            <w:r>
-              <w:rPr>
-                <w:rFonts w:cstheme="minorHAnsi"/>
-              </w:rPr>
-              <w:t xml:space="preserve"> se superpongan.</w:t>
+              <w:t>Permite que las fechas de iteraciones distintas se superpongan.</w:t>
             </w:r>
           </w:p>
         </w:tc>
@@ -3998,17 +4952,21 @@
       <w:pPr>
         <w:pStyle w:val="Ttulo2"/>
       </w:pPr>
+      <w:bookmarkStart w:id="24" w:name="_Toc181402800"/>
       <w:r>
         <w:t>Requerimientos no funcionales</w:t>
       </w:r>
+      <w:bookmarkEnd w:id="24"/>
     </w:p>
     <w:p>
       <w:pPr>
         <w:pStyle w:val="Ttulo3"/>
       </w:pPr>
+      <w:bookmarkStart w:id="25" w:name="_Toc181402801"/>
       <w:r>
         <w:t>Denegar crear proyectos a usuarios no administradores</w:t>
       </w:r>
+      <w:bookmarkEnd w:id="25"/>
     </w:p>
     <w:tbl>
       <w:tblPr>
@@ -4123,25 +5081,32 @@
       <w:pPr>
         <w:pStyle w:val="Ttulo1"/>
       </w:pPr>
+      <w:bookmarkStart w:id="26" w:name="_Toc181402802"/>
       <w:r>
+        <w:lastRenderedPageBreak/>
         <w:t>Implementación CU4: Añadir riesgo a la lista</w:t>
       </w:r>
+      <w:bookmarkEnd w:id="26"/>
     </w:p>
     <w:p>
       <w:pPr>
         <w:pStyle w:val="Ttulo2"/>
       </w:pPr>
+      <w:bookmarkStart w:id="27" w:name="_Toc181402803"/>
       <w:r>
         <w:t>Requerimientos funcionales</w:t>
       </w:r>
+      <w:bookmarkEnd w:id="27"/>
     </w:p>
     <w:p>
       <w:pPr>
         <w:pStyle w:val="Ttulo2"/>
       </w:pPr>
+      <w:bookmarkStart w:id="28" w:name="_Toc181402804"/>
       <w:r>
         <w:t>Requerimientos no funcionales</w:t>
       </w:r>
+      <w:bookmarkEnd w:id="28"/>
     </w:p>
     <w:p>
       <w:pPr>
@@ -4162,10 +5127,12 @@
       <w:pPr>
         <w:pStyle w:val="Ttulo1"/>
       </w:pPr>
+      <w:bookmarkStart w:id="29" w:name="_Toc181402805"/>
       <w:r>
         <w:lastRenderedPageBreak/>
         <w:t>Otras observaciones</w:t>
       </w:r>
+      <w:bookmarkEnd w:id="29"/>
     </w:p>
     <w:tbl>
       <w:tblPr>
@@ -4827,15 +5794,7 @@
           <w:spacing w:before="0"/>
         </w:pPr>
         <w:r>
-          <w:t xml:space="preserve">Agustín Collareda, Cintia </w:t>
-        </w:r>
-        <w:proofErr w:type="spellStart"/>
-        <w:r>
-          <w:t>Hernandez</w:t>
-        </w:r>
-        <w:proofErr w:type="spellEnd"/>
-        <w:r>
-          <w:t xml:space="preserve"> y Hugo Frey</w:t>
+          <w:t>Agustín Collareda, Cintia Hernandez y Hugo Frey</w:t>
         </w:r>
       </w:p>
     </w:sdtContent>

</xml_diff>

<commit_message>
Docs: Documentar ejecución de casos de prueba de los CU4 y CU7. Añadir casos de prueba para CU8 y CU12. Agregar informe de errores en el informe de verificación unitaria.
</commit_message>
<xml_diff>
--- a/2. Etapa de elaboración/Iteración 2/Plan de pruebas/Informe de Verificación Unitaria_Vesta Risk Manager_T-Code.docx
+++ b/2. Etapa de elaboración/Iteración 2/Plan de pruebas/Informe de Verificación Unitaria_Vesta Risk Manager_T-Code.docx
@@ -489,7 +489,15 @@
                 <w:pStyle w:val="Sinespaciado"/>
               </w:pPr>
               <w:r>
-                <w:t>Agustín Collareda, Cintia Hernandez y Hugo Frey</w:t>
+                <w:t xml:space="preserve">Agustín Collareda, Cintia </w:t>
+              </w:r>
+              <w:proofErr w:type="spellStart"/>
+              <w:r>
+                <w:t>Hernandez</w:t>
+              </w:r>
+              <w:proofErr w:type="spellEnd"/>
+              <w:r>
+                <w:t xml:space="preserve"> y Hugo Frey</w:t>
               </w:r>
             </w:p>
           </w:sdtContent>
@@ -2827,9 +2835,9 @@
         <w:tblLook w:val="0000" w:firstRow="0" w:lastRow="0" w:firstColumn="0" w:lastColumn="0" w:noHBand="0" w:noVBand="0"/>
       </w:tblPr>
       <w:tblGrid>
-        <w:gridCol w:w="2792"/>
-        <w:gridCol w:w="2808"/>
-        <w:gridCol w:w="2327"/>
+        <w:gridCol w:w="2430"/>
+        <w:gridCol w:w="2393"/>
+        <w:gridCol w:w="3104"/>
       </w:tblGrid>
       <w:tr>
         <w:tc>
@@ -2870,7 +2878,16 @@
               <w:pStyle w:val="PSI-Normal"/>
             </w:pPr>
             <w:r>
-              <w:t>Estado (pendiente/resuelto)</w:t>
+              <w:t xml:space="preserve">Estado </w:t>
+            </w:r>
+            <w:r>
+              <w:t>(pendiente</w:t>
+            </w:r>
+            <w:r>
+              <w:t>/corregido/</w:t>
+            </w:r>
+            <w:r>
+              <w:t>resuelto)</w:t>
             </w:r>
           </w:p>
         </w:tc>
@@ -2993,9 +3010,9 @@
         <w:tblLook w:val="0000" w:firstRow="0" w:lastRow="0" w:firstColumn="0" w:lastColumn="0" w:noHBand="0" w:noVBand="0"/>
       </w:tblPr>
       <w:tblGrid>
-        <w:gridCol w:w="2723"/>
-        <w:gridCol w:w="2735"/>
-        <w:gridCol w:w="2399"/>
+        <w:gridCol w:w="2396"/>
+        <w:gridCol w:w="2357"/>
+        <w:gridCol w:w="3104"/>
       </w:tblGrid>
       <w:tr>
         <w:tc>
@@ -3037,6 +3054,18 @@
             </w:pPr>
             <w:r>
               <w:t>Estado</w:t>
+            </w:r>
+            <w:r>
+              <w:br/>
+            </w:r>
+            <w:r>
+              <w:t>(pendiente</w:t>
+            </w:r>
+            <w:r>
+              <w:t>/corregido/</w:t>
+            </w:r>
+            <w:r>
+              <w:t>resuelto)</w:t>
             </w:r>
           </w:p>
         </w:tc>
@@ -3457,7 +3486,7 @@
                 <w:rFonts w:ascii="Calibri" w:eastAsia="Calibri" w:hAnsi="Calibri" w:cs="Times New Roman"/>
                 <w:color w:val="auto"/>
               </w:rPr>
-              <w:t>Corregido</w:t>
+              <w:t>RESUELTO</w:t>
             </w:r>
           </w:p>
         </w:tc>
@@ -3534,7 +3563,7 @@
                 <w:rFonts w:ascii="Calibri" w:eastAsia="Calibri" w:hAnsi="Calibri" w:cs="Times New Roman"/>
                 <w:color w:val="auto"/>
               </w:rPr>
-              <w:t>Corregido</w:t>
+              <w:t>RESUELTO</w:t>
             </w:r>
           </w:p>
         </w:tc>
@@ -3611,7 +3640,7 @@
                 <w:rFonts w:ascii="Calibri" w:eastAsia="Calibri" w:hAnsi="Calibri" w:cs="Times New Roman"/>
                 <w:color w:val="auto"/>
               </w:rPr>
-              <w:t>Corregido</w:t>
+              <w:t>RESUELTO</w:t>
             </w:r>
           </w:p>
         </w:tc>
@@ -3708,6 +3737,15 @@
                 <w:color w:val="auto"/>
               </w:rPr>
             </w:pPr>
+            <w:r>
+              <w:rPr>
+                <w:rFonts w:ascii="Calibri" w:eastAsia="Calibri" w:hAnsi="Calibri" w:cs="Times New Roman"/>
+                <w:i w:val="0"/>
+                <w:iCs/>
+                <w:color w:val="auto"/>
+              </w:rPr>
+              <w:t>No permite modificar email de un usuario ya registrado</w:t>
+            </w:r>
           </w:p>
         </w:tc>
         <w:tc>
@@ -3736,6 +3774,13 @@
                 <w:color w:val="auto"/>
               </w:rPr>
             </w:pPr>
+            <w:r>
+              <w:rPr>
+                <w:rFonts w:ascii="Calibri" w:eastAsia="Calibri" w:hAnsi="Calibri" w:cs="Times New Roman"/>
+                <w:color w:val="auto"/>
+              </w:rPr>
+              <w:t>Pendiente</w:t>
+            </w:r>
           </w:p>
         </w:tc>
       </w:tr>
@@ -3848,34 +3893,34 @@
                 <w:iCs/>
                 <w:color w:val="auto"/>
               </w:rPr>
-              <w:t xml:space="preserve">Permite agregar perfiles de usuario con nombre de </w:t>
-            </w:r>
-            <w:r>
+              <w:lastRenderedPageBreak/>
+              <w:t>Permite agregar perfiles de usuario con nombre de longitud mayor a la permitida</w:t>
+            </w:r>
+          </w:p>
+        </w:tc>
+        <w:tc>
+          <w:tcPr>
+            <w:tcW w:w="2701" w:type="dxa"/>
+          </w:tcPr>
+          <w:p>
+            <w:pPr>
+              <w:pStyle w:val="PSI-ComentarioenTabla"/>
               <w:rPr>
                 <w:rFonts w:ascii="Calibri" w:eastAsia="Calibri" w:hAnsi="Calibri" w:cs="Times New Roman"/>
                 <w:i w:val="0"/>
                 <w:iCs/>
                 <w:color w:val="auto"/>
               </w:rPr>
-              <w:lastRenderedPageBreak/>
-              <w:t>longitud mayor a la permitida</w:t>
-            </w:r>
-          </w:p>
-        </w:tc>
-        <w:tc>
-          <w:tcPr>
-            <w:tcW w:w="2701" w:type="dxa"/>
-          </w:tcPr>
-          <w:p>
-            <w:pPr>
-              <w:pStyle w:val="PSI-ComentarioenTabla"/>
+            </w:pPr>
+            <w:r>
               <w:rPr>
                 <w:rFonts w:ascii="Calibri" w:eastAsia="Calibri" w:hAnsi="Calibri" w:cs="Times New Roman"/>
                 <w:i w:val="0"/>
                 <w:iCs/>
                 <w:color w:val="auto"/>
               </w:rPr>
-            </w:pPr>
+              <w:t>Denegar agregar perfil si el nombre supera la longitud permitida.</w:t>
+            </w:r>
             <w:r>
               <w:rPr>
                 <w:rFonts w:ascii="Calibri" w:eastAsia="Calibri" w:hAnsi="Calibri" w:cs="Times New Roman"/>
@@ -3883,60 +3928,64 @@
                 <w:iCs/>
                 <w:color w:val="auto"/>
               </w:rPr>
-              <w:lastRenderedPageBreak/>
-              <w:t xml:space="preserve">Denegar agregar perfil si el nombre supera la longitud </w:t>
-            </w:r>
-            <w:r>
+              <w:br/>
+              <w:t>Mostrar mensaje señalando campos no válidos.</w:t>
+            </w:r>
+          </w:p>
+        </w:tc>
+        <w:tc>
+          <w:tcPr>
+            <w:tcW w:w="3104" w:type="dxa"/>
+          </w:tcPr>
+          <w:p>
+            <w:pPr>
+              <w:pStyle w:val="PSI-ComentarioenTabla"/>
               <w:rPr>
                 <w:rFonts w:ascii="Calibri" w:eastAsia="Calibri" w:hAnsi="Calibri" w:cs="Times New Roman"/>
                 <w:i w:val="0"/>
                 <w:iCs/>
                 <w:color w:val="auto"/>
               </w:rPr>
-              <w:lastRenderedPageBreak/>
-              <w:t>permitida.</w:t>
-            </w:r>
-            <w:r>
+            </w:pPr>
+            <w:r>
+              <w:rPr>
+                <w:rFonts w:ascii="Calibri" w:eastAsia="Calibri" w:hAnsi="Calibri" w:cs="Times New Roman"/>
+                <w:color w:val="auto"/>
+              </w:rPr>
+              <w:t>RESUELTO</w:t>
+            </w:r>
+          </w:p>
+        </w:tc>
+      </w:tr>
+      <w:tr>
+        <w:tc>
+          <w:tcPr>
+            <w:tcW w:w="2694" w:type="dxa"/>
+          </w:tcPr>
+          <w:p>
+            <w:pPr>
+              <w:pStyle w:val="PSI-ComentarioenTabla"/>
               <w:rPr>
                 <w:rFonts w:ascii="Calibri" w:eastAsia="Calibri" w:hAnsi="Calibri" w:cs="Times New Roman"/>
                 <w:i w:val="0"/>
                 <w:iCs/>
                 <w:color w:val="auto"/>
               </w:rPr>
-              <w:br/>
-              <w:t>Mostrar mensaje señalando campos no válidos.</w:t>
-            </w:r>
-          </w:p>
-        </w:tc>
-        <w:tc>
-          <w:tcPr>
-            <w:tcW w:w="3104" w:type="dxa"/>
-          </w:tcPr>
-          <w:p>
-            <w:pPr>
-              <w:pStyle w:val="PSI-ComentarioenTabla"/>
+            </w:pPr>
+            <w:r>
               <w:rPr>
                 <w:rFonts w:ascii="Calibri" w:eastAsia="Calibri" w:hAnsi="Calibri" w:cs="Times New Roman"/>
                 <w:i w:val="0"/>
                 <w:iCs/>
                 <w:color w:val="auto"/>
               </w:rPr>
-            </w:pPr>
-            <w:r>
-              <w:rPr>
-                <w:rFonts w:ascii="Calibri" w:eastAsia="Calibri" w:hAnsi="Calibri" w:cs="Times New Roman"/>
-                <w:color w:val="auto"/>
-              </w:rPr>
-              <w:lastRenderedPageBreak/>
-              <w:t>Corregido</w:t>
-            </w:r>
-          </w:p>
-        </w:tc>
-      </w:tr>
-      <w:tr>
-        <w:tc>
-          <w:tcPr>
-            <w:tcW w:w="2694" w:type="dxa"/>
+              <w:t>Al eliminar un perfil en uso, el sistema redirige a la pantalla de confirmación. Si se selecciona confirmar, no reacciona.</w:t>
+            </w:r>
+          </w:p>
+        </w:tc>
+        <w:tc>
+          <w:tcPr>
+            <w:tcW w:w="2701" w:type="dxa"/>
           </w:tcPr>
           <w:p>
             <w:pPr>
@@ -3955,13 +4004,13 @@
                 <w:iCs/>
                 <w:color w:val="auto"/>
               </w:rPr>
-              <w:t>Al eliminar un perfil en uso, el sistema redirige a la pantalla de confirmación. Si se selecciona confirmar, no reacciona.</w:t>
-            </w:r>
-          </w:p>
-        </w:tc>
-        <w:tc>
-          <w:tcPr>
-            <w:tcW w:w="2701" w:type="dxa"/>
+              <w:t>Mostrar un mensaje de error cuando se intente eliminar un perfil en uso.</w:t>
+            </w:r>
+          </w:p>
+        </w:tc>
+        <w:tc>
+          <w:tcPr>
+            <w:tcW w:w="3104" w:type="dxa"/>
           </w:tcPr>
           <w:p>
             <w:pPr>
@@ -3976,34 +4025,9 @@
             <w:r>
               <w:rPr>
                 <w:rFonts w:ascii="Calibri" w:eastAsia="Calibri" w:hAnsi="Calibri" w:cs="Times New Roman"/>
-                <w:i w:val="0"/>
-                <w:iCs/>
                 <w:color w:val="auto"/>
               </w:rPr>
-              <w:t>Mostrar un mensaje de error cuando se intente eliminar un perfil en uso.</w:t>
-            </w:r>
-          </w:p>
-        </w:tc>
-        <w:tc>
-          <w:tcPr>
-            <w:tcW w:w="3104" w:type="dxa"/>
-          </w:tcPr>
-          <w:p>
-            <w:pPr>
-              <w:pStyle w:val="PSI-ComentarioenTabla"/>
-              <w:rPr>
-                <w:rFonts w:ascii="Calibri" w:eastAsia="Calibri" w:hAnsi="Calibri" w:cs="Times New Roman"/>
-                <w:i w:val="0"/>
-                <w:iCs/>
-                <w:color w:val="auto"/>
-              </w:rPr>
-            </w:pPr>
-            <w:r>
-              <w:rPr>
-                <w:rFonts w:ascii="Calibri" w:eastAsia="Calibri" w:hAnsi="Calibri" w:cs="Times New Roman"/>
-                <w:color w:val="auto"/>
-              </w:rPr>
-              <w:t>Corregido</w:t>
+              <w:t>RESUELTO</w:t>
             </w:r>
           </w:p>
         </w:tc>
@@ -4058,9 +4082,9 @@
         <w:tblLook w:val="0000" w:firstRow="0" w:lastRow="0" w:firstColumn="0" w:lastColumn="0" w:noHBand="0" w:noVBand="0"/>
       </w:tblPr>
       <w:tblGrid>
-        <w:gridCol w:w="2792"/>
-        <w:gridCol w:w="2808"/>
-        <w:gridCol w:w="2327"/>
+        <w:gridCol w:w="2430"/>
+        <w:gridCol w:w="2393"/>
+        <w:gridCol w:w="3104"/>
       </w:tblGrid>
       <w:tr>
         <w:tc>
@@ -4101,7 +4125,16 @@
               <w:pStyle w:val="PSI-Normal"/>
             </w:pPr>
             <w:r>
-              <w:t>Estado (pendiente/resuelto)</w:t>
+              <w:t xml:space="preserve">Estado </w:t>
+            </w:r>
+            <w:r>
+              <w:t>(pendiente</w:t>
+            </w:r>
+            <w:r>
+              <w:t>/corregido/</w:t>
+            </w:r>
+            <w:r>
+              <w:t>resuelto)</w:t>
             </w:r>
           </w:p>
         </w:tc>
@@ -4245,9 +4278,9 @@
         <w:tblLook w:val="0000" w:firstRow="0" w:lastRow="0" w:firstColumn="0" w:lastColumn="0" w:noHBand="0" w:noVBand="0"/>
       </w:tblPr>
       <w:tblGrid>
-        <w:gridCol w:w="2791"/>
-        <w:gridCol w:w="2809"/>
-        <w:gridCol w:w="2327"/>
+        <w:gridCol w:w="2420"/>
+        <w:gridCol w:w="2403"/>
+        <w:gridCol w:w="3104"/>
       </w:tblGrid>
       <w:tr>
         <w:tc>
@@ -4288,7 +4321,16 @@
               <w:pStyle w:val="PSI-Normal"/>
             </w:pPr>
             <w:r>
-              <w:t>Estado (pendiente/resuelto)</w:t>
+              <w:t xml:space="preserve">Estado </w:t>
+            </w:r>
+            <w:r>
+              <w:t>(pendiente</w:t>
+            </w:r>
+            <w:r>
+              <w:t>/corregido/</w:t>
+            </w:r>
+            <w:r>
+              <w:t>resuelto)</w:t>
             </w:r>
           </w:p>
         </w:tc>
@@ -4375,7 +4417,7 @@
                 <w:iCs/>
                 <w:color w:val="auto"/>
               </w:rPr>
-              <w:t>pendiente</w:t>
+              <w:t>RESUELTO</w:t>
             </w:r>
           </w:p>
         </w:tc>
@@ -4452,7 +4494,7 @@
                 <w:iCs/>
                 <w:color w:val="auto"/>
               </w:rPr>
-              <w:t>pendiente</w:t>
+              <w:t>RESUELTO</w:t>
             </w:r>
           </w:p>
         </w:tc>
@@ -4465,7 +4507,6 @@
       </w:pPr>
       <w:bookmarkStart w:id="21" w:name="_Toc181402797"/>
       <w:r>
-        <w:lastRenderedPageBreak/>
         <w:t>Asignar participantes</w:t>
       </w:r>
       <w:bookmarkEnd w:id="21"/>
@@ -4489,9 +4530,9 @@
         <w:tblLook w:val="0000" w:firstRow="0" w:lastRow="0" w:firstColumn="0" w:lastColumn="0" w:noHBand="0" w:noVBand="0"/>
       </w:tblPr>
       <w:tblGrid>
-        <w:gridCol w:w="2792"/>
-        <w:gridCol w:w="2808"/>
-        <w:gridCol w:w="2327"/>
+        <w:gridCol w:w="2404"/>
+        <w:gridCol w:w="2419"/>
+        <w:gridCol w:w="3104"/>
       </w:tblGrid>
       <w:tr>
         <w:tc>
@@ -4532,7 +4573,16 @@
               <w:pStyle w:val="PSI-Normal"/>
             </w:pPr>
             <w:r>
-              <w:t>Estado (pendiente/resuelto)</w:t>
+              <w:t xml:space="preserve">Estado </w:t>
+            </w:r>
+            <w:r>
+              <w:t>(pendiente</w:t>
+            </w:r>
+            <w:r>
+              <w:t>/corregido/</w:t>
+            </w:r>
+            <w:r>
+              <w:t>resuelto)</w:t>
             </w:r>
           </w:p>
         </w:tc>
@@ -4547,8 +4597,16 @@
               <w:pStyle w:val="PSI-ComentarioenTabla"/>
               <w:rPr>
                 <w:rFonts w:ascii="Calibri" w:eastAsia="Calibri" w:hAnsi="Calibri" w:cs="Times New Roman"/>
-              </w:rPr>
-            </w:pPr>
+                <w:color w:val="auto"/>
+              </w:rPr>
+            </w:pPr>
+            <w:r>
+              <w:rPr>
+                <w:rFonts w:ascii="Calibri" w:eastAsia="Calibri" w:hAnsi="Calibri" w:cs="Times New Roman"/>
+                <w:color w:val="auto"/>
+              </w:rPr>
+              <w:t>Los administradores pueden ser agregados como participantes</w:t>
+            </w:r>
           </w:p>
         </w:tc>
         <w:tc>
@@ -4560,8 +4618,16 @@
               <w:pStyle w:val="PSI-ComentarioenTabla"/>
               <w:rPr>
                 <w:rFonts w:ascii="Calibri" w:eastAsia="Calibri" w:hAnsi="Calibri" w:cs="Times New Roman"/>
-              </w:rPr>
-            </w:pPr>
+                <w:color w:val="auto"/>
+              </w:rPr>
+            </w:pPr>
+            <w:r>
+              <w:rPr>
+                <w:rFonts w:ascii="Calibri" w:eastAsia="Calibri" w:hAnsi="Calibri" w:cs="Times New Roman"/>
+                <w:color w:val="auto"/>
+              </w:rPr>
+              <w:t>No agregar a los administradores en la lista para asignar participantes a un proyecto.</w:t>
+            </w:r>
           </w:p>
         </w:tc>
         <w:tc>
@@ -4573,8 +4639,16 @@
               <w:pStyle w:val="PSI-ComentarioenTabla"/>
               <w:rPr>
                 <w:rFonts w:ascii="Calibri" w:eastAsia="Calibri" w:hAnsi="Calibri" w:cs="Times New Roman"/>
-              </w:rPr>
-            </w:pPr>
+                <w:color w:val="auto"/>
+              </w:rPr>
+            </w:pPr>
+            <w:r>
+              <w:rPr>
+                <w:rFonts w:ascii="Calibri" w:eastAsia="Calibri" w:hAnsi="Calibri" w:cs="Times New Roman"/>
+                <w:color w:val="auto"/>
+              </w:rPr>
+              <w:t>pendiente</w:t>
+            </w:r>
           </w:p>
         </w:tc>
       </w:tr>
@@ -4609,9 +4683,9 @@
         <w:tblLook w:val="0000" w:firstRow="0" w:lastRow="0" w:firstColumn="0" w:lastColumn="0" w:noHBand="0" w:noVBand="0"/>
       </w:tblPr>
       <w:tblGrid>
-        <w:gridCol w:w="2792"/>
-        <w:gridCol w:w="2808"/>
-        <w:gridCol w:w="2327"/>
+        <w:gridCol w:w="2430"/>
+        <w:gridCol w:w="2393"/>
+        <w:gridCol w:w="3104"/>
       </w:tblGrid>
       <w:tr>
         <w:tc>
@@ -4652,7 +4726,16 @@
               <w:pStyle w:val="PSI-Normal"/>
             </w:pPr>
             <w:r>
-              <w:t>Estado (pendiente/resuelto)</w:t>
+              <w:t xml:space="preserve">Estado </w:t>
+            </w:r>
+            <w:r>
+              <w:t>(pendiente</w:t>
+            </w:r>
+            <w:r>
+              <w:t>/corregido/</w:t>
+            </w:r>
+            <w:r>
+              <w:t>resuelto)</w:t>
             </w:r>
           </w:p>
         </w:tc>
@@ -4729,9 +4812,9 @@
         <w:tblLook w:val="0000" w:firstRow="0" w:lastRow="0" w:firstColumn="0" w:lastColumn="0" w:noHBand="0" w:noVBand="0"/>
       </w:tblPr>
       <w:tblGrid>
-        <w:gridCol w:w="2786"/>
-        <w:gridCol w:w="2815"/>
-        <w:gridCol w:w="2326"/>
+        <w:gridCol w:w="2385"/>
+        <w:gridCol w:w="2438"/>
+        <w:gridCol w:w="3104"/>
       </w:tblGrid>
       <w:tr>
         <w:tc>
@@ -4772,7 +4855,16 @@
               <w:pStyle w:val="PSI-Normal"/>
             </w:pPr>
             <w:r>
-              <w:t>Estado (pendiente/resuelto)</w:t>
+              <w:t xml:space="preserve">Estado </w:t>
+            </w:r>
+            <w:r>
+              <w:t>(pendiente</w:t>
+            </w:r>
+            <w:r>
+              <w:t>/corregido/</w:t>
+            </w:r>
+            <w:r>
+              <w:t>resuelto)</w:t>
             </w:r>
           </w:p>
         </w:tc>
@@ -4852,7 +4944,7 @@
                 <w:i w:val="0"/>
                 <w:color w:val="auto"/>
               </w:rPr>
-              <w:t>pendiente</w:t>
+              <w:t>RESUELTO</w:t>
             </w:r>
           </w:p>
         </w:tc>
@@ -4870,6 +4962,7 @@
                 <w:rFonts w:cstheme="minorHAnsi"/>
               </w:rPr>
             </w:pPr>
+            <w:commentRangeStart w:id="24"/>
             <w:r>
               <w:rPr>
                 <w:rFonts w:cstheme="minorHAnsi"/>
@@ -4943,6 +5036,86 @@
               </w:rPr>
               <w:t>pendiente</w:t>
             </w:r>
+            <w:commentRangeEnd w:id="24"/>
+            <w:r>
+              <w:rPr>
+                <w:rStyle w:val="Refdecomentario"/>
+                <w:i w:val="0"/>
+                <w:color w:val="auto"/>
+                <w:lang w:val="es-ES"/>
+              </w:rPr>
+              <w:commentReference w:id="24"/>
+            </w:r>
+          </w:p>
+        </w:tc>
+      </w:tr>
+      <w:tr>
+        <w:tc>
+          <w:tcPr>
+            <w:tcW w:w="2858" w:type="dxa"/>
+          </w:tcPr>
+          <w:p>
+            <w:pPr>
+              <w:ind w:left="0" w:firstLine="0"/>
+              <w:jc w:val="both"/>
+              <w:rPr>
+                <w:rFonts w:cstheme="minorHAnsi"/>
+              </w:rPr>
+            </w:pPr>
+            <w:r>
+              <w:rPr>
+                <w:rFonts w:cstheme="minorHAnsi"/>
+              </w:rPr>
+              <w:t>Perite agregar iteraciones con nombres iguales</w:t>
+            </w:r>
+          </w:p>
+        </w:tc>
+        <w:tc>
+          <w:tcPr>
+            <w:tcW w:w="2883" w:type="dxa"/>
+          </w:tcPr>
+          <w:p>
+            <w:pPr>
+              <w:pStyle w:val="PSI-ComentarioenTabla"/>
+              <w:rPr>
+                <w:rFonts w:eastAsia="Calibri" w:cstheme="minorHAnsi"/>
+                <w:i w:val="0"/>
+                <w:color w:val="auto"/>
+                <w:lang w:val="es-ES"/>
+              </w:rPr>
+            </w:pPr>
+            <w:r>
+              <w:rPr>
+                <w:rFonts w:eastAsia="Calibri" w:cstheme="minorHAnsi"/>
+                <w:i w:val="0"/>
+                <w:color w:val="auto"/>
+                <w:lang w:val="es-ES"/>
+              </w:rPr>
+              <w:t>No permitir agregar una iteración si ya existe otra con el mismo nombre</w:t>
+            </w:r>
+          </w:p>
+        </w:tc>
+        <w:tc>
+          <w:tcPr>
+            <w:tcW w:w="2336" w:type="dxa"/>
+          </w:tcPr>
+          <w:p>
+            <w:pPr>
+              <w:pStyle w:val="PSI-ComentarioenTabla"/>
+              <w:rPr>
+                <w:rFonts w:eastAsia="Calibri" w:cstheme="minorHAnsi"/>
+                <w:i w:val="0"/>
+                <w:color w:val="auto"/>
+              </w:rPr>
+            </w:pPr>
+            <w:r>
+              <w:rPr>
+                <w:rFonts w:eastAsia="Calibri" w:cstheme="minorHAnsi"/>
+                <w:i w:val="0"/>
+                <w:color w:val="auto"/>
+              </w:rPr>
+              <w:t>pendiente</w:t>
+            </w:r>
           </w:p>
         </w:tc>
       </w:tr>
@@ -4952,21 +5125,22 @@
       <w:pPr>
         <w:pStyle w:val="Ttulo2"/>
       </w:pPr>
-      <w:bookmarkStart w:id="24" w:name="_Toc181402800"/>
+      <w:bookmarkStart w:id="25" w:name="_Toc181402800"/>
       <w:r>
+        <w:lastRenderedPageBreak/>
         <w:t>Requerimientos no funcionales</w:t>
       </w:r>
-      <w:bookmarkEnd w:id="24"/>
+      <w:bookmarkEnd w:id="25"/>
     </w:p>
     <w:p>
       <w:pPr>
         <w:pStyle w:val="Ttulo3"/>
       </w:pPr>
-      <w:bookmarkStart w:id="25" w:name="_Toc181402801"/>
+      <w:bookmarkStart w:id="26" w:name="_Toc181402801"/>
       <w:r>
         <w:t>Denegar crear proyectos a usuarios no administradores</w:t>
       </w:r>
-      <w:bookmarkEnd w:id="25"/>
+      <w:bookmarkEnd w:id="26"/>
     </w:p>
     <w:tbl>
       <w:tblPr>
@@ -4987,9 +5161,9 @@
         <w:tblLook w:val="0000" w:firstRow="0" w:lastRow="0" w:firstColumn="0" w:lastColumn="0" w:noHBand="0" w:noVBand="0"/>
       </w:tblPr>
       <w:tblGrid>
-        <w:gridCol w:w="2792"/>
-        <w:gridCol w:w="2808"/>
-        <w:gridCol w:w="2327"/>
+        <w:gridCol w:w="2430"/>
+        <w:gridCol w:w="2393"/>
+        <w:gridCol w:w="3104"/>
       </w:tblGrid>
       <w:tr>
         <w:tc>
@@ -5030,7 +5204,16 @@
               <w:pStyle w:val="PSI-Normal"/>
             </w:pPr>
             <w:r>
-              <w:t>Estado (pendiente/resuelto)</w:t>
+              <w:t xml:space="preserve">Estado </w:t>
+            </w:r>
+            <w:r>
+              <w:t>(pendiente</w:t>
+            </w:r>
+            <w:r>
+              <w:t>/corregido/</w:t>
+            </w:r>
+            <w:r>
+              <w:t>resuelto)</w:t>
             </w:r>
           </w:p>
         </w:tc>
@@ -5081,56 +5264,260 @@
       <w:pPr>
         <w:pStyle w:val="Ttulo1"/>
       </w:pPr>
-      <w:bookmarkStart w:id="26" w:name="_Toc181402802"/>
+      <w:bookmarkStart w:id="27" w:name="_Toc181402802"/>
       <w:r>
-        <w:lastRenderedPageBreak/>
         <w:t>Implementación CU4: Añadir riesgo a la lista</w:t>
-      </w:r>
-      <w:bookmarkEnd w:id="26"/>
-    </w:p>
-    <w:p>
-      <w:pPr>
-        <w:pStyle w:val="Ttulo2"/>
-      </w:pPr>
-      <w:bookmarkStart w:id="27" w:name="_Toc181402803"/>
-      <w:r>
-        <w:t>Requerimientos funcionales</w:t>
       </w:r>
       <w:bookmarkEnd w:id="27"/>
     </w:p>
     <w:p>
       <w:pPr>
+        <w:pStyle w:val="MTemaNormal"/>
+        <w:rPr>
+          <w:b/>
+          <w:bCs/>
+        </w:rPr>
+      </w:pPr>
+      <w:r>
+        <w:rPr>
+          <w:b/>
+          <w:bCs/>
+        </w:rPr>
+        <w:t xml:space="preserve">Verificador: </w:t>
+      </w:r>
+      <w:r>
+        <w:t>Collareda Agustín</w:t>
+      </w:r>
+    </w:p>
+    <w:p/>
+    <w:p>
+      <w:pPr>
         <w:pStyle w:val="Ttulo2"/>
       </w:pPr>
-      <w:bookmarkStart w:id="28" w:name="_Toc181402804"/>
+      <w:bookmarkStart w:id="28" w:name="_Toc181402803"/>
       <w:r>
-        <w:t>Requerimientos no funcionales</w:t>
+        <w:t>Requerimientos funcionales</w:t>
       </w:r>
       <w:bookmarkEnd w:id="28"/>
     </w:p>
+    <w:tbl>
+      <w:tblPr>
+        <w:tblW w:w="0" w:type="auto"/>
+        <w:tblInd w:w="567" w:type="dxa"/>
+        <w:tblBorders>
+          <w:top w:val="single" w:sz="4" w:space="0" w:color="auto"/>
+          <w:left w:val="single" w:sz="4" w:space="0" w:color="auto"/>
+          <w:bottom w:val="single" w:sz="4" w:space="0" w:color="auto"/>
+          <w:right w:val="single" w:sz="4" w:space="0" w:color="auto"/>
+          <w:insideH w:val="single" w:sz="4" w:space="0" w:color="auto"/>
+          <w:insideV w:val="single" w:sz="4" w:space="0" w:color="auto"/>
+        </w:tblBorders>
+        <w:tblCellMar>
+          <w:left w:w="70" w:type="dxa"/>
+          <w:right w:w="70" w:type="dxa"/>
+        </w:tblCellMar>
+        <w:tblLook w:val="0000" w:firstRow="0" w:lastRow="0" w:firstColumn="0" w:lastColumn="0" w:noHBand="0" w:noVBand="0"/>
+      </w:tblPr>
+      <w:tblGrid>
+        <w:gridCol w:w="2335"/>
+        <w:gridCol w:w="2488"/>
+        <w:gridCol w:w="3104"/>
+      </w:tblGrid>
+      <w:tr>
+        <w:tc>
+          <w:tcPr>
+            <w:tcW w:w="2858" w:type="dxa"/>
+            <w:shd w:val="pct10" w:color="auto" w:fill="auto"/>
+          </w:tcPr>
+          <w:p>
+            <w:pPr>
+              <w:pStyle w:val="PSI-Normal"/>
+            </w:pPr>
+            <w:r>
+              <w:t>Errores encontrados</w:t>
+            </w:r>
+          </w:p>
+        </w:tc>
+        <w:tc>
+          <w:tcPr>
+            <w:tcW w:w="2883" w:type="dxa"/>
+            <w:shd w:val="pct10" w:color="auto" w:fill="auto"/>
+          </w:tcPr>
+          <w:p>
+            <w:pPr>
+              <w:pStyle w:val="PSI-Normal"/>
+            </w:pPr>
+            <w:r>
+              <w:t>Sugerencias de corrección</w:t>
+            </w:r>
+          </w:p>
+        </w:tc>
+        <w:tc>
+          <w:tcPr>
+            <w:tcW w:w="2336" w:type="dxa"/>
+            <w:shd w:val="pct10" w:color="auto" w:fill="auto"/>
+          </w:tcPr>
+          <w:p>
+            <w:pPr>
+              <w:pStyle w:val="PSI-Normal"/>
+            </w:pPr>
+            <w:r>
+              <w:t>Estado (pendiente</w:t>
+            </w:r>
+            <w:r>
+              <w:t>/corregido/</w:t>
+            </w:r>
+            <w:r>
+              <w:t>resuelto)</w:t>
+            </w:r>
+          </w:p>
+        </w:tc>
+      </w:tr>
+      <w:tr>
+        <w:tc>
+          <w:tcPr>
+            <w:tcW w:w="2858" w:type="dxa"/>
+          </w:tcPr>
+          <w:p>
+            <w:pPr>
+              <w:pStyle w:val="PSI-ComentarioenTabla"/>
+              <w:rPr>
+                <w:rFonts w:ascii="Calibri" w:eastAsia="Calibri" w:hAnsi="Calibri" w:cs="Times New Roman"/>
+                <w:color w:val="auto"/>
+              </w:rPr>
+            </w:pPr>
+            <w:r>
+              <w:rPr>
+                <w:rFonts w:ascii="Calibri" w:eastAsia="Calibri" w:hAnsi="Calibri" w:cs="Times New Roman"/>
+                <w:color w:val="auto"/>
+              </w:rPr>
+              <w:t xml:space="preserve">Al seleccionar una categoría, el </w:t>
+            </w:r>
+            <w:proofErr w:type="spellStart"/>
+            <w:r>
+              <w:rPr>
+                <w:rFonts w:ascii="Calibri" w:eastAsia="Calibri" w:hAnsi="Calibri" w:cs="Times New Roman"/>
+                <w:color w:val="auto"/>
+              </w:rPr>
+              <w:t>combobox</w:t>
+            </w:r>
+            <w:proofErr w:type="spellEnd"/>
+            <w:r>
+              <w:rPr>
+                <w:rFonts w:ascii="Calibri" w:eastAsia="Calibri" w:hAnsi="Calibri" w:cs="Times New Roman"/>
+                <w:color w:val="auto"/>
+              </w:rPr>
+              <w:t xml:space="preserve"> utilizado como input muestra la opción “Elija la </w:t>
+            </w:r>
+            <w:proofErr w:type="spellStart"/>
+            <w:r>
+              <w:rPr>
+                <w:rFonts w:ascii="Calibri" w:eastAsia="Calibri" w:hAnsi="Calibri" w:cs="Times New Roman"/>
+                <w:color w:val="auto"/>
+              </w:rPr>
+              <w:t>categoria</w:t>
+            </w:r>
+            <w:proofErr w:type="spellEnd"/>
+            <w:r>
+              <w:rPr>
+                <w:rFonts w:ascii="Calibri" w:eastAsia="Calibri" w:hAnsi="Calibri" w:cs="Times New Roman"/>
+                <w:color w:val="auto"/>
+              </w:rPr>
+              <w:t>”</w:t>
+            </w:r>
+            <w:r>
+              <w:rPr>
+                <w:rFonts w:ascii="Calibri" w:eastAsia="Calibri" w:hAnsi="Calibri" w:cs="Times New Roman"/>
+                <w:color w:val="auto"/>
+              </w:rPr>
+              <w:t>.</w:t>
+            </w:r>
+          </w:p>
+        </w:tc>
+        <w:tc>
+          <w:tcPr>
+            <w:tcW w:w="2883" w:type="dxa"/>
+          </w:tcPr>
+          <w:p>
+            <w:pPr>
+              <w:pStyle w:val="PSI-ComentarioenTabla"/>
+              <w:rPr>
+                <w:rFonts w:ascii="Calibri" w:eastAsia="Calibri" w:hAnsi="Calibri" w:cs="Times New Roman"/>
+                <w:color w:val="auto"/>
+              </w:rPr>
+            </w:pPr>
+            <w:r>
+              <w:rPr>
+                <w:rFonts w:ascii="Calibri" w:eastAsia="Calibri" w:hAnsi="Calibri" w:cs="Times New Roman"/>
+                <w:color w:val="auto"/>
+              </w:rPr>
+              <w:t xml:space="preserve">Mostrar “Elija la </w:t>
+            </w:r>
+            <w:proofErr w:type="spellStart"/>
+            <w:r>
+              <w:rPr>
+                <w:rFonts w:ascii="Calibri" w:eastAsia="Calibri" w:hAnsi="Calibri" w:cs="Times New Roman"/>
+                <w:color w:val="auto"/>
+              </w:rPr>
+              <w:t>categoria</w:t>
+            </w:r>
+            <w:proofErr w:type="spellEnd"/>
+            <w:r>
+              <w:rPr>
+                <w:rFonts w:ascii="Calibri" w:eastAsia="Calibri" w:hAnsi="Calibri" w:cs="Times New Roman"/>
+                <w:color w:val="auto"/>
+              </w:rPr>
+              <w:t xml:space="preserve">” de forma predeterminada, pero no mostrarla en el </w:t>
+            </w:r>
+            <w:proofErr w:type="spellStart"/>
+            <w:r>
+              <w:rPr>
+                <w:rFonts w:ascii="Calibri" w:eastAsia="Calibri" w:hAnsi="Calibri" w:cs="Times New Roman"/>
+                <w:color w:val="auto"/>
+              </w:rPr>
+              <w:t>combobox</w:t>
+            </w:r>
+            <w:proofErr w:type="spellEnd"/>
+            <w:r>
+              <w:rPr>
+                <w:rFonts w:ascii="Calibri" w:eastAsia="Calibri" w:hAnsi="Calibri" w:cs="Times New Roman"/>
+                <w:color w:val="auto"/>
+              </w:rPr>
+              <w:t>.</w:t>
+            </w:r>
+          </w:p>
+        </w:tc>
+        <w:tc>
+          <w:tcPr>
+            <w:tcW w:w="2336" w:type="dxa"/>
+          </w:tcPr>
+          <w:p>
+            <w:pPr>
+              <w:pStyle w:val="PSI-ComentarioenTabla"/>
+              <w:rPr>
+                <w:rFonts w:ascii="Calibri" w:eastAsia="Calibri" w:hAnsi="Calibri" w:cs="Times New Roman"/>
+                <w:color w:val="auto"/>
+              </w:rPr>
+            </w:pPr>
+            <w:r>
+              <w:rPr>
+                <w:rFonts w:ascii="Calibri" w:eastAsia="Calibri" w:hAnsi="Calibri" w:cs="Times New Roman"/>
+                <w:color w:val="auto"/>
+              </w:rPr>
+              <w:t>Pendiente</w:t>
+            </w:r>
+          </w:p>
+        </w:tc>
+      </w:tr>
+    </w:tbl>
+    <w:p/>
     <w:p>
       <w:pPr>
-        <w:rPr>
-          <w:rFonts w:asciiTheme="majorHAnsi" w:eastAsiaTheme="majorEastAsia" w:hAnsiTheme="majorHAnsi" w:cstheme="majorBidi"/>
-          <w:b/>
-          <w:bCs/>
-          <w:color w:val="365F91" w:themeColor="accent1" w:themeShade="BF"/>
-          <w:sz w:val="28"/>
-          <w:szCs w:val="28"/>
-        </w:rPr>
-      </w:pPr>
+        <w:pStyle w:val="Ttulo2"/>
+      </w:pPr>
+      <w:bookmarkStart w:id="29" w:name="_Toc181402804"/>
       <w:r>
-        <w:br w:type="page"/>
-      </w:r>
-    </w:p>
-    <w:p>
-      <w:pPr>
-        <w:pStyle w:val="Ttulo1"/>
-      </w:pPr>
-      <w:bookmarkStart w:id="29" w:name="_Toc181402805"/>
-      <w:r>
-        <w:lastRenderedPageBreak/>
-        <w:t>Otras observaciones</w:t>
+        <w:t>Requerimientos no funcionales</w:t>
       </w:r>
       <w:bookmarkEnd w:id="29"/>
     </w:p>
@@ -5153,9 +5540,9 @@
         <w:tblLook w:val="0000" w:firstRow="0" w:lastRow="0" w:firstColumn="0" w:lastColumn="0" w:noHBand="0" w:noVBand="0"/>
       </w:tblPr>
       <w:tblGrid>
-        <w:gridCol w:w="2777"/>
-        <w:gridCol w:w="2825"/>
-        <w:gridCol w:w="2325"/>
+        <w:gridCol w:w="2430"/>
+        <w:gridCol w:w="2393"/>
+        <w:gridCol w:w="3104"/>
       </w:tblGrid>
       <w:tr>
         <w:tc>
@@ -5196,7 +5583,1854 @@
               <w:pStyle w:val="PSI-Normal"/>
             </w:pPr>
             <w:r>
-              <w:t>Estado (pendiente/resuelto)</w:t>
+              <w:t>Estado (pendiente</w:t>
+            </w:r>
+            <w:r>
+              <w:t>/corregido/</w:t>
+            </w:r>
+            <w:r>
+              <w:t>resuelto)</w:t>
+            </w:r>
+          </w:p>
+        </w:tc>
+      </w:tr>
+      <w:tr>
+        <w:tc>
+          <w:tcPr>
+            <w:tcW w:w="2858" w:type="dxa"/>
+          </w:tcPr>
+          <w:p>
+            <w:pPr>
+              <w:pStyle w:val="PSI-ComentarioenTabla"/>
+              <w:rPr>
+                <w:rFonts w:ascii="Calibri" w:eastAsia="Calibri" w:hAnsi="Calibri" w:cs="Times New Roman"/>
+              </w:rPr>
+            </w:pPr>
+          </w:p>
+        </w:tc>
+        <w:tc>
+          <w:tcPr>
+            <w:tcW w:w="2883" w:type="dxa"/>
+          </w:tcPr>
+          <w:p>
+            <w:pPr>
+              <w:pStyle w:val="PSI-ComentarioenTabla"/>
+              <w:rPr>
+                <w:rFonts w:ascii="Calibri" w:eastAsia="Calibri" w:hAnsi="Calibri" w:cs="Times New Roman"/>
+              </w:rPr>
+            </w:pPr>
+          </w:p>
+        </w:tc>
+        <w:tc>
+          <w:tcPr>
+            <w:tcW w:w="2336" w:type="dxa"/>
+          </w:tcPr>
+          <w:p>
+            <w:pPr>
+              <w:pStyle w:val="PSI-ComentarioenTabla"/>
+              <w:rPr>
+                <w:rFonts w:ascii="Calibri" w:eastAsia="Calibri" w:hAnsi="Calibri" w:cs="Times New Roman"/>
+              </w:rPr>
+            </w:pPr>
+          </w:p>
+        </w:tc>
+      </w:tr>
+    </w:tbl>
+    <w:p/>
+    <w:p>
+      <w:pPr>
+        <w:pStyle w:val="Ttulo1"/>
+      </w:pPr>
+      <w:r>
+        <w:t>Implementación CU</w:t>
+      </w:r>
+      <w:r>
+        <w:t>7</w:t>
+      </w:r>
+      <w:r>
+        <w:t xml:space="preserve">: Añadir </w:t>
+      </w:r>
+      <w:r>
+        <w:t>evaluación</w:t>
+      </w:r>
+    </w:p>
+    <w:p>
+      <w:pPr>
+        <w:pStyle w:val="MTemaNormal"/>
+        <w:rPr>
+          <w:b/>
+          <w:bCs/>
+        </w:rPr>
+      </w:pPr>
+      <w:r>
+        <w:rPr>
+          <w:b/>
+          <w:bCs/>
+        </w:rPr>
+        <w:t xml:space="preserve">Verificador: </w:t>
+      </w:r>
+      <w:r>
+        <w:t>Collareda Agustín</w:t>
+      </w:r>
+    </w:p>
+    <w:p/>
+    <w:p>
+      <w:pPr>
+        <w:pStyle w:val="Ttulo2"/>
+      </w:pPr>
+      <w:r>
+        <w:t>Requerimientos funcionales</w:t>
+      </w:r>
+    </w:p>
+    <w:tbl>
+      <w:tblPr>
+        <w:tblW w:w="0" w:type="auto"/>
+        <w:tblInd w:w="567" w:type="dxa"/>
+        <w:tblBorders>
+          <w:top w:val="single" w:sz="4" w:space="0" w:color="auto"/>
+          <w:left w:val="single" w:sz="4" w:space="0" w:color="auto"/>
+          <w:bottom w:val="single" w:sz="4" w:space="0" w:color="auto"/>
+          <w:right w:val="single" w:sz="4" w:space="0" w:color="auto"/>
+          <w:insideH w:val="single" w:sz="4" w:space="0" w:color="auto"/>
+          <w:insideV w:val="single" w:sz="4" w:space="0" w:color="auto"/>
+        </w:tblBorders>
+        <w:tblCellMar>
+          <w:left w:w="70" w:type="dxa"/>
+          <w:right w:w="70" w:type="dxa"/>
+        </w:tblCellMar>
+        <w:tblLook w:val="0000" w:firstRow="0" w:lastRow="0" w:firstColumn="0" w:lastColumn="0" w:noHBand="0" w:noVBand="0"/>
+      </w:tblPr>
+      <w:tblGrid>
+        <w:gridCol w:w="2430"/>
+        <w:gridCol w:w="2393"/>
+        <w:gridCol w:w="3104"/>
+      </w:tblGrid>
+      <w:tr>
+        <w:tc>
+          <w:tcPr>
+            <w:tcW w:w="2858" w:type="dxa"/>
+            <w:shd w:val="pct10" w:color="auto" w:fill="auto"/>
+          </w:tcPr>
+          <w:p>
+            <w:pPr>
+              <w:pStyle w:val="PSI-Normal"/>
+            </w:pPr>
+            <w:r>
+              <w:t>Errores encontrados</w:t>
+            </w:r>
+          </w:p>
+        </w:tc>
+        <w:tc>
+          <w:tcPr>
+            <w:tcW w:w="2883" w:type="dxa"/>
+            <w:shd w:val="pct10" w:color="auto" w:fill="auto"/>
+          </w:tcPr>
+          <w:p>
+            <w:pPr>
+              <w:pStyle w:val="PSI-Normal"/>
+            </w:pPr>
+            <w:r>
+              <w:t>Sugerencias de corrección</w:t>
+            </w:r>
+          </w:p>
+        </w:tc>
+        <w:tc>
+          <w:tcPr>
+            <w:tcW w:w="2336" w:type="dxa"/>
+            <w:shd w:val="pct10" w:color="auto" w:fill="auto"/>
+          </w:tcPr>
+          <w:p>
+            <w:pPr>
+              <w:pStyle w:val="PSI-Normal"/>
+            </w:pPr>
+            <w:r>
+              <w:t>Estado (pendiente</w:t>
+            </w:r>
+            <w:r>
+              <w:t>/corregido/</w:t>
+            </w:r>
+            <w:r>
+              <w:t>resuelto)</w:t>
+            </w:r>
+          </w:p>
+        </w:tc>
+      </w:tr>
+      <w:tr>
+        <w:tc>
+          <w:tcPr>
+            <w:tcW w:w="2858" w:type="dxa"/>
+          </w:tcPr>
+          <w:p>
+            <w:pPr>
+              <w:pStyle w:val="PSI-ComentarioenTabla"/>
+              <w:rPr>
+                <w:rFonts w:ascii="Calibri" w:eastAsia="Calibri" w:hAnsi="Calibri" w:cs="Times New Roman"/>
+              </w:rPr>
+            </w:pPr>
+          </w:p>
+        </w:tc>
+        <w:tc>
+          <w:tcPr>
+            <w:tcW w:w="2883" w:type="dxa"/>
+          </w:tcPr>
+          <w:p>
+            <w:pPr>
+              <w:pStyle w:val="PSI-ComentarioenTabla"/>
+              <w:rPr>
+                <w:rFonts w:ascii="Calibri" w:eastAsia="Calibri" w:hAnsi="Calibri" w:cs="Times New Roman"/>
+              </w:rPr>
+            </w:pPr>
+          </w:p>
+        </w:tc>
+        <w:tc>
+          <w:tcPr>
+            <w:tcW w:w="2336" w:type="dxa"/>
+          </w:tcPr>
+          <w:p>
+            <w:pPr>
+              <w:pStyle w:val="PSI-ComentarioenTabla"/>
+              <w:rPr>
+                <w:rFonts w:ascii="Calibri" w:eastAsia="Calibri" w:hAnsi="Calibri" w:cs="Times New Roman"/>
+              </w:rPr>
+            </w:pPr>
+          </w:p>
+        </w:tc>
+      </w:tr>
+    </w:tbl>
+    <w:p/>
+    <w:p>
+      <w:pPr>
+        <w:pStyle w:val="Ttulo2"/>
+      </w:pPr>
+      <w:r>
+        <w:lastRenderedPageBreak/>
+        <w:t>Requerimientos no funcionales</w:t>
+      </w:r>
+    </w:p>
+    <w:tbl>
+      <w:tblPr>
+        <w:tblW w:w="0" w:type="auto"/>
+        <w:tblInd w:w="567" w:type="dxa"/>
+        <w:tblBorders>
+          <w:top w:val="single" w:sz="4" w:space="0" w:color="auto"/>
+          <w:left w:val="single" w:sz="4" w:space="0" w:color="auto"/>
+          <w:bottom w:val="single" w:sz="4" w:space="0" w:color="auto"/>
+          <w:right w:val="single" w:sz="4" w:space="0" w:color="auto"/>
+          <w:insideH w:val="single" w:sz="4" w:space="0" w:color="auto"/>
+          <w:insideV w:val="single" w:sz="4" w:space="0" w:color="auto"/>
+        </w:tblBorders>
+        <w:tblCellMar>
+          <w:left w:w="70" w:type="dxa"/>
+          <w:right w:w="70" w:type="dxa"/>
+        </w:tblCellMar>
+        <w:tblLook w:val="0000" w:firstRow="0" w:lastRow="0" w:firstColumn="0" w:lastColumn="0" w:noHBand="0" w:noVBand="0"/>
+      </w:tblPr>
+      <w:tblGrid>
+        <w:gridCol w:w="2430"/>
+        <w:gridCol w:w="2393"/>
+        <w:gridCol w:w="3104"/>
+      </w:tblGrid>
+      <w:tr>
+        <w:tc>
+          <w:tcPr>
+            <w:tcW w:w="2858" w:type="dxa"/>
+            <w:shd w:val="pct10" w:color="auto" w:fill="auto"/>
+          </w:tcPr>
+          <w:p>
+            <w:pPr>
+              <w:pStyle w:val="PSI-Normal"/>
+            </w:pPr>
+            <w:r>
+              <w:t>Errores encontrados</w:t>
+            </w:r>
+          </w:p>
+        </w:tc>
+        <w:tc>
+          <w:tcPr>
+            <w:tcW w:w="2883" w:type="dxa"/>
+            <w:shd w:val="pct10" w:color="auto" w:fill="auto"/>
+          </w:tcPr>
+          <w:p>
+            <w:pPr>
+              <w:pStyle w:val="PSI-Normal"/>
+            </w:pPr>
+            <w:r>
+              <w:t>Sugerencias de corrección</w:t>
+            </w:r>
+          </w:p>
+        </w:tc>
+        <w:tc>
+          <w:tcPr>
+            <w:tcW w:w="2336" w:type="dxa"/>
+            <w:shd w:val="pct10" w:color="auto" w:fill="auto"/>
+          </w:tcPr>
+          <w:p>
+            <w:pPr>
+              <w:pStyle w:val="PSI-Normal"/>
+            </w:pPr>
+            <w:r>
+              <w:t>Estado (pendiente</w:t>
+            </w:r>
+            <w:r>
+              <w:t>/corregido/</w:t>
+            </w:r>
+            <w:r>
+              <w:t>resuelto)</w:t>
+            </w:r>
+          </w:p>
+        </w:tc>
+      </w:tr>
+      <w:tr>
+        <w:tc>
+          <w:tcPr>
+            <w:tcW w:w="2858" w:type="dxa"/>
+          </w:tcPr>
+          <w:p>
+            <w:pPr>
+              <w:pStyle w:val="PSI-ComentarioenTabla"/>
+              <w:rPr>
+                <w:rFonts w:ascii="Calibri" w:eastAsia="Calibri" w:hAnsi="Calibri" w:cs="Times New Roman"/>
+              </w:rPr>
+            </w:pPr>
+          </w:p>
+        </w:tc>
+        <w:tc>
+          <w:tcPr>
+            <w:tcW w:w="2883" w:type="dxa"/>
+          </w:tcPr>
+          <w:p>
+            <w:pPr>
+              <w:pStyle w:val="PSI-ComentarioenTabla"/>
+              <w:rPr>
+                <w:rFonts w:ascii="Calibri" w:eastAsia="Calibri" w:hAnsi="Calibri" w:cs="Times New Roman"/>
+              </w:rPr>
+            </w:pPr>
+          </w:p>
+        </w:tc>
+        <w:tc>
+          <w:tcPr>
+            <w:tcW w:w="2336" w:type="dxa"/>
+          </w:tcPr>
+          <w:p>
+            <w:pPr>
+              <w:pStyle w:val="PSI-ComentarioenTabla"/>
+              <w:rPr>
+                <w:rFonts w:ascii="Calibri" w:eastAsia="Calibri" w:hAnsi="Calibri" w:cs="Times New Roman"/>
+              </w:rPr>
+            </w:pPr>
+          </w:p>
+        </w:tc>
+      </w:tr>
+    </w:tbl>
+    <w:p/>
+    <w:p>
+      <w:pPr>
+        <w:pStyle w:val="Ttulo1"/>
+      </w:pPr>
+      <w:r>
+        <w:t>Implementación CU</w:t>
+      </w:r>
+      <w:r>
+        <w:t>8</w:t>
+      </w:r>
+      <w:r>
+        <w:t xml:space="preserve">: Añadir </w:t>
+      </w:r>
+      <w:r>
+        <w:t>plan de riesgo</w:t>
+      </w:r>
+    </w:p>
+    <w:p>
+      <w:pPr>
+        <w:pStyle w:val="MTemaNormal"/>
+        <w:rPr>
+          <w:b/>
+          <w:bCs/>
+        </w:rPr>
+      </w:pPr>
+      <w:r>
+        <w:rPr>
+          <w:b/>
+          <w:bCs/>
+        </w:rPr>
+        <w:t xml:space="preserve">Verificador: </w:t>
+      </w:r>
+      <w:r>
+        <w:t>Collareda Agustín</w:t>
+      </w:r>
+    </w:p>
+    <w:p/>
+    <w:p>
+      <w:pPr>
+        <w:pStyle w:val="Ttulo2"/>
+      </w:pPr>
+      <w:r>
+        <w:t>Requerimientos funcionales</w:t>
+      </w:r>
+    </w:p>
+    <w:tbl>
+      <w:tblPr>
+        <w:tblW w:w="0" w:type="auto"/>
+        <w:tblInd w:w="567" w:type="dxa"/>
+        <w:tblBorders>
+          <w:top w:val="single" w:sz="4" w:space="0" w:color="auto"/>
+          <w:left w:val="single" w:sz="4" w:space="0" w:color="auto"/>
+          <w:bottom w:val="single" w:sz="4" w:space="0" w:color="auto"/>
+          <w:right w:val="single" w:sz="4" w:space="0" w:color="auto"/>
+          <w:insideH w:val="single" w:sz="4" w:space="0" w:color="auto"/>
+          <w:insideV w:val="single" w:sz="4" w:space="0" w:color="auto"/>
+        </w:tblBorders>
+        <w:tblCellMar>
+          <w:left w:w="70" w:type="dxa"/>
+          <w:right w:w="70" w:type="dxa"/>
+        </w:tblCellMar>
+        <w:tblLook w:val="0000" w:firstRow="0" w:lastRow="0" w:firstColumn="0" w:lastColumn="0" w:noHBand="0" w:noVBand="0"/>
+      </w:tblPr>
+      <w:tblGrid>
+        <w:gridCol w:w="2430"/>
+        <w:gridCol w:w="2393"/>
+        <w:gridCol w:w="3104"/>
+      </w:tblGrid>
+      <w:tr>
+        <w:tc>
+          <w:tcPr>
+            <w:tcW w:w="2858" w:type="dxa"/>
+            <w:shd w:val="pct10" w:color="auto" w:fill="auto"/>
+          </w:tcPr>
+          <w:p>
+            <w:pPr>
+              <w:pStyle w:val="PSI-Normal"/>
+            </w:pPr>
+            <w:r>
+              <w:t>Errores encontrados</w:t>
+            </w:r>
+          </w:p>
+        </w:tc>
+        <w:tc>
+          <w:tcPr>
+            <w:tcW w:w="2883" w:type="dxa"/>
+            <w:shd w:val="pct10" w:color="auto" w:fill="auto"/>
+          </w:tcPr>
+          <w:p>
+            <w:pPr>
+              <w:pStyle w:val="PSI-Normal"/>
+            </w:pPr>
+            <w:r>
+              <w:t>Sugerencias de corrección</w:t>
+            </w:r>
+          </w:p>
+        </w:tc>
+        <w:tc>
+          <w:tcPr>
+            <w:tcW w:w="2336" w:type="dxa"/>
+            <w:shd w:val="pct10" w:color="auto" w:fill="auto"/>
+          </w:tcPr>
+          <w:p>
+            <w:pPr>
+              <w:pStyle w:val="PSI-Normal"/>
+            </w:pPr>
+            <w:r>
+              <w:t>Estado (pendiente</w:t>
+            </w:r>
+            <w:r>
+              <w:t>/corregido/</w:t>
+            </w:r>
+            <w:r>
+              <w:t>resuelto)</w:t>
+            </w:r>
+          </w:p>
+        </w:tc>
+      </w:tr>
+      <w:tr>
+        <w:tc>
+          <w:tcPr>
+            <w:tcW w:w="2858" w:type="dxa"/>
+          </w:tcPr>
+          <w:p>
+            <w:pPr>
+              <w:pStyle w:val="PSI-ComentarioenTabla"/>
+              <w:rPr>
+                <w:rFonts w:ascii="Calibri" w:eastAsia="Calibri" w:hAnsi="Calibri" w:cs="Times New Roman"/>
+              </w:rPr>
+            </w:pPr>
+          </w:p>
+        </w:tc>
+        <w:tc>
+          <w:tcPr>
+            <w:tcW w:w="2883" w:type="dxa"/>
+          </w:tcPr>
+          <w:p>
+            <w:pPr>
+              <w:pStyle w:val="PSI-ComentarioenTabla"/>
+              <w:rPr>
+                <w:rFonts w:ascii="Calibri" w:eastAsia="Calibri" w:hAnsi="Calibri" w:cs="Times New Roman"/>
+              </w:rPr>
+            </w:pPr>
+          </w:p>
+        </w:tc>
+        <w:tc>
+          <w:tcPr>
+            <w:tcW w:w="2336" w:type="dxa"/>
+          </w:tcPr>
+          <w:p>
+            <w:pPr>
+              <w:pStyle w:val="PSI-ComentarioenTabla"/>
+              <w:rPr>
+                <w:rFonts w:ascii="Calibri" w:eastAsia="Calibri" w:hAnsi="Calibri" w:cs="Times New Roman"/>
+              </w:rPr>
+            </w:pPr>
+          </w:p>
+        </w:tc>
+      </w:tr>
+    </w:tbl>
+    <w:p/>
+    <w:p>
+      <w:pPr>
+        <w:pStyle w:val="Ttulo2"/>
+      </w:pPr>
+      <w:r>
+        <w:t>Requerimientos no funcionales</w:t>
+      </w:r>
+    </w:p>
+    <w:tbl>
+      <w:tblPr>
+        <w:tblW w:w="0" w:type="auto"/>
+        <w:tblInd w:w="567" w:type="dxa"/>
+        <w:tblBorders>
+          <w:top w:val="single" w:sz="4" w:space="0" w:color="auto"/>
+          <w:left w:val="single" w:sz="4" w:space="0" w:color="auto"/>
+          <w:bottom w:val="single" w:sz="4" w:space="0" w:color="auto"/>
+          <w:right w:val="single" w:sz="4" w:space="0" w:color="auto"/>
+          <w:insideH w:val="single" w:sz="4" w:space="0" w:color="auto"/>
+          <w:insideV w:val="single" w:sz="4" w:space="0" w:color="auto"/>
+        </w:tblBorders>
+        <w:tblCellMar>
+          <w:left w:w="70" w:type="dxa"/>
+          <w:right w:w="70" w:type="dxa"/>
+        </w:tblCellMar>
+        <w:tblLook w:val="0000" w:firstRow="0" w:lastRow="0" w:firstColumn="0" w:lastColumn="0" w:noHBand="0" w:noVBand="0"/>
+      </w:tblPr>
+      <w:tblGrid>
+        <w:gridCol w:w="2430"/>
+        <w:gridCol w:w="2393"/>
+        <w:gridCol w:w="3104"/>
+      </w:tblGrid>
+      <w:tr>
+        <w:tc>
+          <w:tcPr>
+            <w:tcW w:w="2858" w:type="dxa"/>
+            <w:shd w:val="pct10" w:color="auto" w:fill="auto"/>
+          </w:tcPr>
+          <w:p>
+            <w:pPr>
+              <w:pStyle w:val="PSI-Normal"/>
+            </w:pPr>
+            <w:r>
+              <w:t>Errores encontrados</w:t>
+            </w:r>
+          </w:p>
+        </w:tc>
+        <w:tc>
+          <w:tcPr>
+            <w:tcW w:w="2883" w:type="dxa"/>
+            <w:shd w:val="pct10" w:color="auto" w:fill="auto"/>
+          </w:tcPr>
+          <w:p>
+            <w:pPr>
+              <w:pStyle w:val="PSI-Normal"/>
+            </w:pPr>
+            <w:r>
+              <w:t>Sugerencias de corrección</w:t>
+            </w:r>
+          </w:p>
+        </w:tc>
+        <w:tc>
+          <w:tcPr>
+            <w:tcW w:w="2336" w:type="dxa"/>
+            <w:shd w:val="pct10" w:color="auto" w:fill="auto"/>
+          </w:tcPr>
+          <w:p>
+            <w:pPr>
+              <w:pStyle w:val="PSI-Normal"/>
+            </w:pPr>
+            <w:r>
+              <w:t>Estado (pendiente</w:t>
+            </w:r>
+            <w:r>
+              <w:t>/corregido/</w:t>
+            </w:r>
+            <w:r>
+              <w:t>resuelto)</w:t>
+            </w:r>
+          </w:p>
+        </w:tc>
+      </w:tr>
+      <w:tr>
+        <w:tc>
+          <w:tcPr>
+            <w:tcW w:w="2858" w:type="dxa"/>
+          </w:tcPr>
+          <w:p>
+            <w:pPr>
+              <w:pStyle w:val="PSI-ComentarioenTabla"/>
+              <w:rPr>
+                <w:rFonts w:ascii="Calibri" w:eastAsia="Calibri" w:hAnsi="Calibri" w:cs="Times New Roman"/>
+              </w:rPr>
+            </w:pPr>
+          </w:p>
+        </w:tc>
+        <w:tc>
+          <w:tcPr>
+            <w:tcW w:w="2883" w:type="dxa"/>
+          </w:tcPr>
+          <w:p>
+            <w:pPr>
+              <w:pStyle w:val="PSI-ComentarioenTabla"/>
+              <w:rPr>
+                <w:rFonts w:ascii="Calibri" w:eastAsia="Calibri" w:hAnsi="Calibri" w:cs="Times New Roman"/>
+              </w:rPr>
+            </w:pPr>
+          </w:p>
+        </w:tc>
+        <w:tc>
+          <w:tcPr>
+            <w:tcW w:w="2336" w:type="dxa"/>
+          </w:tcPr>
+          <w:p>
+            <w:pPr>
+              <w:pStyle w:val="PSI-ComentarioenTabla"/>
+              <w:rPr>
+                <w:rFonts w:ascii="Calibri" w:eastAsia="Calibri" w:hAnsi="Calibri" w:cs="Times New Roman"/>
+              </w:rPr>
+            </w:pPr>
+          </w:p>
+        </w:tc>
+      </w:tr>
+    </w:tbl>
+    <w:p/>
+    <w:p>
+      <w:pPr>
+        <w:pStyle w:val="Ttulo1"/>
+      </w:pPr>
+      <w:r>
+        <w:t>Implementación CU</w:t>
+      </w:r>
+      <w:r>
+        <w:t>9</w:t>
+      </w:r>
+      <w:r>
+        <w:t xml:space="preserve">: </w:t>
+      </w:r>
+    </w:p>
+    <w:p>
+      <w:pPr>
+        <w:pStyle w:val="MTemaNormal"/>
+        <w:rPr>
+          <w:b/>
+          <w:bCs/>
+        </w:rPr>
+      </w:pPr>
+      <w:r>
+        <w:rPr>
+          <w:b/>
+          <w:bCs/>
+        </w:rPr>
+        <w:t xml:space="preserve">Verificador: </w:t>
+      </w:r>
+      <w:r>
+        <w:t>Collareda Agustín</w:t>
+      </w:r>
+    </w:p>
+    <w:p/>
+    <w:p>
+      <w:pPr>
+        <w:pStyle w:val="Ttulo2"/>
+      </w:pPr>
+      <w:r>
+        <w:t>Requerimientos funcionales</w:t>
+      </w:r>
+    </w:p>
+    <w:tbl>
+      <w:tblPr>
+        <w:tblW w:w="0" w:type="auto"/>
+        <w:tblInd w:w="567" w:type="dxa"/>
+        <w:tblBorders>
+          <w:top w:val="single" w:sz="4" w:space="0" w:color="auto"/>
+          <w:left w:val="single" w:sz="4" w:space="0" w:color="auto"/>
+          <w:bottom w:val="single" w:sz="4" w:space="0" w:color="auto"/>
+          <w:right w:val="single" w:sz="4" w:space="0" w:color="auto"/>
+          <w:insideH w:val="single" w:sz="4" w:space="0" w:color="auto"/>
+          <w:insideV w:val="single" w:sz="4" w:space="0" w:color="auto"/>
+        </w:tblBorders>
+        <w:tblCellMar>
+          <w:left w:w="70" w:type="dxa"/>
+          <w:right w:w="70" w:type="dxa"/>
+        </w:tblCellMar>
+        <w:tblLook w:val="0000" w:firstRow="0" w:lastRow="0" w:firstColumn="0" w:lastColumn="0" w:noHBand="0" w:noVBand="0"/>
+      </w:tblPr>
+      <w:tblGrid>
+        <w:gridCol w:w="2430"/>
+        <w:gridCol w:w="2393"/>
+        <w:gridCol w:w="3104"/>
+      </w:tblGrid>
+      <w:tr>
+        <w:tc>
+          <w:tcPr>
+            <w:tcW w:w="2858" w:type="dxa"/>
+            <w:shd w:val="pct10" w:color="auto" w:fill="auto"/>
+          </w:tcPr>
+          <w:p>
+            <w:pPr>
+              <w:pStyle w:val="PSI-Normal"/>
+            </w:pPr>
+            <w:r>
+              <w:t>Errores encontrados</w:t>
+            </w:r>
+          </w:p>
+        </w:tc>
+        <w:tc>
+          <w:tcPr>
+            <w:tcW w:w="2883" w:type="dxa"/>
+            <w:shd w:val="pct10" w:color="auto" w:fill="auto"/>
+          </w:tcPr>
+          <w:p>
+            <w:pPr>
+              <w:pStyle w:val="PSI-Normal"/>
+            </w:pPr>
+            <w:r>
+              <w:t>Sugerencias de corrección</w:t>
+            </w:r>
+          </w:p>
+        </w:tc>
+        <w:tc>
+          <w:tcPr>
+            <w:tcW w:w="2336" w:type="dxa"/>
+            <w:shd w:val="pct10" w:color="auto" w:fill="auto"/>
+          </w:tcPr>
+          <w:p>
+            <w:pPr>
+              <w:pStyle w:val="PSI-Normal"/>
+            </w:pPr>
+            <w:r>
+              <w:t>Estado (pendiente</w:t>
+            </w:r>
+            <w:r>
+              <w:t>/corregido/</w:t>
+            </w:r>
+            <w:r>
+              <w:t>resuelto)</w:t>
+            </w:r>
+          </w:p>
+        </w:tc>
+      </w:tr>
+      <w:tr>
+        <w:tc>
+          <w:tcPr>
+            <w:tcW w:w="2858" w:type="dxa"/>
+          </w:tcPr>
+          <w:p>
+            <w:pPr>
+              <w:pStyle w:val="PSI-ComentarioenTabla"/>
+              <w:rPr>
+                <w:rFonts w:ascii="Calibri" w:eastAsia="Calibri" w:hAnsi="Calibri" w:cs="Times New Roman"/>
+              </w:rPr>
+            </w:pPr>
+          </w:p>
+        </w:tc>
+        <w:tc>
+          <w:tcPr>
+            <w:tcW w:w="2883" w:type="dxa"/>
+          </w:tcPr>
+          <w:p>
+            <w:pPr>
+              <w:pStyle w:val="PSI-ComentarioenTabla"/>
+              <w:rPr>
+                <w:rFonts w:ascii="Calibri" w:eastAsia="Calibri" w:hAnsi="Calibri" w:cs="Times New Roman"/>
+              </w:rPr>
+            </w:pPr>
+          </w:p>
+        </w:tc>
+        <w:tc>
+          <w:tcPr>
+            <w:tcW w:w="2336" w:type="dxa"/>
+          </w:tcPr>
+          <w:p>
+            <w:pPr>
+              <w:pStyle w:val="PSI-ComentarioenTabla"/>
+              <w:rPr>
+                <w:rFonts w:ascii="Calibri" w:eastAsia="Calibri" w:hAnsi="Calibri" w:cs="Times New Roman"/>
+              </w:rPr>
+            </w:pPr>
+          </w:p>
+        </w:tc>
+      </w:tr>
+    </w:tbl>
+    <w:p/>
+    <w:p>
+      <w:pPr>
+        <w:pStyle w:val="Ttulo2"/>
+      </w:pPr>
+      <w:r>
+        <w:lastRenderedPageBreak/>
+        <w:t>Requerimientos no funcionales</w:t>
+      </w:r>
+    </w:p>
+    <w:tbl>
+      <w:tblPr>
+        <w:tblW w:w="0" w:type="auto"/>
+        <w:tblInd w:w="567" w:type="dxa"/>
+        <w:tblBorders>
+          <w:top w:val="single" w:sz="4" w:space="0" w:color="auto"/>
+          <w:left w:val="single" w:sz="4" w:space="0" w:color="auto"/>
+          <w:bottom w:val="single" w:sz="4" w:space="0" w:color="auto"/>
+          <w:right w:val="single" w:sz="4" w:space="0" w:color="auto"/>
+          <w:insideH w:val="single" w:sz="4" w:space="0" w:color="auto"/>
+          <w:insideV w:val="single" w:sz="4" w:space="0" w:color="auto"/>
+        </w:tblBorders>
+        <w:tblCellMar>
+          <w:left w:w="70" w:type="dxa"/>
+          <w:right w:w="70" w:type="dxa"/>
+        </w:tblCellMar>
+        <w:tblLook w:val="0000" w:firstRow="0" w:lastRow="0" w:firstColumn="0" w:lastColumn="0" w:noHBand="0" w:noVBand="0"/>
+      </w:tblPr>
+      <w:tblGrid>
+        <w:gridCol w:w="2430"/>
+        <w:gridCol w:w="2393"/>
+        <w:gridCol w:w="3104"/>
+      </w:tblGrid>
+      <w:tr>
+        <w:tc>
+          <w:tcPr>
+            <w:tcW w:w="2858" w:type="dxa"/>
+            <w:shd w:val="pct10" w:color="auto" w:fill="auto"/>
+          </w:tcPr>
+          <w:p>
+            <w:pPr>
+              <w:pStyle w:val="PSI-Normal"/>
+            </w:pPr>
+            <w:r>
+              <w:t>Errores encontrados</w:t>
+            </w:r>
+          </w:p>
+        </w:tc>
+        <w:tc>
+          <w:tcPr>
+            <w:tcW w:w="2883" w:type="dxa"/>
+            <w:shd w:val="pct10" w:color="auto" w:fill="auto"/>
+          </w:tcPr>
+          <w:p>
+            <w:pPr>
+              <w:pStyle w:val="PSI-Normal"/>
+            </w:pPr>
+            <w:r>
+              <w:t>Sugerencias de corrección</w:t>
+            </w:r>
+          </w:p>
+        </w:tc>
+        <w:tc>
+          <w:tcPr>
+            <w:tcW w:w="2336" w:type="dxa"/>
+            <w:shd w:val="pct10" w:color="auto" w:fill="auto"/>
+          </w:tcPr>
+          <w:p>
+            <w:pPr>
+              <w:pStyle w:val="PSI-Normal"/>
+            </w:pPr>
+            <w:r>
+              <w:t>Estado (pendiente</w:t>
+            </w:r>
+            <w:r>
+              <w:t>/corregido/</w:t>
+            </w:r>
+            <w:r>
+              <w:t>resuelto)</w:t>
+            </w:r>
+          </w:p>
+        </w:tc>
+      </w:tr>
+      <w:tr>
+        <w:tc>
+          <w:tcPr>
+            <w:tcW w:w="2858" w:type="dxa"/>
+          </w:tcPr>
+          <w:p>
+            <w:pPr>
+              <w:pStyle w:val="PSI-ComentarioenTabla"/>
+              <w:rPr>
+                <w:rFonts w:ascii="Calibri" w:eastAsia="Calibri" w:hAnsi="Calibri" w:cs="Times New Roman"/>
+              </w:rPr>
+            </w:pPr>
+          </w:p>
+        </w:tc>
+        <w:tc>
+          <w:tcPr>
+            <w:tcW w:w="2883" w:type="dxa"/>
+          </w:tcPr>
+          <w:p>
+            <w:pPr>
+              <w:pStyle w:val="PSI-ComentarioenTabla"/>
+              <w:rPr>
+                <w:rFonts w:ascii="Calibri" w:eastAsia="Calibri" w:hAnsi="Calibri" w:cs="Times New Roman"/>
+              </w:rPr>
+            </w:pPr>
+          </w:p>
+        </w:tc>
+        <w:tc>
+          <w:tcPr>
+            <w:tcW w:w="2336" w:type="dxa"/>
+          </w:tcPr>
+          <w:p>
+            <w:pPr>
+              <w:pStyle w:val="PSI-ComentarioenTabla"/>
+              <w:rPr>
+                <w:rFonts w:ascii="Calibri" w:eastAsia="Calibri" w:hAnsi="Calibri" w:cs="Times New Roman"/>
+              </w:rPr>
+            </w:pPr>
+          </w:p>
+        </w:tc>
+      </w:tr>
+    </w:tbl>
+    <w:p/>
+    <w:p>
+      <w:pPr>
+        <w:pStyle w:val="Ttulo1"/>
+      </w:pPr>
+      <w:r>
+        <w:t>Implementación CU</w:t>
+      </w:r>
+      <w:r>
+        <w:t>10:</w:t>
+      </w:r>
+    </w:p>
+    <w:p>
+      <w:pPr>
+        <w:pStyle w:val="MTemaNormal"/>
+        <w:rPr>
+          <w:b/>
+          <w:bCs/>
+        </w:rPr>
+      </w:pPr>
+      <w:r>
+        <w:rPr>
+          <w:b/>
+          <w:bCs/>
+        </w:rPr>
+        <w:t xml:space="preserve">Verificador: </w:t>
+      </w:r>
+      <w:r>
+        <w:t>Collareda Agustín</w:t>
+      </w:r>
+    </w:p>
+    <w:p/>
+    <w:p>
+      <w:pPr>
+        <w:pStyle w:val="Ttulo2"/>
+      </w:pPr>
+      <w:r>
+        <w:t>Requerimientos funcionales</w:t>
+      </w:r>
+    </w:p>
+    <w:tbl>
+      <w:tblPr>
+        <w:tblW w:w="0" w:type="auto"/>
+        <w:tblInd w:w="567" w:type="dxa"/>
+        <w:tblBorders>
+          <w:top w:val="single" w:sz="4" w:space="0" w:color="auto"/>
+          <w:left w:val="single" w:sz="4" w:space="0" w:color="auto"/>
+          <w:bottom w:val="single" w:sz="4" w:space="0" w:color="auto"/>
+          <w:right w:val="single" w:sz="4" w:space="0" w:color="auto"/>
+          <w:insideH w:val="single" w:sz="4" w:space="0" w:color="auto"/>
+          <w:insideV w:val="single" w:sz="4" w:space="0" w:color="auto"/>
+        </w:tblBorders>
+        <w:tblCellMar>
+          <w:left w:w="70" w:type="dxa"/>
+          <w:right w:w="70" w:type="dxa"/>
+        </w:tblCellMar>
+        <w:tblLook w:val="0000" w:firstRow="0" w:lastRow="0" w:firstColumn="0" w:lastColumn="0" w:noHBand="0" w:noVBand="0"/>
+      </w:tblPr>
+      <w:tblGrid>
+        <w:gridCol w:w="2430"/>
+        <w:gridCol w:w="2393"/>
+        <w:gridCol w:w="3104"/>
+      </w:tblGrid>
+      <w:tr>
+        <w:tc>
+          <w:tcPr>
+            <w:tcW w:w="2858" w:type="dxa"/>
+            <w:shd w:val="pct10" w:color="auto" w:fill="auto"/>
+          </w:tcPr>
+          <w:p>
+            <w:pPr>
+              <w:pStyle w:val="PSI-Normal"/>
+            </w:pPr>
+            <w:r>
+              <w:t>Errores encontrados</w:t>
+            </w:r>
+          </w:p>
+        </w:tc>
+        <w:tc>
+          <w:tcPr>
+            <w:tcW w:w="2883" w:type="dxa"/>
+            <w:shd w:val="pct10" w:color="auto" w:fill="auto"/>
+          </w:tcPr>
+          <w:p>
+            <w:pPr>
+              <w:pStyle w:val="PSI-Normal"/>
+            </w:pPr>
+            <w:r>
+              <w:t>Sugerencias de corrección</w:t>
+            </w:r>
+          </w:p>
+        </w:tc>
+        <w:tc>
+          <w:tcPr>
+            <w:tcW w:w="2336" w:type="dxa"/>
+            <w:shd w:val="pct10" w:color="auto" w:fill="auto"/>
+          </w:tcPr>
+          <w:p>
+            <w:pPr>
+              <w:pStyle w:val="PSI-Normal"/>
+            </w:pPr>
+            <w:r>
+              <w:t>Estado (pendiente</w:t>
+            </w:r>
+            <w:r>
+              <w:t>/corregido/</w:t>
+            </w:r>
+            <w:r>
+              <w:t>resuelto)</w:t>
+            </w:r>
+          </w:p>
+        </w:tc>
+      </w:tr>
+      <w:tr>
+        <w:tc>
+          <w:tcPr>
+            <w:tcW w:w="2858" w:type="dxa"/>
+          </w:tcPr>
+          <w:p>
+            <w:pPr>
+              <w:pStyle w:val="PSI-ComentarioenTabla"/>
+              <w:rPr>
+                <w:rFonts w:ascii="Calibri" w:eastAsia="Calibri" w:hAnsi="Calibri" w:cs="Times New Roman"/>
+              </w:rPr>
+            </w:pPr>
+          </w:p>
+        </w:tc>
+        <w:tc>
+          <w:tcPr>
+            <w:tcW w:w="2883" w:type="dxa"/>
+          </w:tcPr>
+          <w:p>
+            <w:pPr>
+              <w:pStyle w:val="PSI-ComentarioenTabla"/>
+              <w:rPr>
+                <w:rFonts w:ascii="Calibri" w:eastAsia="Calibri" w:hAnsi="Calibri" w:cs="Times New Roman"/>
+              </w:rPr>
+            </w:pPr>
+          </w:p>
+        </w:tc>
+        <w:tc>
+          <w:tcPr>
+            <w:tcW w:w="2336" w:type="dxa"/>
+          </w:tcPr>
+          <w:p>
+            <w:pPr>
+              <w:pStyle w:val="PSI-ComentarioenTabla"/>
+              <w:rPr>
+                <w:rFonts w:ascii="Calibri" w:eastAsia="Calibri" w:hAnsi="Calibri" w:cs="Times New Roman"/>
+              </w:rPr>
+            </w:pPr>
+          </w:p>
+        </w:tc>
+      </w:tr>
+    </w:tbl>
+    <w:p/>
+    <w:p>
+      <w:pPr>
+        <w:pStyle w:val="Ttulo2"/>
+      </w:pPr>
+      <w:r>
+        <w:t>Requerimientos no funcionales</w:t>
+      </w:r>
+    </w:p>
+    <w:tbl>
+      <w:tblPr>
+        <w:tblW w:w="0" w:type="auto"/>
+        <w:tblInd w:w="567" w:type="dxa"/>
+        <w:tblBorders>
+          <w:top w:val="single" w:sz="4" w:space="0" w:color="auto"/>
+          <w:left w:val="single" w:sz="4" w:space="0" w:color="auto"/>
+          <w:bottom w:val="single" w:sz="4" w:space="0" w:color="auto"/>
+          <w:right w:val="single" w:sz="4" w:space="0" w:color="auto"/>
+          <w:insideH w:val="single" w:sz="4" w:space="0" w:color="auto"/>
+          <w:insideV w:val="single" w:sz="4" w:space="0" w:color="auto"/>
+        </w:tblBorders>
+        <w:tblCellMar>
+          <w:left w:w="70" w:type="dxa"/>
+          <w:right w:w="70" w:type="dxa"/>
+        </w:tblCellMar>
+        <w:tblLook w:val="0000" w:firstRow="0" w:lastRow="0" w:firstColumn="0" w:lastColumn="0" w:noHBand="0" w:noVBand="0"/>
+      </w:tblPr>
+      <w:tblGrid>
+        <w:gridCol w:w="2430"/>
+        <w:gridCol w:w="2393"/>
+        <w:gridCol w:w="3104"/>
+      </w:tblGrid>
+      <w:tr>
+        <w:tc>
+          <w:tcPr>
+            <w:tcW w:w="2858" w:type="dxa"/>
+            <w:shd w:val="pct10" w:color="auto" w:fill="auto"/>
+          </w:tcPr>
+          <w:p>
+            <w:pPr>
+              <w:pStyle w:val="PSI-Normal"/>
+            </w:pPr>
+            <w:r>
+              <w:t>Errores encontrados</w:t>
+            </w:r>
+          </w:p>
+        </w:tc>
+        <w:tc>
+          <w:tcPr>
+            <w:tcW w:w="2883" w:type="dxa"/>
+            <w:shd w:val="pct10" w:color="auto" w:fill="auto"/>
+          </w:tcPr>
+          <w:p>
+            <w:pPr>
+              <w:pStyle w:val="PSI-Normal"/>
+            </w:pPr>
+            <w:r>
+              <w:t>Sugerencias de corrección</w:t>
+            </w:r>
+          </w:p>
+        </w:tc>
+        <w:tc>
+          <w:tcPr>
+            <w:tcW w:w="2336" w:type="dxa"/>
+            <w:shd w:val="pct10" w:color="auto" w:fill="auto"/>
+          </w:tcPr>
+          <w:p>
+            <w:pPr>
+              <w:pStyle w:val="PSI-Normal"/>
+            </w:pPr>
+            <w:r>
+              <w:t>Estado (pendiente</w:t>
+            </w:r>
+            <w:r>
+              <w:t>/corregido/</w:t>
+            </w:r>
+            <w:r>
+              <w:t>resuelto)</w:t>
+            </w:r>
+          </w:p>
+        </w:tc>
+      </w:tr>
+      <w:tr>
+        <w:tc>
+          <w:tcPr>
+            <w:tcW w:w="2858" w:type="dxa"/>
+          </w:tcPr>
+          <w:p>
+            <w:pPr>
+              <w:pStyle w:val="PSI-ComentarioenTabla"/>
+              <w:rPr>
+                <w:rFonts w:ascii="Calibri" w:eastAsia="Calibri" w:hAnsi="Calibri" w:cs="Times New Roman"/>
+              </w:rPr>
+            </w:pPr>
+          </w:p>
+        </w:tc>
+        <w:tc>
+          <w:tcPr>
+            <w:tcW w:w="2883" w:type="dxa"/>
+          </w:tcPr>
+          <w:p>
+            <w:pPr>
+              <w:pStyle w:val="PSI-ComentarioenTabla"/>
+              <w:rPr>
+                <w:rFonts w:ascii="Calibri" w:eastAsia="Calibri" w:hAnsi="Calibri" w:cs="Times New Roman"/>
+              </w:rPr>
+            </w:pPr>
+          </w:p>
+        </w:tc>
+        <w:tc>
+          <w:tcPr>
+            <w:tcW w:w="2336" w:type="dxa"/>
+          </w:tcPr>
+          <w:p>
+            <w:pPr>
+              <w:pStyle w:val="PSI-ComentarioenTabla"/>
+              <w:rPr>
+                <w:rFonts w:ascii="Calibri" w:eastAsia="Calibri" w:hAnsi="Calibri" w:cs="Times New Roman"/>
+              </w:rPr>
+            </w:pPr>
+          </w:p>
+        </w:tc>
+      </w:tr>
+    </w:tbl>
+    <w:p/>
+    <w:p>
+      <w:pPr>
+        <w:pStyle w:val="Ttulo1"/>
+      </w:pPr>
+      <w:r>
+        <w:t>Implementación CU</w:t>
+      </w:r>
+      <w:r>
+        <w:t>11</w:t>
+      </w:r>
+      <w:r>
+        <w:t xml:space="preserve">: </w:t>
+      </w:r>
+    </w:p>
+    <w:p>
+      <w:pPr>
+        <w:pStyle w:val="MTemaNormal"/>
+        <w:rPr>
+          <w:b/>
+          <w:bCs/>
+        </w:rPr>
+      </w:pPr>
+      <w:r>
+        <w:rPr>
+          <w:b/>
+          <w:bCs/>
+        </w:rPr>
+        <w:t xml:space="preserve">Verificador: </w:t>
+      </w:r>
+      <w:r>
+        <w:t>Collareda Agustín</w:t>
+      </w:r>
+    </w:p>
+    <w:p/>
+    <w:p>
+      <w:pPr>
+        <w:pStyle w:val="Ttulo2"/>
+      </w:pPr>
+      <w:r>
+        <w:t>Requerimientos funcionales</w:t>
+      </w:r>
+    </w:p>
+    <w:tbl>
+      <w:tblPr>
+        <w:tblW w:w="0" w:type="auto"/>
+        <w:tblInd w:w="567" w:type="dxa"/>
+        <w:tblBorders>
+          <w:top w:val="single" w:sz="4" w:space="0" w:color="auto"/>
+          <w:left w:val="single" w:sz="4" w:space="0" w:color="auto"/>
+          <w:bottom w:val="single" w:sz="4" w:space="0" w:color="auto"/>
+          <w:right w:val="single" w:sz="4" w:space="0" w:color="auto"/>
+          <w:insideH w:val="single" w:sz="4" w:space="0" w:color="auto"/>
+          <w:insideV w:val="single" w:sz="4" w:space="0" w:color="auto"/>
+        </w:tblBorders>
+        <w:tblCellMar>
+          <w:left w:w="70" w:type="dxa"/>
+          <w:right w:w="70" w:type="dxa"/>
+        </w:tblCellMar>
+        <w:tblLook w:val="0000" w:firstRow="0" w:lastRow="0" w:firstColumn="0" w:lastColumn="0" w:noHBand="0" w:noVBand="0"/>
+      </w:tblPr>
+      <w:tblGrid>
+        <w:gridCol w:w="2430"/>
+        <w:gridCol w:w="2393"/>
+        <w:gridCol w:w="3104"/>
+      </w:tblGrid>
+      <w:tr>
+        <w:tc>
+          <w:tcPr>
+            <w:tcW w:w="2858" w:type="dxa"/>
+            <w:shd w:val="pct10" w:color="auto" w:fill="auto"/>
+          </w:tcPr>
+          <w:p>
+            <w:pPr>
+              <w:pStyle w:val="PSI-Normal"/>
+            </w:pPr>
+            <w:r>
+              <w:t>Errores encontrados</w:t>
+            </w:r>
+          </w:p>
+        </w:tc>
+        <w:tc>
+          <w:tcPr>
+            <w:tcW w:w="2883" w:type="dxa"/>
+            <w:shd w:val="pct10" w:color="auto" w:fill="auto"/>
+          </w:tcPr>
+          <w:p>
+            <w:pPr>
+              <w:pStyle w:val="PSI-Normal"/>
+            </w:pPr>
+            <w:r>
+              <w:t>Sugerencias de corrección</w:t>
+            </w:r>
+          </w:p>
+        </w:tc>
+        <w:tc>
+          <w:tcPr>
+            <w:tcW w:w="2336" w:type="dxa"/>
+            <w:shd w:val="pct10" w:color="auto" w:fill="auto"/>
+          </w:tcPr>
+          <w:p>
+            <w:pPr>
+              <w:pStyle w:val="PSI-Normal"/>
+            </w:pPr>
+            <w:r>
+              <w:t>Estado (pendiente</w:t>
+            </w:r>
+            <w:r>
+              <w:t>/corregido/</w:t>
+            </w:r>
+            <w:r>
+              <w:t>resuelto)</w:t>
+            </w:r>
+          </w:p>
+        </w:tc>
+      </w:tr>
+      <w:tr>
+        <w:tc>
+          <w:tcPr>
+            <w:tcW w:w="2858" w:type="dxa"/>
+          </w:tcPr>
+          <w:p>
+            <w:pPr>
+              <w:pStyle w:val="PSI-ComentarioenTabla"/>
+              <w:rPr>
+                <w:rFonts w:ascii="Calibri" w:eastAsia="Calibri" w:hAnsi="Calibri" w:cs="Times New Roman"/>
+              </w:rPr>
+            </w:pPr>
+          </w:p>
+        </w:tc>
+        <w:tc>
+          <w:tcPr>
+            <w:tcW w:w="2883" w:type="dxa"/>
+          </w:tcPr>
+          <w:p>
+            <w:pPr>
+              <w:pStyle w:val="PSI-ComentarioenTabla"/>
+              <w:rPr>
+                <w:rFonts w:ascii="Calibri" w:eastAsia="Calibri" w:hAnsi="Calibri" w:cs="Times New Roman"/>
+              </w:rPr>
+            </w:pPr>
+          </w:p>
+        </w:tc>
+        <w:tc>
+          <w:tcPr>
+            <w:tcW w:w="2336" w:type="dxa"/>
+          </w:tcPr>
+          <w:p>
+            <w:pPr>
+              <w:pStyle w:val="PSI-ComentarioenTabla"/>
+              <w:rPr>
+                <w:rFonts w:ascii="Calibri" w:eastAsia="Calibri" w:hAnsi="Calibri" w:cs="Times New Roman"/>
+              </w:rPr>
+            </w:pPr>
+          </w:p>
+        </w:tc>
+      </w:tr>
+    </w:tbl>
+    <w:p/>
+    <w:p>
+      <w:pPr>
+        <w:pStyle w:val="Ttulo2"/>
+      </w:pPr>
+      <w:r>
+        <w:lastRenderedPageBreak/>
+        <w:t>Requerimientos no funcionales</w:t>
+      </w:r>
+    </w:p>
+    <w:tbl>
+      <w:tblPr>
+        <w:tblW w:w="0" w:type="auto"/>
+        <w:tblInd w:w="567" w:type="dxa"/>
+        <w:tblBorders>
+          <w:top w:val="single" w:sz="4" w:space="0" w:color="auto"/>
+          <w:left w:val="single" w:sz="4" w:space="0" w:color="auto"/>
+          <w:bottom w:val="single" w:sz="4" w:space="0" w:color="auto"/>
+          <w:right w:val="single" w:sz="4" w:space="0" w:color="auto"/>
+          <w:insideH w:val="single" w:sz="4" w:space="0" w:color="auto"/>
+          <w:insideV w:val="single" w:sz="4" w:space="0" w:color="auto"/>
+        </w:tblBorders>
+        <w:tblCellMar>
+          <w:left w:w="70" w:type="dxa"/>
+          <w:right w:w="70" w:type="dxa"/>
+        </w:tblCellMar>
+        <w:tblLook w:val="0000" w:firstRow="0" w:lastRow="0" w:firstColumn="0" w:lastColumn="0" w:noHBand="0" w:noVBand="0"/>
+      </w:tblPr>
+      <w:tblGrid>
+        <w:gridCol w:w="2430"/>
+        <w:gridCol w:w="2393"/>
+        <w:gridCol w:w="3104"/>
+      </w:tblGrid>
+      <w:tr>
+        <w:tc>
+          <w:tcPr>
+            <w:tcW w:w="2430" w:type="dxa"/>
+            <w:shd w:val="pct10" w:color="auto" w:fill="auto"/>
+          </w:tcPr>
+          <w:p>
+            <w:pPr>
+              <w:pStyle w:val="PSI-Normal"/>
+            </w:pPr>
+            <w:r>
+              <w:t>Errores encontrados</w:t>
+            </w:r>
+          </w:p>
+        </w:tc>
+        <w:tc>
+          <w:tcPr>
+            <w:tcW w:w="2393" w:type="dxa"/>
+            <w:shd w:val="pct10" w:color="auto" w:fill="auto"/>
+          </w:tcPr>
+          <w:p>
+            <w:pPr>
+              <w:pStyle w:val="PSI-Normal"/>
+            </w:pPr>
+            <w:r>
+              <w:t>Sugerencias de corrección</w:t>
+            </w:r>
+          </w:p>
+        </w:tc>
+        <w:tc>
+          <w:tcPr>
+            <w:tcW w:w="3104" w:type="dxa"/>
+            <w:shd w:val="pct10" w:color="auto" w:fill="auto"/>
+          </w:tcPr>
+          <w:p>
+            <w:pPr>
+              <w:pStyle w:val="PSI-Normal"/>
+            </w:pPr>
+            <w:r>
+              <w:t>Estado (pendiente</w:t>
+            </w:r>
+            <w:r>
+              <w:t>/corregido/</w:t>
+            </w:r>
+            <w:r>
+              <w:t>resuelto)</w:t>
+            </w:r>
+          </w:p>
+        </w:tc>
+      </w:tr>
+      <w:tr>
+        <w:tc>
+          <w:tcPr>
+            <w:tcW w:w="2430" w:type="dxa"/>
+          </w:tcPr>
+          <w:p>
+            <w:pPr>
+              <w:pStyle w:val="PSI-ComentarioenTabla"/>
+              <w:rPr>
+                <w:rFonts w:ascii="Calibri" w:eastAsia="Calibri" w:hAnsi="Calibri" w:cs="Times New Roman"/>
+              </w:rPr>
+            </w:pPr>
+          </w:p>
+        </w:tc>
+        <w:tc>
+          <w:tcPr>
+            <w:tcW w:w="2393" w:type="dxa"/>
+          </w:tcPr>
+          <w:p>
+            <w:pPr>
+              <w:pStyle w:val="PSI-ComentarioenTabla"/>
+              <w:rPr>
+                <w:rFonts w:ascii="Calibri" w:eastAsia="Calibri" w:hAnsi="Calibri" w:cs="Times New Roman"/>
+              </w:rPr>
+            </w:pPr>
+          </w:p>
+        </w:tc>
+        <w:tc>
+          <w:tcPr>
+            <w:tcW w:w="3104" w:type="dxa"/>
+          </w:tcPr>
+          <w:p>
+            <w:pPr>
+              <w:pStyle w:val="PSI-ComentarioenTabla"/>
+              <w:rPr>
+                <w:rFonts w:ascii="Calibri" w:eastAsia="Calibri" w:hAnsi="Calibri" w:cs="Times New Roman"/>
+              </w:rPr>
+            </w:pPr>
+          </w:p>
+        </w:tc>
+      </w:tr>
+    </w:tbl>
+    <w:p>
+      <w:pPr>
+        <w:pStyle w:val="Ttulo1"/>
+      </w:pPr>
+      <w:r>
+        <w:t>Implementación CU</w:t>
+      </w:r>
+      <w:r>
+        <w:t>12</w:t>
+      </w:r>
+      <w:r>
+        <w:t xml:space="preserve">: </w:t>
+      </w:r>
+    </w:p>
+    <w:p>
+      <w:pPr>
+        <w:pStyle w:val="MTemaNormal"/>
+        <w:rPr>
+          <w:b/>
+          <w:bCs/>
+        </w:rPr>
+      </w:pPr>
+      <w:r>
+        <w:rPr>
+          <w:b/>
+          <w:bCs/>
+        </w:rPr>
+        <w:t xml:space="preserve">Verificador: </w:t>
+      </w:r>
+      <w:r>
+        <w:t>Collareda Agustín</w:t>
+      </w:r>
+    </w:p>
+    <w:p/>
+    <w:p>
+      <w:pPr>
+        <w:pStyle w:val="Ttulo2"/>
+      </w:pPr>
+      <w:r>
+        <w:t>Requerimientos funcionales</w:t>
+      </w:r>
+    </w:p>
+    <w:tbl>
+      <w:tblPr>
+        <w:tblW w:w="0" w:type="auto"/>
+        <w:tblInd w:w="567" w:type="dxa"/>
+        <w:tblBorders>
+          <w:top w:val="single" w:sz="4" w:space="0" w:color="auto"/>
+          <w:left w:val="single" w:sz="4" w:space="0" w:color="auto"/>
+          <w:bottom w:val="single" w:sz="4" w:space="0" w:color="auto"/>
+          <w:right w:val="single" w:sz="4" w:space="0" w:color="auto"/>
+          <w:insideH w:val="single" w:sz="4" w:space="0" w:color="auto"/>
+          <w:insideV w:val="single" w:sz="4" w:space="0" w:color="auto"/>
+        </w:tblBorders>
+        <w:tblCellMar>
+          <w:left w:w="70" w:type="dxa"/>
+          <w:right w:w="70" w:type="dxa"/>
+        </w:tblCellMar>
+        <w:tblLook w:val="0000" w:firstRow="0" w:lastRow="0" w:firstColumn="0" w:lastColumn="0" w:noHBand="0" w:noVBand="0"/>
+      </w:tblPr>
+      <w:tblGrid>
+        <w:gridCol w:w="2430"/>
+        <w:gridCol w:w="2393"/>
+        <w:gridCol w:w="3104"/>
+      </w:tblGrid>
+      <w:tr>
+        <w:tc>
+          <w:tcPr>
+            <w:tcW w:w="2858" w:type="dxa"/>
+            <w:shd w:val="pct10" w:color="auto" w:fill="auto"/>
+          </w:tcPr>
+          <w:p>
+            <w:pPr>
+              <w:pStyle w:val="PSI-Normal"/>
+            </w:pPr>
+            <w:r>
+              <w:t>Errores encontrados</w:t>
+            </w:r>
+          </w:p>
+        </w:tc>
+        <w:tc>
+          <w:tcPr>
+            <w:tcW w:w="2883" w:type="dxa"/>
+            <w:shd w:val="pct10" w:color="auto" w:fill="auto"/>
+          </w:tcPr>
+          <w:p>
+            <w:pPr>
+              <w:pStyle w:val="PSI-Normal"/>
+            </w:pPr>
+            <w:r>
+              <w:t>Sugerencias de corrección</w:t>
+            </w:r>
+          </w:p>
+        </w:tc>
+        <w:tc>
+          <w:tcPr>
+            <w:tcW w:w="2336" w:type="dxa"/>
+            <w:shd w:val="pct10" w:color="auto" w:fill="auto"/>
+          </w:tcPr>
+          <w:p>
+            <w:pPr>
+              <w:pStyle w:val="PSI-Normal"/>
+            </w:pPr>
+            <w:r>
+              <w:t>Estado (pendiente</w:t>
+            </w:r>
+            <w:r>
+              <w:t>/corregido/</w:t>
+            </w:r>
+            <w:r>
+              <w:t>resuelto)</w:t>
+            </w:r>
+          </w:p>
+        </w:tc>
+      </w:tr>
+      <w:tr>
+        <w:tc>
+          <w:tcPr>
+            <w:tcW w:w="2858" w:type="dxa"/>
+          </w:tcPr>
+          <w:p>
+            <w:pPr>
+              <w:pStyle w:val="PSI-ComentarioenTabla"/>
+              <w:rPr>
+                <w:rFonts w:ascii="Calibri" w:eastAsia="Calibri" w:hAnsi="Calibri" w:cs="Times New Roman"/>
+              </w:rPr>
+            </w:pPr>
+          </w:p>
+        </w:tc>
+        <w:tc>
+          <w:tcPr>
+            <w:tcW w:w="2883" w:type="dxa"/>
+          </w:tcPr>
+          <w:p>
+            <w:pPr>
+              <w:pStyle w:val="PSI-ComentarioenTabla"/>
+              <w:rPr>
+                <w:rFonts w:ascii="Calibri" w:eastAsia="Calibri" w:hAnsi="Calibri" w:cs="Times New Roman"/>
+              </w:rPr>
+            </w:pPr>
+          </w:p>
+        </w:tc>
+        <w:tc>
+          <w:tcPr>
+            <w:tcW w:w="2336" w:type="dxa"/>
+          </w:tcPr>
+          <w:p>
+            <w:pPr>
+              <w:pStyle w:val="PSI-ComentarioenTabla"/>
+              <w:rPr>
+                <w:rFonts w:ascii="Calibri" w:eastAsia="Calibri" w:hAnsi="Calibri" w:cs="Times New Roman"/>
+              </w:rPr>
+            </w:pPr>
+          </w:p>
+        </w:tc>
+      </w:tr>
+    </w:tbl>
+    <w:p/>
+    <w:p>
+      <w:pPr>
+        <w:pStyle w:val="Ttulo2"/>
+      </w:pPr>
+      <w:r>
+        <w:t>Requerimientos no funcionales</w:t>
+      </w:r>
+    </w:p>
+    <w:tbl>
+      <w:tblPr>
+        <w:tblW w:w="0" w:type="auto"/>
+        <w:tblInd w:w="567" w:type="dxa"/>
+        <w:tblBorders>
+          <w:top w:val="single" w:sz="4" w:space="0" w:color="auto"/>
+          <w:left w:val="single" w:sz="4" w:space="0" w:color="auto"/>
+          <w:bottom w:val="single" w:sz="4" w:space="0" w:color="auto"/>
+          <w:right w:val="single" w:sz="4" w:space="0" w:color="auto"/>
+          <w:insideH w:val="single" w:sz="4" w:space="0" w:color="auto"/>
+          <w:insideV w:val="single" w:sz="4" w:space="0" w:color="auto"/>
+        </w:tblBorders>
+        <w:tblCellMar>
+          <w:left w:w="70" w:type="dxa"/>
+          <w:right w:w="70" w:type="dxa"/>
+        </w:tblCellMar>
+        <w:tblLook w:val="0000" w:firstRow="0" w:lastRow="0" w:firstColumn="0" w:lastColumn="0" w:noHBand="0" w:noVBand="0"/>
+      </w:tblPr>
+      <w:tblGrid>
+        <w:gridCol w:w="2430"/>
+        <w:gridCol w:w="2393"/>
+        <w:gridCol w:w="3104"/>
+      </w:tblGrid>
+      <w:tr>
+        <w:tc>
+          <w:tcPr>
+            <w:tcW w:w="2858" w:type="dxa"/>
+            <w:shd w:val="pct10" w:color="auto" w:fill="auto"/>
+          </w:tcPr>
+          <w:p>
+            <w:pPr>
+              <w:pStyle w:val="PSI-Normal"/>
+            </w:pPr>
+            <w:r>
+              <w:t>Errores encontrados</w:t>
+            </w:r>
+          </w:p>
+        </w:tc>
+        <w:tc>
+          <w:tcPr>
+            <w:tcW w:w="2883" w:type="dxa"/>
+            <w:shd w:val="pct10" w:color="auto" w:fill="auto"/>
+          </w:tcPr>
+          <w:p>
+            <w:pPr>
+              <w:pStyle w:val="PSI-Normal"/>
+            </w:pPr>
+            <w:r>
+              <w:t>Sugerencias de corrección</w:t>
+            </w:r>
+          </w:p>
+        </w:tc>
+        <w:tc>
+          <w:tcPr>
+            <w:tcW w:w="2336" w:type="dxa"/>
+            <w:shd w:val="pct10" w:color="auto" w:fill="auto"/>
+          </w:tcPr>
+          <w:p>
+            <w:pPr>
+              <w:pStyle w:val="PSI-Normal"/>
+            </w:pPr>
+            <w:r>
+              <w:t>Estado (pendiente</w:t>
+            </w:r>
+            <w:r>
+              <w:t>/corregido/</w:t>
+            </w:r>
+            <w:r>
+              <w:t>resuelto)</w:t>
+            </w:r>
+          </w:p>
+        </w:tc>
+      </w:tr>
+      <w:tr>
+        <w:tc>
+          <w:tcPr>
+            <w:tcW w:w="2858" w:type="dxa"/>
+          </w:tcPr>
+          <w:p>
+            <w:pPr>
+              <w:pStyle w:val="PSI-ComentarioenTabla"/>
+              <w:rPr>
+                <w:rFonts w:ascii="Calibri" w:eastAsia="Calibri" w:hAnsi="Calibri" w:cs="Times New Roman"/>
+              </w:rPr>
+            </w:pPr>
+          </w:p>
+        </w:tc>
+        <w:tc>
+          <w:tcPr>
+            <w:tcW w:w="2883" w:type="dxa"/>
+          </w:tcPr>
+          <w:p>
+            <w:pPr>
+              <w:pStyle w:val="PSI-ComentarioenTabla"/>
+              <w:rPr>
+                <w:rFonts w:ascii="Calibri" w:eastAsia="Calibri" w:hAnsi="Calibri" w:cs="Times New Roman"/>
+              </w:rPr>
+            </w:pPr>
+          </w:p>
+        </w:tc>
+        <w:tc>
+          <w:tcPr>
+            <w:tcW w:w="2336" w:type="dxa"/>
+          </w:tcPr>
+          <w:p>
+            <w:pPr>
+              <w:pStyle w:val="PSI-ComentarioenTabla"/>
+              <w:rPr>
+                <w:rFonts w:ascii="Calibri" w:eastAsia="Calibri" w:hAnsi="Calibri" w:cs="Times New Roman"/>
+              </w:rPr>
+            </w:pPr>
+          </w:p>
+        </w:tc>
+      </w:tr>
+    </w:tbl>
+    <w:p>
+      <w:pPr>
+        <w:rPr>
+          <w:rFonts w:asciiTheme="majorHAnsi" w:eastAsiaTheme="majorEastAsia" w:hAnsiTheme="majorHAnsi" w:cstheme="majorBidi"/>
+          <w:b/>
+          <w:bCs/>
+          <w:color w:val="365F91" w:themeColor="accent1" w:themeShade="BF"/>
+          <w:sz w:val="28"/>
+          <w:szCs w:val="28"/>
+        </w:rPr>
+      </w:pPr>
+      <w:r>
+        <w:br w:type="page"/>
+      </w:r>
+    </w:p>
+    <w:p>
+      <w:pPr>
+        <w:pStyle w:val="Ttulo1"/>
+      </w:pPr>
+      <w:bookmarkStart w:id="30" w:name="_Toc181402805"/>
+      <w:r>
+        <w:lastRenderedPageBreak/>
+        <w:t>Otras observaciones</w:t>
+      </w:r>
+      <w:bookmarkEnd w:id="30"/>
+    </w:p>
+    <w:tbl>
+      <w:tblPr>
+        <w:tblW w:w="0" w:type="auto"/>
+        <w:tblInd w:w="567" w:type="dxa"/>
+        <w:tblBorders>
+          <w:top w:val="single" w:sz="4" w:space="0" w:color="auto"/>
+          <w:left w:val="single" w:sz="4" w:space="0" w:color="auto"/>
+          <w:bottom w:val="single" w:sz="4" w:space="0" w:color="auto"/>
+          <w:right w:val="single" w:sz="4" w:space="0" w:color="auto"/>
+          <w:insideH w:val="single" w:sz="4" w:space="0" w:color="auto"/>
+          <w:insideV w:val="single" w:sz="4" w:space="0" w:color="auto"/>
+        </w:tblBorders>
+        <w:tblCellMar>
+          <w:left w:w="70" w:type="dxa"/>
+          <w:right w:w="70" w:type="dxa"/>
+        </w:tblCellMar>
+        <w:tblLook w:val="0000" w:firstRow="0" w:lastRow="0" w:firstColumn="0" w:lastColumn="0" w:noHBand="0" w:noVBand="0"/>
+      </w:tblPr>
+      <w:tblGrid>
+        <w:gridCol w:w="2320"/>
+        <w:gridCol w:w="2503"/>
+        <w:gridCol w:w="3104"/>
+      </w:tblGrid>
+      <w:tr>
+        <w:tc>
+          <w:tcPr>
+            <w:tcW w:w="2858" w:type="dxa"/>
+            <w:shd w:val="pct10" w:color="auto" w:fill="auto"/>
+          </w:tcPr>
+          <w:p>
+            <w:pPr>
+              <w:pStyle w:val="PSI-Normal"/>
+            </w:pPr>
+            <w:r>
+              <w:t>Errores encontrados</w:t>
+            </w:r>
+          </w:p>
+        </w:tc>
+        <w:tc>
+          <w:tcPr>
+            <w:tcW w:w="2883" w:type="dxa"/>
+            <w:shd w:val="pct10" w:color="auto" w:fill="auto"/>
+          </w:tcPr>
+          <w:p>
+            <w:pPr>
+              <w:pStyle w:val="PSI-Normal"/>
+            </w:pPr>
+            <w:r>
+              <w:t>Sugerencias de corrección</w:t>
+            </w:r>
+          </w:p>
+        </w:tc>
+        <w:tc>
+          <w:tcPr>
+            <w:tcW w:w="2336" w:type="dxa"/>
+            <w:shd w:val="pct10" w:color="auto" w:fill="auto"/>
+          </w:tcPr>
+          <w:p>
+            <w:pPr>
+              <w:pStyle w:val="PSI-Normal"/>
+            </w:pPr>
+            <w:r>
+              <w:t xml:space="preserve">Estado </w:t>
+            </w:r>
+            <w:r>
+              <w:t>(pendiente</w:t>
+            </w:r>
+            <w:r>
+              <w:t>/corregido/</w:t>
+            </w:r>
+            <w:r>
+              <w:t>resuelto)</w:t>
             </w:r>
           </w:p>
         </w:tc>
@@ -5319,8 +7553,8 @@
     </w:tbl>
     <w:p/>
     <w:sectPr>
-      <w:headerReference w:type="default" r:id="rId12"/>
-      <w:footerReference w:type="default" r:id="rId13"/>
+      <w:headerReference w:type="default" r:id="rId16"/>
+      <w:footerReference w:type="default" r:id="rId17"/>
       <w:pgSz w:w="11906" w:h="16838"/>
       <w:pgMar w:top="1535" w:right="1701" w:bottom="1417" w:left="1701" w:header="567" w:footer="572" w:gutter="0"/>
       <w:cols w:space="708"/>
@@ -5329,6 +7563,45 @@
     </w:sectPr>
   </w:body>
 </w:document>
+</file>
+
+<file path=word/comments.xml><?xml version="1.0" encoding="utf-8"?>
+<w:comments xmlns:wpc="http://schemas.microsoft.com/office/word/2010/wordprocessingCanvas" xmlns:cx="http://schemas.microsoft.com/office/drawing/2014/chartex" xmlns:cx1="http://schemas.microsoft.com/office/drawing/2015/9/8/chartex" xmlns:cx2="http://schemas.microsoft.com/office/drawing/2015/10/21/chartex" xmlns:cx3="http://schemas.microsoft.com/office/drawing/2016/5/9/chartex" xmlns:cx4="http://schemas.microsoft.com/office/drawing/2016/5/10/chartex" xmlns:cx5="http://schemas.microsoft.com/office/drawing/2016/5/11/chartex" xmlns:cx6="http://schemas.microsoft.com/office/drawing/2016/5/12/chartex" xmlns:cx7="http://schemas.microsoft.com/office/drawing/2016/5/13/chartex" xmlns:cx8="http://schemas.microsoft.com/office/drawing/2016/5/14/chartex" xmlns:mc="http://schemas.openxmlformats.org/markup-compatibility/2006" xmlns:aink="http://schemas.microsoft.com/office/drawing/2016/ink" xmlns:am3d="http://schemas.microsoft.com/office/drawing/2017/model3d" xmlns:o="urn:schemas-microsoft-com:office:office" xmlns:oel="http://schemas.microsoft.com/office/2019/extlst" xmlns:r="http://schemas.openxmlformats.org/officeDocument/2006/relationships" xmlns:m="http://schemas.openxmlformats.org/officeDocument/2006/math" xmlns:v="urn:schemas-microsoft-com:vml" xmlns:wp14="http://schemas.microsoft.com/office/word/2010/wordprocessingDrawing" xmlns:wp="http://schemas.openxmlformats.org/drawingml/2006/wordprocessingDrawing" xmlns:w10="urn:schemas-microsoft-com:office:word" xmlns:w="http://schemas.openxmlformats.org/wordprocessingml/2006/main" xmlns:w14="http://schemas.microsoft.com/office/word/2010/wordml" xmlns:w15="http://schemas.microsoft.com/office/word/2012/wordml" xmlns:w16cex="http://schemas.microsoft.com/office/word/2018/wordml/cex" xmlns:w16cid="http://schemas.microsoft.com/office/word/2016/wordml/cid" xmlns:w16="http://schemas.microsoft.com/office/word/2018/wordml" xmlns:w16du="http://schemas.microsoft.com/office/word/2023/wordml/word16du" xmlns:w16sdtdh="http://schemas.microsoft.com/office/word/2020/wordml/sdtdatahash" xmlns:w16se="http://schemas.microsoft.com/office/word/2015/wordml/symex" xmlns:wpg="http://schemas.microsoft.com/office/word/2010/wordprocessingGroup" xmlns:wpi="http://schemas.microsoft.com/office/word/2010/wordprocessingInk" xmlns:wne="http://schemas.microsoft.com/office/word/2006/wordml" xmlns:wps="http://schemas.microsoft.com/office/word/2010/wordprocessingShape" mc:Ignorable="w14 w15 w16se w16cid w16 w16cex w16sdtdh w16du wp14">
+  <w:comment w:id="24" w:author="Agustin Collareda" w:date="2024-11-07T18:36:00Z" w:initials="AC">
+    <w:p>
+      <w:pPr>
+        <w:pStyle w:val="Textocomentario"/>
+      </w:pPr>
+      <w:r>
+        <w:rPr>
+          <w:rStyle w:val="Refdecomentario"/>
+        </w:rPr>
+        <w:annotationRef/>
+      </w:r>
+      <w:r>
+        <w:t>Ver que hacer en este caso</w:t>
+      </w:r>
+    </w:p>
+  </w:comment>
+</w:comments>
+</file>
+
+<file path=word/commentsExtended.xml><?xml version="1.0" encoding="utf-8"?>
+<w15:commentsEx xmlns:wpc="http://schemas.microsoft.com/office/word/2010/wordprocessingCanvas" xmlns:cx="http://schemas.microsoft.com/office/drawing/2014/chartex" xmlns:cx1="http://schemas.microsoft.com/office/drawing/2015/9/8/chartex" xmlns:cx2="http://schemas.microsoft.com/office/drawing/2015/10/21/chartex" xmlns:cx3="http://schemas.microsoft.com/office/drawing/2016/5/9/chartex" xmlns:cx4="http://schemas.microsoft.com/office/drawing/2016/5/10/chartex" xmlns:cx5="http://schemas.microsoft.com/office/drawing/2016/5/11/chartex" xmlns:cx6="http://schemas.microsoft.com/office/drawing/2016/5/12/chartex" xmlns:cx7="http://schemas.microsoft.com/office/drawing/2016/5/13/chartex" xmlns:cx8="http://schemas.microsoft.com/office/drawing/2016/5/14/chartex" xmlns:mc="http://schemas.openxmlformats.org/markup-compatibility/2006" xmlns:aink="http://schemas.microsoft.com/office/drawing/2016/ink" xmlns:am3d="http://schemas.microsoft.com/office/drawing/2017/model3d" xmlns:o="urn:schemas-microsoft-com:office:office" xmlns:oel="http://schemas.microsoft.com/office/2019/extlst" xmlns:r="http://schemas.openxmlformats.org/officeDocument/2006/relationships" xmlns:m="http://schemas.openxmlformats.org/officeDocument/2006/math" xmlns:v="urn:schemas-microsoft-com:vml" xmlns:wp14="http://schemas.microsoft.com/office/word/2010/wordprocessingDrawing" xmlns:wp="http://schemas.openxmlformats.org/drawingml/2006/wordprocessingDrawing" xmlns:w10="urn:schemas-microsoft-com:office:word" xmlns:w="http://schemas.openxmlformats.org/wordprocessingml/2006/main" xmlns:w14="http://schemas.microsoft.com/office/word/2010/wordml" xmlns:w15="http://schemas.microsoft.com/office/word/2012/wordml" xmlns:w16cex="http://schemas.microsoft.com/office/word/2018/wordml/cex" xmlns:w16cid="http://schemas.microsoft.com/office/word/2016/wordml/cid" xmlns:w16="http://schemas.microsoft.com/office/word/2018/wordml" xmlns:w16du="http://schemas.microsoft.com/office/word/2023/wordml/word16du" xmlns:w16sdtdh="http://schemas.microsoft.com/office/word/2020/wordml/sdtdatahash" xmlns:w16se="http://schemas.microsoft.com/office/word/2015/wordml/symex" xmlns:wpg="http://schemas.microsoft.com/office/word/2010/wordprocessingGroup" xmlns:wpi="http://schemas.microsoft.com/office/word/2010/wordprocessingInk" xmlns:wne="http://schemas.microsoft.com/office/word/2006/wordml" xmlns:wps="http://schemas.microsoft.com/office/word/2010/wordprocessingShape" mc:Ignorable="w14 w15 w16se w16cid w16 w16cex w16sdtdh w16du wp14">
+  <w15:commentEx w15:paraId="7A0D2011" w15:done="0"/>
+</w15:commentsEx>
+</file>
+
+<file path=word/commentsExtensible.xml><?xml version="1.0" encoding="utf-8"?>
+<w16cex:commentsExtensible xmlns:wpc="http://schemas.microsoft.com/office/word/2010/wordprocessingCanvas" xmlns:cx="http://schemas.microsoft.com/office/drawing/2014/chartex" xmlns:cx1="http://schemas.microsoft.com/office/drawing/2015/9/8/chartex" xmlns:cx2="http://schemas.microsoft.com/office/drawing/2015/10/21/chartex" xmlns:cx3="http://schemas.microsoft.com/office/drawing/2016/5/9/chartex" xmlns:cx4="http://schemas.microsoft.com/office/drawing/2016/5/10/chartex" xmlns:cx5="http://schemas.microsoft.com/office/drawing/2016/5/11/chartex" xmlns:cx6="http://schemas.microsoft.com/office/drawing/2016/5/12/chartex" xmlns:cx7="http://schemas.microsoft.com/office/drawing/2016/5/13/chartex" xmlns:cx8="http://schemas.microsoft.com/office/drawing/2016/5/14/chartex" xmlns:cr="http://schemas.microsoft.com/office/comments/2020/reactions" xmlns:mc="http://schemas.openxmlformats.org/markup-compatibility/2006" xmlns:aink="http://schemas.microsoft.com/office/drawing/2016/ink" xmlns:am3d="http://schemas.microsoft.com/office/drawing/2017/model3d" xmlns:o="urn:schemas-microsoft-com:office:office" xmlns:oel="http://schemas.microsoft.com/office/2019/extlst" xmlns:r="http://schemas.openxmlformats.org/officeDocument/2006/relationships" xmlns:m="http://schemas.openxmlformats.org/officeDocument/2006/math" xmlns:v="urn:schemas-microsoft-com:vml" xmlns:wp14="http://schemas.microsoft.com/office/word/2010/wordprocessingDrawing" xmlns:wp="http://schemas.openxmlformats.org/drawingml/2006/wordprocessingDrawing" xmlns:w10="urn:schemas-microsoft-com:office:word" xmlns:w="http://schemas.openxmlformats.org/wordprocessingml/2006/main" xmlns:w14="http://schemas.microsoft.com/office/word/2010/wordml" xmlns:w15="http://schemas.microsoft.com/office/word/2012/wordml" xmlns:w16cex="http://schemas.microsoft.com/office/word/2018/wordml/cex" xmlns:w16cid="http://schemas.microsoft.com/office/word/2016/wordml/cid" xmlns:w16="http://schemas.microsoft.com/office/word/2018/wordml" xmlns:w16du="http://schemas.microsoft.com/office/word/2023/wordml/word16du" xmlns:w16sdtdh="http://schemas.microsoft.com/office/word/2020/wordml/sdtdatahash" xmlns:w16se="http://schemas.microsoft.com/office/word/2015/wordml/symex" xmlns:wpg="http://schemas.microsoft.com/office/word/2010/wordprocessingGroup" xmlns:wpi="http://schemas.microsoft.com/office/word/2010/wordprocessingInk" xmlns:wne="http://schemas.microsoft.com/office/word/2006/wordml" xmlns:wps="http://schemas.microsoft.com/office/word/2010/wordprocessingShape" mc:Ignorable="w14 w15 w16se w16cid w16 w16cex w16sdtdh cr w16du wp14">
+  <w16cex:commentExtensible w16cex:durableId="112E4426" w16cex:dateUtc="2024-11-07T21:36:00Z"/>
+</w16cex:commentsExtensible>
+</file>
+
+<file path=word/commentsIds.xml><?xml version="1.0" encoding="utf-8"?>
+<w16cid:commentsIds xmlns:wpc="http://schemas.microsoft.com/office/word/2010/wordprocessingCanvas" xmlns:cx="http://schemas.microsoft.com/office/drawing/2014/chartex" xmlns:cx1="http://schemas.microsoft.com/office/drawing/2015/9/8/chartex" xmlns:cx2="http://schemas.microsoft.com/office/drawing/2015/10/21/chartex" xmlns:cx3="http://schemas.microsoft.com/office/drawing/2016/5/9/chartex" xmlns:cx4="http://schemas.microsoft.com/office/drawing/2016/5/10/chartex" xmlns:cx5="http://schemas.microsoft.com/office/drawing/2016/5/11/chartex" xmlns:cx6="http://schemas.microsoft.com/office/drawing/2016/5/12/chartex" xmlns:cx7="http://schemas.microsoft.com/office/drawing/2016/5/13/chartex" xmlns:cx8="http://schemas.microsoft.com/office/drawing/2016/5/14/chartex" xmlns:mc="http://schemas.openxmlformats.org/markup-compatibility/2006" xmlns:aink="http://schemas.microsoft.com/office/drawing/2016/ink" xmlns:am3d="http://schemas.microsoft.com/office/drawing/2017/model3d" xmlns:o="urn:schemas-microsoft-com:office:office" xmlns:oel="http://schemas.microsoft.com/office/2019/extlst" xmlns:r="http://schemas.openxmlformats.org/officeDocument/2006/relationships" xmlns:m="http://schemas.openxmlformats.org/officeDocument/2006/math" xmlns:v="urn:schemas-microsoft-com:vml" xmlns:wp14="http://schemas.microsoft.com/office/word/2010/wordprocessingDrawing" xmlns:wp="http://schemas.openxmlformats.org/drawingml/2006/wordprocessingDrawing" xmlns:w10="urn:schemas-microsoft-com:office:word" xmlns:w="http://schemas.openxmlformats.org/wordprocessingml/2006/main" xmlns:w14="http://schemas.microsoft.com/office/word/2010/wordml" xmlns:w15="http://schemas.microsoft.com/office/word/2012/wordml" xmlns:w16cex="http://schemas.microsoft.com/office/word/2018/wordml/cex" xmlns:w16cid="http://schemas.microsoft.com/office/word/2016/wordml/cid" xmlns:w16="http://schemas.microsoft.com/office/word/2018/wordml" xmlns:w16du="http://schemas.microsoft.com/office/word/2023/wordml/word16du" xmlns:w16sdtdh="http://schemas.microsoft.com/office/word/2020/wordml/sdtdatahash" xmlns:w16se="http://schemas.microsoft.com/office/word/2015/wordml/symex" xmlns:wpg="http://schemas.microsoft.com/office/word/2010/wordprocessingGroup" xmlns:wpi="http://schemas.microsoft.com/office/word/2010/wordprocessingInk" xmlns:wne="http://schemas.microsoft.com/office/word/2006/wordml" xmlns:wps="http://schemas.microsoft.com/office/word/2010/wordprocessingShape" mc:Ignorable="w14 w15 w16se w16cid w16 w16cex w16sdtdh w16du wp14">
+  <w16cid:commentId w16cid:paraId="7A0D2011" w16cid:durableId="112E4426"/>
+</w16cid:commentsIds>
 </file>
 
 <file path=word/endnotes.xml><?xml version="1.0" encoding="utf-8"?>
@@ -5794,7 +8067,15 @@
           <w:spacing w:before="0"/>
         </w:pPr>
         <w:r>
-          <w:t>Agustín Collareda, Cintia Hernandez y Hugo Frey</w:t>
+          <w:t xml:space="preserve">Agustín Collareda, Cintia </w:t>
+        </w:r>
+        <w:proofErr w:type="spellStart"/>
+        <w:r>
+          <w:t>Hernandez</w:t>
+        </w:r>
+        <w:proofErr w:type="spellEnd"/>
+        <w:r>
+          <w:t xml:space="preserve"> y Hugo Frey</w:t>
         </w:r>
       </w:p>
     </w:sdtContent>
@@ -7782,6 +10063,14 @@
     <w:abstractNumId w:val="6"/>
   </w:num>
 </w:numbering>
+</file>
+
+<file path=word/people.xml><?xml version="1.0" encoding="utf-8"?>
+<w15:people xmlns:wpc="http://schemas.microsoft.com/office/word/2010/wordprocessingCanvas" xmlns:cx="http://schemas.microsoft.com/office/drawing/2014/chartex" xmlns:cx1="http://schemas.microsoft.com/office/drawing/2015/9/8/chartex" xmlns:cx2="http://schemas.microsoft.com/office/drawing/2015/10/21/chartex" xmlns:cx3="http://schemas.microsoft.com/office/drawing/2016/5/9/chartex" xmlns:cx4="http://schemas.microsoft.com/office/drawing/2016/5/10/chartex" xmlns:cx5="http://schemas.microsoft.com/office/drawing/2016/5/11/chartex" xmlns:cx6="http://schemas.microsoft.com/office/drawing/2016/5/12/chartex" xmlns:cx7="http://schemas.microsoft.com/office/drawing/2016/5/13/chartex" xmlns:cx8="http://schemas.microsoft.com/office/drawing/2016/5/14/chartex" xmlns:mc="http://schemas.openxmlformats.org/markup-compatibility/2006" xmlns:aink="http://schemas.microsoft.com/office/drawing/2016/ink" xmlns:am3d="http://schemas.microsoft.com/office/drawing/2017/model3d" xmlns:o="urn:schemas-microsoft-com:office:office" xmlns:oel="http://schemas.microsoft.com/office/2019/extlst" xmlns:r="http://schemas.openxmlformats.org/officeDocument/2006/relationships" xmlns:m="http://schemas.openxmlformats.org/officeDocument/2006/math" xmlns:v="urn:schemas-microsoft-com:vml" xmlns:wp14="http://schemas.microsoft.com/office/word/2010/wordprocessingDrawing" xmlns:wp="http://schemas.openxmlformats.org/drawingml/2006/wordprocessingDrawing" xmlns:w10="urn:schemas-microsoft-com:office:word" xmlns:w="http://schemas.openxmlformats.org/wordprocessingml/2006/main" xmlns:w14="http://schemas.microsoft.com/office/word/2010/wordml" xmlns:w15="http://schemas.microsoft.com/office/word/2012/wordml" xmlns:w16cex="http://schemas.microsoft.com/office/word/2018/wordml/cex" xmlns:w16cid="http://schemas.microsoft.com/office/word/2016/wordml/cid" xmlns:w16="http://schemas.microsoft.com/office/word/2018/wordml" xmlns:w16du="http://schemas.microsoft.com/office/word/2023/wordml/word16du" xmlns:w16sdtdh="http://schemas.microsoft.com/office/word/2020/wordml/sdtdatahash" xmlns:w16se="http://schemas.microsoft.com/office/word/2015/wordml/symex" xmlns:wpg="http://schemas.microsoft.com/office/word/2010/wordprocessingGroup" xmlns:wpi="http://schemas.microsoft.com/office/word/2010/wordprocessingInk" xmlns:wne="http://schemas.microsoft.com/office/word/2006/wordml" xmlns:wps="http://schemas.microsoft.com/office/word/2010/wordprocessingShape" mc:Ignorable="w14 w15 w16se w16cid w16 w16cex w16sdtdh w16du wp14">
+  <w15:person w15:author="Agustin Collareda">
+    <w15:presenceInfo w15:providerId="Windows Live" w15:userId="45e4728b33cff1ec"/>
+  </w15:person>
+</w15:people>
 </file>
 
 <file path=word/styles.xml><?xml version="1.0" encoding="utf-8"?>
@@ -9030,6 +11319,74 @@
       <w:lang w:eastAsia="es-ES"/>
     </w:rPr>
   </w:style>
+  <w:style w:type="character" w:styleId="Refdecomentario">
+    <w:name w:val="annotation reference"/>
+    <w:basedOn w:val="Fuentedeprrafopredeter"/>
+    <w:uiPriority w:val="99"/>
+    <w:semiHidden/>
+    <w:unhideWhenUsed/>
+    <w:rsid w:val="007F2BFE"/>
+    <w:rPr>
+      <w:sz w:val="16"/>
+      <w:szCs w:val="16"/>
+    </w:rPr>
+  </w:style>
+  <w:style w:type="paragraph" w:styleId="Textocomentario">
+    <w:name w:val="annotation text"/>
+    <w:basedOn w:val="Normal"/>
+    <w:link w:val="TextocomentarioCar"/>
+    <w:uiPriority w:val="99"/>
+    <w:semiHidden/>
+    <w:unhideWhenUsed/>
+    <w:rsid w:val="007F2BFE"/>
+    <w:pPr>
+      <w:spacing w:line="240" w:lineRule="auto"/>
+    </w:pPr>
+    <w:rPr>
+      <w:sz w:val="20"/>
+      <w:szCs w:val="20"/>
+    </w:rPr>
+  </w:style>
+  <w:style w:type="character" w:customStyle="1" w:styleId="TextocomentarioCar">
+    <w:name w:val="Texto comentario Car"/>
+    <w:basedOn w:val="Fuentedeprrafopredeter"/>
+    <w:link w:val="Textocomentario"/>
+    <w:uiPriority w:val="99"/>
+    <w:semiHidden/>
+    <w:rsid w:val="007F2BFE"/>
+    <w:rPr>
+      <w:sz w:val="20"/>
+      <w:szCs w:val="20"/>
+    </w:rPr>
+  </w:style>
+  <w:style w:type="paragraph" w:styleId="Asuntodelcomentario">
+    <w:name w:val="annotation subject"/>
+    <w:basedOn w:val="Textocomentario"/>
+    <w:next w:val="Textocomentario"/>
+    <w:link w:val="AsuntodelcomentarioCar"/>
+    <w:uiPriority w:val="99"/>
+    <w:semiHidden/>
+    <w:unhideWhenUsed/>
+    <w:rsid w:val="007F2BFE"/>
+    <w:rPr>
+      <w:b/>
+      <w:bCs/>
+    </w:rPr>
+  </w:style>
+  <w:style w:type="character" w:customStyle="1" w:styleId="AsuntodelcomentarioCar">
+    <w:name w:val="Asunto del comentario Car"/>
+    <w:basedOn w:val="TextocomentarioCar"/>
+    <w:link w:val="Asuntodelcomentario"/>
+    <w:uiPriority w:val="99"/>
+    <w:semiHidden/>
+    <w:rsid w:val="007F2BFE"/>
+    <w:rPr>
+      <w:b/>
+      <w:bCs/>
+      <w:sz w:val="20"/>
+      <w:szCs w:val="20"/>
+    </w:rPr>
+  </w:style>
 </w:styles>
 </file>
 

</xml_diff>

<commit_message>
Doc: Se corrigieron algunos errores que quedaron pendiente , faltan por corregir 2
</commit_message>
<xml_diff>
--- a/2. Etapa de elaboración/Iteración 2/Plan de pruebas/Informe de Verificación Unitaria_Vesta Risk Manager_T-Code.docx
+++ b/2. Etapa de elaboración/Iteración 2/Plan de pruebas/Informe de Verificación Unitaria_Vesta Risk Manager_T-Code.docx
@@ -489,15 +489,7 @@
                 <w:pStyle w:val="Sinespaciado"/>
               </w:pPr>
               <w:r>
-                <w:t xml:space="preserve">Agustín Collareda, Cintia </w:t>
-              </w:r>
-              <w:proofErr w:type="spellStart"/>
-              <w:r>
-                <w:t>Hernandez</w:t>
-              </w:r>
-              <w:proofErr w:type="spellEnd"/>
-              <w:r>
-                <w:t xml:space="preserve"> y Hugo Frey</w:t>
+                <w:t>Agustín Collareda, Cintia Hernandez y Hugo Frey</w:t>
               </w:r>
             </w:p>
           </w:sdtContent>
@@ -3779,7 +3771,7 @@
                 <w:rFonts w:ascii="Calibri" w:eastAsia="Calibri" w:hAnsi="Calibri" w:cs="Times New Roman"/>
                 <w:color w:val="auto"/>
               </w:rPr>
-              <w:t>Pendiente</w:t>
+              <w:t>Corregido</w:t>
             </w:r>
           </w:p>
         </w:tc>
@@ -4962,7 +4954,6 @@
                 <w:rFonts w:cstheme="minorHAnsi"/>
               </w:rPr>
             </w:pPr>
-            <w:commentRangeStart w:id="24"/>
             <w:r>
               <w:rPr>
                 <w:rFonts w:cstheme="minorHAnsi"/>
@@ -5030,21 +5021,10 @@
             </w:pPr>
             <w:r>
               <w:rPr>
-                <w:rFonts w:eastAsia="Calibri" w:cstheme="minorHAnsi"/>
-                <w:i w:val="0"/>
+                <w:rFonts w:ascii="Calibri" w:eastAsia="Calibri" w:hAnsi="Calibri" w:cs="Times New Roman"/>
                 <w:color w:val="auto"/>
               </w:rPr>
-              <w:t>pendiente</w:t>
-            </w:r>
-            <w:commentRangeEnd w:id="24"/>
-            <w:r>
-              <w:rPr>
-                <w:rStyle w:val="Refdecomentario"/>
-                <w:i w:val="0"/>
-                <w:color w:val="auto"/>
-                <w:lang w:val="es-ES"/>
-              </w:rPr>
-              <w:commentReference w:id="24"/>
+              <w:t>Corregido</w:t>
             </w:r>
           </w:p>
         </w:tc>
@@ -5110,11 +5090,10 @@
             </w:pPr>
             <w:r>
               <w:rPr>
-                <w:rFonts w:eastAsia="Calibri" w:cstheme="minorHAnsi"/>
-                <w:i w:val="0"/>
+                <w:rFonts w:ascii="Calibri" w:eastAsia="Calibri" w:hAnsi="Calibri" w:cs="Times New Roman"/>
                 <w:color w:val="auto"/>
               </w:rPr>
-              <w:t>pendiente</w:t>
+              <w:t>Corregido</w:t>
             </w:r>
           </w:p>
         </w:tc>
@@ -5125,22 +5104,22 @@
       <w:pPr>
         <w:pStyle w:val="Ttulo2"/>
       </w:pPr>
-      <w:bookmarkStart w:id="25" w:name="_Toc181402800"/>
+      <w:bookmarkStart w:id="24" w:name="_Toc181402800"/>
       <w:r>
         <w:lastRenderedPageBreak/>
         <w:t>Requerimientos no funcionales</w:t>
       </w:r>
-      <w:bookmarkEnd w:id="25"/>
+      <w:bookmarkEnd w:id="24"/>
     </w:p>
     <w:p>
       <w:pPr>
         <w:pStyle w:val="Ttulo3"/>
       </w:pPr>
-      <w:bookmarkStart w:id="26" w:name="_Toc181402801"/>
+      <w:bookmarkStart w:id="25" w:name="_Toc181402801"/>
       <w:r>
         <w:t>Denegar crear proyectos a usuarios no administradores</w:t>
       </w:r>
-      <w:bookmarkEnd w:id="26"/>
+      <w:bookmarkEnd w:id="25"/>
     </w:p>
     <w:tbl>
       <w:tblPr>
@@ -5264,11 +5243,11 @@
       <w:pPr>
         <w:pStyle w:val="Ttulo1"/>
       </w:pPr>
-      <w:bookmarkStart w:id="27" w:name="_Toc181402802"/>
+      <w:bookmarkStart w:id="26" w:name="_Toc181402802"/>
       <w:r>
         <w:t>Implementación CU4: Añadir riesgo a la lista</w:t>
       </w:r>
-      <w:bookmarkEnd w:id="27"/>
+      <w:bookmarkEnd w:id="26"/>
     </w:p>
     <w:p>
       <w:pPr>
@@ -5294,11 +5273,11 @@
       <w:pPr>
         <w:pStyle w:val="Ttulo2"/>
       </w:pPr>
-      <w:bookmarkStart w:id="28" w:name="_Toc181402803"/>
+      <w:bookmarkStart w:id="27" w:name="_Toc181402803"/>
       <w:r>
         <w:t>Requerimientos funcionales</w:t>
       </w:r>
-      <w:bookmarkEnd w:id="28"/>
+      <w:bookmarkEnd w:id="27"/>
     </w:p>
     <w:tbl>
       <w:tblPr>
@@ -5515,11 +5494,11 @@
       <w:pPr>
         <w:pStyle w:val="Ttulo2"/>
       </w:pPr>
-      <w:bookmarkStart w:id="29" w:name="_Toc181402804"/>
+      <w:bookmarkStart w:id="28" w:name="_Toc181402804"/>
       <w:r>
         <w:t>Requerimientos no funcionales</w:t>
       </w:r>
-      <w:bookmarkEnd w:id="29"/>
+      <w:bookmarkEnd w:id="28"/>
     </w:p>
     <w:tbl>
       <w:tblPr>
@@ -5642,16 +5621,7 @@
         <w:pStyle w:val="Ttulo1"/>
       </w:pPr>
       <w:r>
-        <w:t>Implementación CU</w:t>
-      </w:r>
-      <w:r>
-        <w:t>7</w:t>
-      </w:r>
-      <w:r>
-        <w:t xml:space="preserve">: Añadir </w:t>
-      </w:r>
-      <w:r>
-        <w:t>evaluación</w:t>
+        <w:t>Implementación CU7: Añadir evaluación</w:t>
       </w:r>
     </w:p>
     <w:p>
@@ -5928,16 +5898,7 @@
         <w:pStyle w:val="Ttulo1"/>
       </w:pPr>
       <w:r>
-        <w:t>Implementación CU</w:t>
-      </w:r>
-      <w:r>
-        <w:t>8</w:t>
-      </w:r>
-      <w:r>
-        <w:t xml:space="preserve">: Añadir </w:t>
-      </w:r>
-      <w:r>
-        <w:t>plan de riesgo</w:t>
+        <w:t>Implementación CU8: Añadir plan de riesgo</w:t>
       </w:r>
     </w:p>
     <w:p>
@@ -6213,13 +6174,7 @@
         <w:pStyle w:val="Ttulo1"/>
       </w:pPr>
       <w:r>
-        <w:t>Implementación CU</w:t>
-      </w:r>
-      <w:r>
-        <w:t>9</w:t>
-      </w:r>
-      <w:r>
-        <w:t xml:space="preserve">: </w:t>
+        <w:t xml:space="preserve">Implementación CU9: </w:t>
       </w:r>
     </w:p>
     <w:p>
@@ -6496,10 +6451,7 @@
         <w:pStyle w:val="Ttulo1"/>
       </w:pPr>
       <w:r>
-        <w:t>Implementación CU</w:t>
-      </w:r>
-      <w:r>
-        <w:t>10:</w:t>
+        <w:t>Implementación CU10:</w:t>
       </w:r>
     </w:p>
     <w:p>
@@ -6775,13 +6727,7 @@
         <w:pStyle w:val="Ttulo1"/>
       </w:pPr>
       <w:r>
-        <w:t>Implementación CU</w:t>
-      </w:r>
-      <w:r>
-        <w:t>11</w:t>
-      </w:r>
-      <w:r>
-        <w:t xml:space="preserve">: </w:t>
+        <w:t xml:space="preserve">Implementación CU11: </w:t>
       </w:r>
     </w:p>
     <w:p>
@@ -7057,13 +7003,7 @@
         <w:pStyle w:val="Ttulo1"/>
       </w:pPr>
       <w:r>
-        <w:t>Implementación CU</w:t>
-      </w:r>
-      <w:r>
-        <w:t>12</w:t>
-      </w:r>
-      <w:r>
-        <w:t xml:space="preserve">: </w:t>
+        <w:t xml:space="preserve">Implementación CU12: </w:t>
       </w:r>
     </w:p>
     <w:p>
@@ -7352,12 +7292,12 @@
       <w:pPr>
         <w:pStyle w:val="Ttulo1"/>
       </w:pPr>
-      <w:bookmarkStart w:id="30" w:name="_Toc181402805"/>
+      <w:bookmarkStart w:id="29" w:name="_Toc181402805"/>
       <w:r>
         <w:lastRenderedPageBreak/>
         <w:t>Otras observaciones</w:t>
       </w:r>
-      <w:bookmarkEnd w:id="30"/>
+      <w:bookmarkEnd w:id="29"/>
     </w:p>
     <w:tbl>
       <w:tblPr>
@@ -7553,8 +7493,8 @@
     </w:tbl>
     <w:p/>
     <w:sectPr>
-      <w:headerReference w:type="default" r:id="rId16"/>
-      <w:footerReference w:type="default" r:id="rId17"/>
+      <w:headerReference w:type="default" r:id="rId12"/>
+      <w:footerReference w:type="default" r:id="rId13"/>
       <w:pgSz w:w="11906" w:h="16838"/>
       <w:pgMar w:top="1535" w:right="1701" w:bottom="1417" w:left="1701" w:header="567" w:footer="572" w:gutter="0"/>
       <w:cols w:space="708"/>
@@ -7563,45 +7503,6 @@
     </w:sectPr>
   </w:body>
 </w:document>
-</file>
-
-<file path=word/comments.xml><?xml version="1.0" encoding="utf-8"?>
-<w:comments xmlns:wpc="http://schemas.microsoft.com/office/word/2010/wordprocessingCanvas" xmlns:cx="http://schemas.microsoft.com/office/drawing/2014/chartex" xmlns:cx1="http://schemas.microsoft.com/office/drawing/2015/9/8/chartex" xmlns:cx2="http://schemas.microsoft.com/office/drawing/2015/10/21/chartex" xmlns:cx3="http://schemas.microsoft.com/office/drawing/2016/5/9/chartex" xmlns:cx4="http://schemas.microsoft.com/office/drawing/2016/5/10/chartex" xmlns:cx5="http://schemas.microsoft.com/office/drawing/2016/5/11/chartex" xmlns:cx6="http://schemas.microsoft.com/office/drawing/2016/5/12/chartex" xmlns:cx7="http://schemas.microsoft.com/office/drawing/2016/5/13/chartex" xmlns:cx8="http://schemas.microsoft.com/office/drawing/2016/5/14/chartex" xmlns:mc="http://schemas.openxmlformats.org/markup-compatibility/2006" xmlns:aink="http://schemas.microsoft.com/office/drawing/2016/ink" xmlns:am3d="http://schemas.microsoft.com/office/drawing/2017/model3d" xmlns:o="urn:schemas-microsoft-com:office:office" xmlns:oel="http://schemas.microsoft.com/office/2019/extlst" xmlns:r="http://schemas.openxmlformats.org/officeDocument/2006/relationships" xmlns:m="http://schemas.openxmlformats.org/officeDocument/2006/math" xmlns:v="urn:schemas-microsoft-com:vml" xmlns:wp14="http://schemas.microsoft.com/office/word/2010/wordprocessingDrawing" xmlns:wp="http://schemas.openxmlformats.org/drawingml/2006/wordprocessingDrawing" xmlns:w10="urn:schemas-microsoft-com:office:word" xmlns:w="http://schemas.openxmlformats.org/wordprocessingml/2006/main" xmlns:w14="http://schemas.microsoft.com/office/word/2010/wordml" xmlns:w15="http://schemas.microsoft.com/office/word/2012/wordml" xmlns:w16cex="http://schemas.microsoft.com/office/word/2018/wordml/cex" xmlns:w16cid="http://schemas.microsoft.com/office/word/2016/wordml/cid" xmlns:w16="http://schemas.microsoft.com/office/word/2018/wordml" xmlns:w16du="http://schemas.microsoft.com/office/word/2023/wordml/word16du" xmlns:w16sdtdh="http://schemas.microsoft.com/office/word/2020/wordml/sdtdatahash" xmlns:w16se="http://schemas.microsoft.com/office/word/2015/wordml/symex" xmlns:wpg="http://schemas.microsoft.com/office/word/2010/wordprocessingGroup" xmlns:wpi="http://schemas.microsoft.com/office/word/2010/wordprocessingInk" xmlns:wne="http://schemas.microsoft.com/office/word/2006/wordml" xmlns:wps="http://schemas.microsoft.com/office/word/2010/wordprocessingShape" mc:Ignorable="w14 w15 w16se w16cid w16 w16cex w16sdtdh w16du wp14">
-  <w:comment w:id="24" w:author="Agustin Collareda" w:date="2024-11-07T18:36:00Z" w:initials="AC">
-    <w:p>
-      <w:pPr>
-        <w:pStyle w:val="Textocomentario"/>
-      </w:pPr>
-      <w:r>
-        <w:rPr>
-          <w:rStyle w:val="Refdecomentario"/>
-        </w:rPr>
-        <w:annotationRef/>
-      </w:r>
-      <w:r>
-        <w:t>Ver que hacer en este caso</w:t>
-      </w:r>
-    </w:p>
-  </w:comment>
-</w:comments>
-</file>
-
-<file path=word/commentsExtended.xml><?xml version="1.0" encoding="utf-8"?>
-<w15:commentsEx xmlns:wpc="http://schemas.microsoft.com/office/word/2010/wordprocessingCanvas" xmlns:cx="http://schemas.microsoft.com/office/drawing/2014/chartex" xmlns:cx1="http://schemas.microsoft.com/office/drawing/2015/9/8/chartex" xmlns:cx2="http://schemas.microsoft.com/office/drawing/2015/10/21/chartex" xmlns:cx3="http://schemas.microsoft.com/office/drawing/2016/5/9/chartex" xmlns:cx4="http://schemas.microsoft.com/office/drawing/2016/5/10/chartex" xmlns:cx5="http://schemas.microsoft.com/office/drawing/2016/5/11/chartex" xmlns:cx6="http://schemas.microsoft.com/office/drawing/2016/5/12/chartex" xmlns:cx7="http://schemas.microsoft.com/office/drawing/2016/5/13/chartex" xmlns:cx8="http://schemas.microsoft.com/office/drawing/2016/5/14/chartex" xmlns:mc="http://schemas.openxmlformats.org/markup-compatibility/2006" xmlns:aink="http://schemas.microsoft.com/office/drawing/2016/ink" xmlns:am3d="http://schemas.microsoft.com/office/drawing/2017/model3d" xmlns:o="urn:schemas-microsoft-com:office:office" xmlns:oel="http://schemas.microsoft.com/office/2019/extlst" xmlns:r="http://schemas.openxmlformats.org/officeDocument/2006/relationships" xmlns:m="http://schemas.openxmlformats.org/officeDocument/2006/math" xmlns:v="urn:schemas-microsoft-com:vml" xmlns:wp14="http://schemas.microsoft.com/office/word/2010/wordprocessingDrawing" xmlns:wp="http://schemas.openxmlformats.org/drawingml/2006/wordprocessingDrawing" xmlns:w10="urn:schemas-microsoft-com:office:word" xmlns:w="http://schemas.openxmlformats.org/wordprocessingml/2006/main" xmlns:w14="http://schemas.microsoft.com/office/word/2010/wordml" xmlns:w15="http://schemas.microsoft.com/office/word/2012/wordml" xmlns:w16cex="http://schemas.microsoft.com/office/word/2018/wordml/cex" xmlns:w16cid="http://schemas.microsoft.com/office/word/2016/wordml/cid" xmlns:w16="http://schemas.microsoft.com/office/word/2018/wordml" xmlns:w16du="http://schemas.microsoft.com/office/word/2023/wordml/word16du" xmlns:w16sdtdh="http://schemas.microsoft.com/office/word/2020/wordml/sdtdatahash" xmlns:w16se="http://schemas.microsoft.com/office/word/2015/wordml/symex" xmlns:wpg="http://schemas.microsoft.com/office/word/2010/wordprocessingGroup" xmlns:wpi="http://schemas.microsoft.com/office/word/2010/wordprocessingInk" xmlns:wne="http://schemas.microsoft.com/office/word/2006/wordml" xmlns:wps="http://schemas.microsoft.com/office/word/2010/wordprocessingShape" mc:Ignorable="w14 w15 w16se w16cid w16 w16cex w16sdtdh w16du wp14">
-  <w15:commentEx w15:paraId="7A0D2011" w15:done="0"/>
-</w15:commentsEx>
-</file>
-
-<file path=word/commentsExtensible.xml><?xml version="1.0" encoding="utf-8"?>
-<w16cex:commentsExtensible xmlns:wpc="http://schemas.microsoft.com/office/word/2010/wordprocessingCanvas" xmlns:cx="http://schemas.microsoft.com/office/drawing/2014/chartex" xmlns:cx1="http://schemas.microsoft.com/office/drawing/2015/9/8/chartex" xmlns:cx2="http://schemas.microsoft.com/office/drawing/2015/10/21/chartex" xmlns:cx3="http://schemas.microsoft.com/office/drawing/2016/5/9/chartex" xmlns:cx4="http://schemas.microsoft.com/office/drawing/2016/5/10/chartex" xmlns:cx5="http://schemas.microsoft.com/office/drawing/2016/5/11/chartex" xmlns:cx6="http://schemas.microsoft.com/office/drawing/2016/5/12/chartex" xmlns:cx7="http://schemas.microsoft.com/office/drawing/2016/5/13/chartex" xmlns:cx8="http://schemas.microsoft.com/office/drawing/2016/5/14/chartex" xmlns:cr="http://schemas.microsoft.com/office/comments/2020/reactions" xmlns:mc="http://schemas.openxmlformats.org/markup-compatibility/2006" xmlns:aink="http://schemas.microsoft.com/office/drawing/2016/ink" xmlns:am3d="http://schemas.microsoft.com/office/drawing/2017/model3d" xmlns:o="urn:schemas-microsoft-com:office:office" xmlns:oel="http://schemas.microsoft.com/office/2019/extlst" xmlns:r="http://schemas.openxmlformats.org/officeDocument/2006/relationships" xmlns:m="http://schemas.openxmlformats.org/officeDocument/2006/math" xmlns:v="urn:schemas-microsoft-com:vml" xmlns:wp14="http://schemas.microsoft.com/office/word/2010/wordprocessingDrawing" xmlns:wp="http://schemas.openxmlformats.org/drawingml/2006/wordprocessingDrawing" xmlns:w10="urn:schemas-microsoft-com:office:word" xmlns:w="http://schemas.openxmlformats.org/wordprocessingml/2006/main" xmlns:w14="http://schemas.microsoft.com/office/word/2010/wordml" xmlns:w15="http://schemas.microsoft.com/office/word/2012/wordml" xmlns:w16cex="http://schemas.microsoft.com/office/word/2018/wordml/cex" xmlns:w16cid="http://schemas.microsoft.com/office/word/2016/wordml/cid" xmlns:w16="http://schemas.microsoft.com/office/word/2018/wordml" xmlns:w16du="http://schemas.microsoft.com/office/word/2023/wordml/word16du" xmlns:w16sdtdh="http://schemas.microsoft.com/office/word/2020/wordml/sdtdatahash" xmlns:w16se="http://schemas.microsoft.com/office/word/2015/wordml/symex" xmlns:wpg="http://schemas.microsoft.com/office/word/2010/wordprocessingGroup" xmlns:wpi="http://schemas.microsoft.com/office/word/2010/wordprocessingInk" xmlns:wne="http://schemas.microsoft.com/office/word/2006/wordml" xmlns:wps="http://schemas.microsoft.com/office/word/2010/wordprocessingShape" mc:Ignorable="w14 w15 w16se w16cid w16 w16cex w16sdtdh cr w16du wp14">
-  <w16cex:commentExtensible w16cex:durableId="112E4426" w16cex:dateUtc="2024-11-07T21:36:00Z"/>
-</w16cex:commentsExtensible>
-</file>
-
-<file path=word/commentsIds.xml><?xml version="1.0" encoding="utf-8"?>
-<w16cid:commentsIds xmlns:wpc="http://schemas.microsoft.com/office/word/2010/wordprocessingCanvas" xmlns:cx="http://schemas.microsoft.com/office/drawing/2014/chartex" xmlns:cx1="http://schemas.microsoft.com/office/drawing/2015/9/8/chartex" xmlns:cx2="http://schemas.microsoft.com/office/drawing/2015/10/21/chartex" xmlns:cx3="http://schemas.microsoft.com/office/drawing/2016/5/9/chartex" xmlns:cx4="http://schemas.microsoft.com/office/drawing/2016/5/10/chartex" xmlns:cx5="http://schemas.microsoft.com/office/drawing/2016/5/11/chartex" xmlns:cx6="http://schemas.microsoft.com/office/drawing/2016/5/12/chartex" xmlns:cx7="http://schemas.microsoft.com/office/drawing/2016/5/13/chartex" xmlns:cx8="http://schemas.microsoft.com/office/drawing/2016/5/14/chartex" xmlns:mc="http://schemas.openxmlformats.org/markup-compatibility/2006" xmlns:aink="http://schemas.microsoft.com/office/drawing/2016/ink" xmlns:am3d="http://schemas.microsoft.com/office/drawing/2017/model3d" xmlns:o="urn:schemas-microsoft-com:office:office" xmlns:oel="http://schemas.microsoft.com/office/2019/extlst" xmlns:r="http://schemas.openxmlformats.org/officeDocument/2006/relationships" xmlns:m="http://schemas.openxmlformats.org/officeDocument/2006/math" xmlns:v="urn:schemas-microsoft-com:vml" xmlns:wp14="http://schemas.microsoft.com/office/word/2010/wordprocessingDrawing" xmlns:wp="http://schemas.openxmlformats.org/drawingml/2006/wordprocessingDrawing" xmlns:w10="urn:schemas-microsoft-com:office:word" xmlns:w="http://schemas.openxmlformats.org/wordprocessingml/2006/main" xmlns:w14="http://schemas.microsoft.com/office/word/2010/wordml" xmlns:w15="http://schemas.microsoft.com/office/word/2012/wordml" xmlns:w16cex="http://schemas.microsoft.com/office/word/2018/wordml/cex" xmlns:w16cid="http://schemas.microsoft.com/office/word/2016/wordml/cid" xmlns:w16="http://schemas.microsoft.com/office/word/2018/wordml" xmlns:w16du="http://schemas.microsoft.com/office/word/2023/wordml/word16du" xmlns:w16sdtdh="http://schemas.microsoft.com/office/word/2020/wordml/sdtdatahash" xmlns:w16se="http://schemas.microsoft.com/office/word/2015/wordml/symex" xmlns:wpg="http://schemas.microsoft.com/office/word/2010/wordprocessingGroup" xmlns:wpi="http://schemas.microsoft.com/office/word/2010/wordprocessingInk" xmlns:wne="http://schemas.microsoft.com/office/word/2006/wordml" xmlns:wps="http://schemas.microsoft.com/office/word/2010/wordprocessingShape" mc:Ignorable="w14 w15 w16se w16cid w16 w16cex w16sdtdh w16du wp14">
-  <w16cid:commentId w16cid:paraId="7A0D2011" w16cid:durableId="112E4426"/>
-</w16cid:commentsIds>
 </file>
 
 <file path=word/endnotes.xml><?xml version="1.0" encoding="utf-8"?>
@@ -8067,15 +7968,7 @@
           <w:spacing w:before="0"/>
         </w:pPr>
         <w:r>
-          <w:t xml:space="preserve">Agustín Collareda, Cintia </w:t>
-        </w:r>
-        <w:proofErr w:type="spellStart"/>
-        <w:r>
-          <w:t>Hernandez</w:t>
-        </w:r>
-        <w:proofErr w:type="spellEnd"/>
-        <w:r>
-          <w:t xml:space="preserve"> y Hugo Frey</w:t>
+          <w:t>Agustín Collareda, Cintia Hernandez y Hugo Frey</w:t>
         </w:r>
       </w:p>
     </w:sdtContent>
@@ -10063,14 +9956,6 @@
     <w:abstractNumId w:val="6"/>
   </w:num>
 </w:numbering>
-</file>
-
-<file path=word/people.xml><?xml version="1.0" encoding="utf-8"?>
-<w15:people xmlns:wpc="http://schemas.microsoft.com/office/word/2010/wordprocessingCanvas" xmlns:cx="http://schemas.microsoft.com/office/drawing/2014/chartex" xmlns:cx1="http://schemas.microsoft.com/office/drawing/2015/9/8/chartex" xmlns:cx2="http://schemas.microsoft.com/office/drawing/2015/10/21/chartex" xmlns:cx3="http://schemas.microsoft.com/office/drawing/2016/5/9/chartex" xmlns:cx4="http://schemas.microsoft.com/office/drawing/2016/5/10/chartex" xmlns:cx5="http://schemas.microsoft.com/office/drawing/2016/5/11/chartex" xmlns:cx6="http://schemas.microsoft.com/office/drawing/2016/5/12/chartex" xmlns:cx7="http://schemas.microsoft.com/office/drawing/2016/5/13/chartex" xmlns:cx8="http://schemas.microsoft.com/office/drawing/2016/5/14/chartex" xmlns:mc="http://schemas.openxmlformats.org/markup-compatibility/2006" xmlns:aink="http://schemas.microsoft.com/office/drawing/2016/ink" xmlns:am3d="http://schemas.microsoft.com/office/drawing/2017/model3d" xmlns:o="urn:schemas-microsoft-com:office:office" xmlns:oel="http://schemas.microsoft.com/office/2019/extlst" xmlns:r="http://schemas.openxmlformats.org/officeDocument/2006/relationships" xmlns:m="http://schemas.openxmlformats.org/officeDocument/2006/math" xmlns:v="urn:schemas-microsoft-com:vml" xmlns:wp14="http://schemas.microsoft.com/office/word/2010/wordprocessingDrawing" xmlns:wp="http://schemas.openxmlformats.org/drawingml/2006/wordprocessingDrawing" xmlns:w10="urn:schemas-microsoft-com:office:word" xmlns:w="http://schemas.openxmlformats.org/wordprocessingml/2006/main" xmlns:w14="http://schemas.microsoft.com/office/word/2010/wordml" xmlns:w15="http://schemas.microsoft.com/office/word/2012/wordml" xmlns:w16cex="http://schemas.microsoft.com/office/word/2018/wordml/cex" xmlns:w16cid="http://schemas.microsoft.com/office/word/2016/wordml/cid" xmlns:w16="http://schemas.microsoft.com/office/word/2018/wordml" xmlns:w16du="http://schemas.microsoft.com/office/word/2023/wordml/word16du" xmlns:w16sdtdh="http://schemas.microsoft.com/office/word/2020/wordml/sdtdatahash" xmlns:w16se="http://schemas.microsoft.com/office/word/2015/wordml/symex" xmlns:wpg="http://schemas.microsoft.com/office/word/2010/wordprocessingGroup" xmlns:wpi="http://schemas.microsoft.com/office/word/2010/wordprocessingInk" xmlns:wne="http://schemas.microsoft.com/office/word/2006/wordml" xmlns:wps="http://schemas.microsoft.com/office/word/2010/wordprocessingShape" mc:Ignorable="w14 w15 w16se w16cid w16 w16cex w16sdtdh w16du wp14">
-  <w15:person w15:author="Agustin Collareda">
-    <w15:presenceInfo w15:providerId="Windows Live" w15:userId="45e4728b33cff1ec"/>
-  </w15:person>
-</w15:people>
 </file>
 
 <file path=word/styles.xml><?xml version="1.0" encoding="utf-8"?>

</xml_diff>

<commit_message>
docs: Realizar avances en el manual de usuario. Agregar capturas de las pantallas de cada funcionalidad implementada.
</commit_message>
<xml_diff>
--- a/2. Etapa de elaboración/Iteración 2/Plan de pruebas/Informe de Verificación Unitaria_Vesta Risk Manager_T-Code.docx
+++ b/2. Etapa de elaboración/Iteración 2/Plan de pruebas/Informe de Verificación Unitaria_Vesta Risk Manager_T-Code.docx
@@ -2892,9 +2892,6 @@
           <w:p>
             <w:pPr>
               <w:pStyle w:val="PSI-ComentarioenTabla"/>
-              <w:rPr>
-                <w:rFonts w:ascii="Calibri" w:eastAsia="Calibri" w:hAnsi="Calibri" w:cs="Times New Roman"/>
-              </w:rPr>
             </w:pPr>
           </w:p>
         </w:tc>
@@ -2905,9 +2902,6 @@
           <w:p>
             <w:pPr>
               <w:pStyle w:val="PSI-ComentarioenTabla"/>
-              <w:rPr>
-                <w:rFonts w:ascii="Calibri" w:eastAsia="Calibri" w:hAnsi="Calibri" w:cs="Times New Roman"/>
-              </w:rPr>
             </w:pPr>
           </w:p>
         </w:tc>
@@ -2918,9 +2912,6 @@
           <w:p>
             <w:pPr>
               <w:pStyle w:val="PSI-ComentarioenTabla"/>
-              <w:rPr>
-                <w:rFonts w:ascii="Calibri" w:eastAsia="Calibri" w:hAnsi="Calibri" w:cs="Times New Roman"/>
-              </w:rPr>
             </w:pPr>
           </w:p>
         </w:tc>
@@ -3070,9 +3061,6 @@
           <w:p>
             <w:pPr>
               <w:pStyle w:val="PSI-ComentarioenTabla"/>
-              <w:rPr>
-                <w:rFonts w:ascii="Calibri" w:eastAsia="Calibri" w:hAnsi="Calibri" w:cs="Times New Roman"/>
-              </w:rPr>
             </w:pPr>
           </w:p>
         </w:tc>
@@ -3083,9 +3071,6 @@
           <w:p>
             <w:pPr>
               <w:pStyle w:val="PSI-ComentarioenTabla"/>
-              <w:rPr>
-                <w:rFonts w:ascii="Calibri" w:eastAsia="Calibri" w:hAnsi="Calibri" w:cs="Times New Roman"/>
-              </w:rPr>
             </w:pPr>
           </w:p>
         </w:tc>
@@ -3096,9 +3081,6 @@
           <w:p>
             <w:pPr>
               <w:pStyle w:val="PSI-ComentarioenTabla"/>
-              <w:rPr>
-                <w:rFonts w:ascii="Calibri" w:eastAsia="Calibri" w:hAnsi="Calibri" w:cs="Times New Roman"/>
-              </w:rPr>
             </w:pPr>
           </w:p>
         </w:tc>
@@ -3111,9 +3093,6 @@
           <w:p>
             <w:pPr>
               <w:pStyle w:val="PSI-ComentarioenTabla"/>
-              <w:rPr>
-                <w:rFonts w:ascii="Calibri" w:eastAsia="Calibri" w:hAnsi="Calibri" w:cs="Times New Roman"/>
-              </w:rPr>
             </w:pPr>
           </w:p>
         </w:tc>
@@ -3124,9 +3103,6 @@
           <w:p>
             <w:pPr>
               <w:pStyle w:val="PSI-ComentarioenTabla"/>
-              <w:rPr>
-                <w:rFonts w:ascii="Calibri" w:eastAsia="Calibri" w:hAnsi="Calibri" w:cs="Times New Roman"/>
-              </w:rPr>
             </w:pPr>
           </w:p>
         </w:tc>
@@ -3137,9 +3113,6 @@
           <w:p>
             <w:pPr>
               <w:pStyle w:val="PSI-ComentarioenTabla"/>
-              <w:rPr>
-                <w:rFonts w:ascii="Calibri" w:eastAsia="Calibri" w:hAnsi="Calibri" w:cs="Times New Roman"/>
-              </w:rPr>
             </w:pPr>
           </w:p>
         </w:tc>
@@ -3397,37 +3370,16 @@
             <w:pPr>
               <w:pStyle w:val="PSI-ComentarioenTabla"/>
               <w:rPr>
-                <w:rFonts w:ascii="Calibri" w:eastAsia="Calibri" w:hAnsi="Calibri" w:cs="Times New Roman"/>
-                <w:i w:val="0"/>
-                <w:iCs/>
-                <w:color w:val="auto"/>
-              </w:rPr>
-            </w:pPr>
-            <w:r>
-              <w:rPr>
-                <w:rFonts w:ascii="Calibri" w:eastAsia="Calibri" w:hAnsi="Calibri" w:cs="Times New Roman"/>
-                <w:i w:val="0"/>
-                <w:iCs/>
-                <w:color w:val="auto"/>
-              </w:rPr>
+                <w:i/>
+              </w:rPr>
+            </w:pPr>
+            <w:r>
               <w:t>Permite agregar usuarios con nombre de longitud mayor a la permitida</w:t>
             </w:r>
             <w:r>
-              <w:rPr>
-                <w:rFonts w:ascii="Calibri" w:eastAsia="Calibri" w:hAnsi="Calibri" w:cs="Times New Roman"/>
-                <w:i w:val="0"/>
-                <w:iCs/>
-                <w:color w:val="auto"/>
-              </w:rPr>
               <w:t xml:space="preserve"> (30)</w:t>
             </w:r>
             <w:r>
-              <w:rPr>
-                <w:rFonts w:ascii="Calibri" w:eastAsia="Calibri" w:hAnsi="Calibri" w:cs="Times New Roman"/>
-                <w:i w:val="0"/>
-                <w:iCs/>
-                <w:color w:val="auto"/>
-              </w:rPr>
               <w:t>.</w:t>
             </w:r>
           </w:p>
@@ -3439,23 +3391,11 @@
           <w:p>
             <w:pPr>
               <w:pStyle w:val="PSI-ComentarioenTabla"/>
-              <w:rPr>
-                <w:rFonts w:ascii="Calibri" w:eastAsia="Calibri" w:hAnsi="Calibri" w:cs="Times New Roman"/>
-                <w:color w:val="auto"/>
-              </w:rPr>
-            </w:pPr>
-            <w:r>
-              <w:rPr>
-                <w:rFonts w:ascii="Calibri" w:eastAsia="Calibri" w:hAnsi="Calibri" w:cs="Times New Roman"/>
-                <w:color w:val="auto"/>
-              </w:rPr>
+            </w:pPr>
+            <w:r>
               <w:t>Denegar registrar usuario.</w:t>
             </w:r>
             <w:r>
-              <w:rPr>
-                <w:rFonts w:ascii="Calibri" w:eastAsia="Calibri" w:hAnsi="Calibri" w:cs="Times New Roman"/>
-                <w:color w:val="auto"/>
-              </w:rPr>
               <w:br/>
               <w:t>Mostrar mensaje señalando el campo no valido.</w:t>
             </w:r>
@@ -3468,16 +3408,8 @@
           <w:p>
             <w:pPr>
               <w:pStyle w:val="PSI-ComentarioenTabla"/>
-              <w:rPr>
-                <w:rFonts w:ascii="Calibri" w:eastAsia="Calibri" w:hAnsi="Calibri" w:cs="Times New Roman"/>
-                <w:color w:val="auto"/>
-              </w:rPr>
-            </w:pPr>
-            <w:r>
-              <w:rPr>
-                <w:rFonts w:ascii="Calibri" w:eastAsia="Calibri" w:hAnsi="Calibri" w:cs="Times New Roman"/>
-                <w:color w:val="auto"/>
-              </w:rPr>
+            </w:pPr>
+            <w:r>
               <w:t>RESUELTO</w:t>
             </w:r>
           </w:p>
@@ -3492,19 +3424,10 @@
             <w:pPr>
               <w:pStyle w:val="PSI-ComentarioenTabla"/>
               <w:rPr>
-                <w:rFonts w:ascii="Calibri" w:eastAsia="Calibri" w:hAnsi="Calibri" w:cs="Times New Roman"/>
-                <w:i w:val="0"/>
-                <w:iCs/>
-                <w:color w:val="auto"/>
-              </w:rPr>
-            </w:pPr>
-            <w:r>
-              <w:rPr>
-                <w:rFonts w:ascii="Calibri" w:eastAsia="Calibri" w:hAnsi="Calibri" w:cs="Times New Roman"/>
-                <w:i w:val="0"/>
-                <w:iCs/>
-                <w:color w:val="auto"/>
-              </w:rPr>
+                <w:i/>
+              </w:rPr>
+            </w:pPr>
+            <w:r>
               <w:t>Permite agregar usuarios con email de longitud mayor a la permitida (64).</w:t>
             </w:r>
           </w:p>
@@ -3516,23 +3439,11 @@
           <w:p>
             <w:pPr>
               <w:pStyle w:val="PSI-ComentarioenTabla"/>
-              <w:rPr>
-                <w:rFonts w:ascii="Calibri" w:eastAsia="Calibri" w:hAnsi="Calibri" w:cs="Times New Roman"/>
-                <w:color w:val="auto"/>
-              </w:rPr>
-            </w:pPr>
-            <w:r>
-              <w:rPr>
-                <w:rFonts w:ascii="Calibri" w:eastAsia="Calibri" w:hAnsi="Calibri" w:cs="Times New Roman"/>
-                <w:color w:val="auto"/>
-              </w:rPr>
+            </w:pPr>
+            <w:r>
               <w:t>Denegar registrar usuario.</w:t>
             </w:r>
             <w:r>
-              <w:rPr>
-                <w:rFonts w:ascii="Calibri" w:eastAsia="Calibri" w:hAnsi="Calibri" w:cs="Times New Roman"/>
-                <w:color w:val="auto"/>
-              </w:rPr>
               <w:br/>
               <w:t>Mostrar mensaje señalando el campo no valido.</w:t>
             </w:r>
@@ -3545,16 +3456,8 @@
           <w:p>
             <w:pPr>
               <w:pStyle w:val="PSI-ComentarioenTabla"/>
-              <w:rPr>
-                <w:rFonts w:ascii="Calibri" w:eastAsia="Calibri" w:hAnsi="Calibri" w:cs="Times New Roman"/>
-                <w:color w:val="auto"/>
-              </w:rPr>
-            </w:pPr>
-            <w:r>
-              <w:rPr>
-                <w:rFonts w:ascii="Calibri" w:eastAsia="Calibri" w:hAnsi="Calibri" w:cs="Times New Roman"/>
-                <w:color w:val="auto"/>
-              </w:rPr>
+            </w:pPr>
+            <w:r>
               <w:t>RESUELTO</w:t>
             </w:r>
           </w:p>
@@ -3569,19 +3472,10 @@
             <w:pPr>
               <w:pStyle w:val="PSI-ComentarioenTabla"/>
               <w:rPr>
-                <w:rFonts w:ascii="Calibri" w:eastAsia="Calibri" w:hAnsi="Calibri" w:cs="Times New Roman"/>
-                <w:i w:val="0"/>
-                <w:iCs/>
-                <w:color w:val="auto"/>
-              </w:rPr>
-            </w:pPr>
-            <w:r>
-              <w:rPr>
-                <w:rFonts w:ascii="Calibri" w:eastAsia="Calibri" w:hAnsi="Calibri" w:cs="Times New Roman"/>
-                <w:i w:val="0"/>
-                <w:iCs/>
-                <w:color w:val="auto"/>
-              </w:rPr>
+                <w:i/>
+              </w:rPr>
+            </w:pPr>
+            <w:r>
               <w:t>Permite registrar usuarios con email o nombre ya registrados.</w:t>
             </w:r>
           </w:p>
@@ -3593,23 +3487,11 @@
           <w:p>
             <w:pPr>
               <w:pStyle w:val="PSI-ComentarioenTabla"/>
-              <w:rPr>
-                <w:rFonts w:ascii="Calibri" w:eastAsia="Calibri" w:hAnsi="Calibri" w:cs="Times New Roman"/>
-                <w:color w:val="auto"/>
-              </w:rPr>
-            </w:pPr>
-            <w:r>
-              <w:rPr>
-                <w:rFonts w:ascii="Calibri" w:eastAsia="Calibri" w:hAnsi="Calibri" w:cs="Times New Roman"/>
-                <w:color w:val="auto"/>
-              </w:rPr>
+            </w:pPr>
+            <w:r>
               <w:t>Denegar registrar usuario si ya existe un usuario con igual nombre/email.</w:t>
             </w:r>
             <w:r>
-              <w:rPr>
-                <w:rFonts w:ascii="Calibri" w:eastAsia="Calibri" w:hAnsi="Calibri" w:cs="Times New Roman"/>
-                <w:color w:val="auto"/>
-              </w:rPr>
               <w:br/>
               <w:t>Mostrar mensaje señalando campos no válidos.</w:t>
             </w:r>
@@ -3622,16 +3504,8 @@
           <w:p>
             <w:pPr>
               <w:pStyle w:val="PSI-ComentarioenTabla"/>
-              <w:rPr>
-                <w:rFonts w:ascii="Calibri" w:eastAsia="Calibri" w:hAnsi="Calibri" w:cs="Times New Roman"/>
-                <w:color w:val="auto"/>
-              </w:rPr>
-            </w:pPr>
-            <w:r>
-              <w:rPr>
-                <w:rFonts w:ascii="Calibri" w:eastAsia="Calibri" w:hAnsi="Calibri" w:cs="Times New Roman"/>
-                <w:color w:val="auto"/>
-              </w:rPr>
+            </w:pPr>
+            <w:r>
               <w:t>RESUELTO</w:t>
             </w:r>
           </w:p>
@@ -3646,19 +3520,10 @@
             <w:pPr>
               <w:pStyle w:val="PSI-ComentarioenTabla"/>
               <w:rPr>
-                <w:rFonts w:ascii="Calibri" w:eastAsia="Calibri" w:hAnsi="Calibri" w:cs="Times New Roman"/>
-                <w:i w:val="0"/>
-                <w:iCs/>
-                <w:color w:val="auto"/>
-              </w:rPr>
-            </w:pPr>
-            <w:r>
-              <w:rPr>
-                <w:rFonts w:ascii="Calibri" w:eastAsia="Calibri" w:hAnsi="Calibri" w:cs="Times New Roman"/>
-                <w:i w:val="0"/>
-                <w:iCs/>
-                <w:color w:val="auto"/>
-              </w:rPr>
+                <w:i/>
+              </w:rPr>
+            </w:pPr>
+            <w:r>
               <w:t>Permite modificar usuarios con nombre y email ya registrados.</w:t>
             </w:r>
           </w:p>
@@ -3670,23 +3535,11 @@
           <w:p>
             <w:pPr>
               <w:pStyle w:val="PSI-ComentarioenTabla"/>
-              <w:rPr>
-                <w:rFonts w:ascii="Calibri" w:eastAsia="Calibri" w:hAnsi="Calibri" w:cs="Times New Roman"/>
-                <w:color w:val="auto"/>
-              </w:rPr>
-            </w:pPr>
-            <w:r>
-              <w:rPr>
-                <w:rFonts w:ascii="Calibri" w:eastAsia="Calibri" w:hAnsi="Calibri" w:cs="Times New Roman"/>
-                <w:color w:val="auto"/>
-              </w:rPr>
+            </w:pPr>
+            <w:r>
               <w:t>Denegar modificar usuario si ya existe un usuario con igual nombre/email.</w:t>
             </w:r>
             <w:r>
-              <w:rPr>
-                <w:rFonts w:ascii="Calibri" w:eastAsia="Calibri" w:hAnsi="Calibri" w:cs="Times New Roman"/>
-                <w:color w:val="auto"/>
-              </w:rPr>
               <w:br/>
               <w:t>Mostrar mensaje señalando campos no válidos.</w:t>
             </w:r>
@@ -3699,16 +3552,8 @@
           <w:p>
             <w:pPr>
               <w:pStyle w:val="PSI-ComentarioenTabla"/>
-              <w:rPr>
-                <w:rFonts w:ascii="Calibri" w:eastAsia="Calibri" w:hAnsi="Calibri" w:cs="Times New Roman"/>
-                <w:color w:val="auto"/>
-              </w:rPr>
-            </w:pPr>
-            <w:r>
-              <w:rPr>
-                <w:rFonts w:ascii="Calibri" w:eastAsia="Calibri" w:hAnsi="Calibri" w:cs="Times New Roman"/>
-                <w:color w:val="auto"/>
-              </w:rPr>
+            </w:pPr>
+            <w:r>
               <w:t>Corregido</w:t>
             </w:r>
           </w:p>
@@ -3723,19 +3568,10 @@
             <w:pPr>
               <w:pStyle w:val="PSI-ComentarioenTabla"/>
               <w:rPr>
-                <w:rFonts w:ascii="Calibri" w:eastAsia="Calibri" w:hAnsi="Calibri" w:cs="Times New Roman"/>
-                <w:i w:val="0"/>
-                <w:iCs/>
-                <w:color w:val="auto"/>
-              </w:rPr>
-            </w:pPr>
-            <w:r>
-              <w:rPr>
-                <w:rFonts w:ascii="Calibri" w:eastAsia="Calibri" w:hAnsi="Calibri" w:cs="Times New Roman"/>
-                <w:i w:val="0"/>
-                <w:iCs/>
-                <w:color w:val="auto"/>
-              </w:rPr>
+                <w:i/>
+              </w:rPr>
+            </w:pPr>
+            <w:r>
               <w:t>No permite modificar email de un usuario ya registrado</w:t>
             </w:r>
           </w:p>
@@ -3747,10 +3583,6 @@
           <w:p>
             <w:pPr>
               <w:pStyle w:val="PSI-ComentarioenTabla"/>
-              <w:rPr>
-                <w:rFonts w:ascii="Calibri" w:eastAsia="Calibri" w:hAnsi="Calibri" w:cs="Times New Roman"/>
-                <w:color w:val="auto"/>
-              </w:rPr>
             </w:pPr>
           </w:p>
         </w:tc>
@@ -3761,16 +3593,8 @@
           <w:p>
             <w:pPr>
               <w:pStyle w:val="PSI-ComentarioenTabla"/>
-              <w:rPr>
-                <w:rFonts w:ascii="Calibri" w:eastAsia="Calibri" w:hAnsi="Calibri" w:cs="Times New Roman"/>
-                <w:color w:val="auto"/>
-              </w:rPr>
-            </w:pPr>
-            <w:r>
-              <w:rPr>
-                <w:rFonts w:ascii="Calibri" w:eastAsia="Calibri" w:hAnsi="Calibri" w:cs="Times New Roman"/>
-                <w:color w:val="auto"/>
-              </w:rPr>
+            </w:pPr>
+            <w:r>
               <w:t>Corregido</w:t>
             </w:r>
           </w:p>
@@ -3872,19 +3696,10 @@
             <w:pPr>
               <w:pStyle w:val="PSI-ComentarioenTabla"/>
               <w:rPr>
-                <w:rFonts w:ascii="Calibri" w:eastAsia="Calibri" w:hAnsi="Calibri" w:cs="Times New Roman"/>
-                <w:i w:val="0"/>
-                <w:iCs/>
-                <w:color w:val="auto"/>
-              </w:rPr>
-            </w:pPr>
-            <w:r>
-              <w:rPr>
-                <w:rFonts w:ascii="Calibri" w:eastAsia="Calibri" w:hAnsi="Calibri" w:cs="Times New Roman"/>
-                <w:i w:val="0"/>
-                <w:iCs/>
-                <w:color w:val="auto"/>
-              </w:rPr>
+                <w:i/>
+              </w:rPr>
+            </w:pPr>
+            <w:r>
               <w:lastRenderedPageBreak/>
               <w:t>Permite agregar perfiles de usuario con nombre de longitud mayor a la permitida</w:t>
             </w:r>
@@ -3898,28 +3713,13 @@
             <w:pPr>
               <w:pStyle w:val="PSI-ComentarioenTabla"/>
               <w:rPr>
-                <w:rFonts w:ascii="Calibri" w:eastAsia="Calibri" w:hAnsi="Calibri" w:cs="Times New Roman"/>
-                <w:i w:val="0"/>
-                <w:iCs/>
-                <w:color w:val="auto"/>
-              </w:rPr>
-            </w:pPr>
-            <w:r>
-              <w:rPr>
-                <w:rFonts w:ascii="Calibri" w:eastAsia="Calibri" w:hAnsi="Calibri" w:cs="Times New Roman"/>
-                <w:i w:val="0"/>
-                <w:iCs/>
-                <w:color w:val="auto"/>
-              </w:rPr>
+                <w:i/>
+              </w:rPr>
+            </w:pPr>
+            <w:r>
               <w:t>Denegar agregar perfil si el nombre supera la longitud permitida.</w:t>
             </w:r>
             <w:r>
-              <w:rPr>
-                <w:rFonts w:ascii="Calibri" w:eastAsia="Calibri" w:hAnsi="Calibri" w:cs="Times New Roman"/>
-                <w:i w:val="0"/>
-                <w:iCs/>
-                <w:color w:val="auto"/>
-              </w:rPr>
               <w:br/>
               <w:t>Mostrar mensaje señalando campos no válidos.</w:t>
             </w:r>
@@ -3933,17 +3733,10 @@
             <w:pPr>
               <w:pStyle w:val="PSI-ComentarioenTabla"/>
               <w:rPr>
-                <w:rFonts w:ascii="Calibri" w:eastAsia="Calibri" w:hAnsi="Calibri" w:cs="Times New Roman"/>
-                <w:i w:val="0"/>
-                <w:iCs/>
-                <w:color w:val="auto"/>
-              </w:rPr>
-            </w:pPr>
-            <w:r>
-              <w:rPr>
-                <w:rFonts w:ascii="Calibri" w:eastAsia="Calibri" w:hAnsi="Calibri" w:cs="Times New Roman"/>
-                <w:color w:val="auto"/>
-              </w:rPr>
+                <w:i/>
+              </w:rPr>
+            </w:pPr>
+            <w:r>
               <w:t>RESUELTO</w:t>
             </w:r>
           </w:p>
@@ -3958,19 +3751,10 @@
             <w:pPr>
               <w:pStyle w:val="PSI-ComentarioenTabla"/>
               <w:rPr>
-                <w:rFonts w:ascii="Calibri" w:eastAsia="Calibri" w:hAnsi="Calibri" w:cs="Times New Roman"/>
-                <w:i w:val="0"/>
-                <w:iCs/>
-                <w:color w:val="auto"/>
-              </w:rPr>
-            </w:pPr>
-            <w:r>
-              <w:rPr>
-                <w:rFonts w:ascii="Calibri" w:eastAsia="Calibri" w:hAnsi="Calibri" w:cs="Times New Roman"/>
-                <w:i w:val="0"/>
-                <w:iCs/>
-                <w:color w:val="auto"/>
-              </w:rPr>
+                <w:i/>
+              </w:rPr>
+            </w:pPr>
+            <w:r>
               <w:t>Al eliminar un perfil en uso, el sistema redirige a la pantalla de confirmación. Si se selecciona confirmar, no reacciona.</w:t>
             </w:r>
           </w:p>
@@ -3983,19 +3767,10 @@
             <w:pPr>
               <w:pStyle w:val="PSI-ComentarioenTabla"/>
               <w:rPr>
-                <w:rFonts w:ascii="Calibri" w:eastAsia="Calibri" w:hAnsi="Calibri" w:cs="Times New Roman"/>
-                <w:i w:val="0"/>
-                <w:iCs/>
-                <w:color w:val="auto"/>
-              </w:rPr>
-            </w:pPr>
-            <w:r>
-              <w:rPr>
-                <w:rFonts w:ascii="Calibri" w:eastAsia="Calibri" w:hAnsi="Calibri" w:cs="Times New Roman"/>
-                <w:i w:val="0"/>
-                <w:iCs/>
-                <w:color w:val="auto"/>
-              </w:rPr>
+                <w:i/>
+              </w:rPr>
+            </w:pPr>
+            <w:r>
               <w:t>Mostrar un mensaje de error cuando se intente eliminar un perfil en uso.</w:t>
             </w:r>
           </w:p>
@@ -4008,17 +3783,10 @@
             <w:pPr>
               <w:pStyle w:val="PSI-ComentarioenTabla"/>
               <w:rPr>
-                <w:rFonts w:ascii="Calibri" w:eastAsia="Calibri" w:hAnsi="Calibri" w:cs="Times New Roman"/>
-                <w:i w:val="0"/>
-                <w:iCs/>
-                <w:color w:val="auto"/>
-              </w:rPr>
-            </w:pPr>
-            <w:r>
-              <w:rPr>
-                <w:rFonts w:ascii="Calibri" w:eastAsia="Calibri" w:hAnsi="Calibri" w:cs="Times New Roman"/>
-                <w:color w:val="auto"/>
-              </w:rPr>
+                <w:i/>
+              </w:rPr>
+            </w:pPr>
+            <w:r>
               <w:t>RESUELTO</w:t>
             </w:r>
           </w:p>
@@ -4139,9 +3907,6 @@
           <w:p>
             <w:pPr>
               <w:pStyle w:val="PSI-ComentarioenTabla"/>
-              <w:rPr>
-                <w:rFonts w:ascii="Calibri" w:eastAsia="Calibri" w:hAnsi="Calibri" w:cs="Times New Roman"/>
-              </w:rPr>
             </w:pPr>
           </w:p>
         </w:tc>
@@ -4152,9 +3917,6 @@
           <w:p>
             <w:pPr>
               <w:pStyle w:val="PSI-ComentarioenTabla"/>
-              <w:rPr>
-                <w:rFonts w:ascii="Calibri" w:eastAsia="Calibri" w:hAnsi="Calibri" w:cs="Times New Roman"/>
-              </w:rPr>
             </w:pPr>
           </w:p>
         </w:tc>
@@ -4165,9 +3927,6 @@
           <w:p>
             <w:pPr>
               <w:pStyle w:val="PSI-ComentarioenTabla"/>
-              <w:rPr>
-                <w:rFonts w:ascii="Calibri" w:eastAsia="Calibri" w:hAnsi="Calibri" w:cs="Times New Roman"/>
-              </w:rPr>
             </w:pPr>
           </w:p>
         </w:tc>
@@ -4336,19 +4095,10 @@
             <w:pPr>
               <w:pStyle w:val="PSI-ComentarioenTabla"/>
               <w:rPr>
-                <w:rFonts w:ascii="Calibri" w:eastAsia="Calibri" w:hAnsi="Calibri" w:cs="Times New Roman"/>
-                <w:i w:val="0"/>
-                <w:iCs/>
-                <w:color w:val="auto"/>
-              </w:rPr>
-            </w:pPr>
-            <w:r>
-              <w:rPr>
-                <w:rFonts w:ascii="Calibri" w:eastAsia="Calibri" w:hAnsi="Calibri" w:cs="Times New Roman"/>
-                <w:i w:val="0"/>
-                <w:iCs/>
-                <w:color w:val="auto"/>
-              </w:rPr>
+                <w:i/>
+              </w:rPr>
+            </w:pPr>
+            <w:r>
               <w:t>Permite agregar proyectos con nombres de longitud mayor a la permitida.</w:t>
             </w:r>
           </w:p>
@@ -4361,28 +4111,13 @@
             <w:pPr>
               <w:pStyle w:val="PSI-ComentarioenTabla"/>
               <w:rPr>
-                <w:rFonts w:ascii="Calibri" w:eastAsia="Calibri" w:hAnsi="Calibri" w:cs="Times New Roman"/>
-                <w:i w:val="0"/>
-                <w:iCs/>
-                <w:color w:val="auto"/>
-              </w:rPr>
-            </w:pPr>
-            <w:r>
-              <w:rPr>
-                <w:rFonts w:ascii="Calibri" w:eastAsia="Calibri" w:hAnsi="Calibri" w:cs="Times New Roman"/>
-                <w:i w:val="0"/>
-                <w:iCs/>
-                <w:color w:val="auto"/>
-              </w:rPr>
+                <w:i/>
+              </w:rPr>
+            </w:pPr>
+            <w:r>
               <w:t>No permitir agregar proyectos con nombres de longitud mayor a 30.</w:t>
             </w:r>
             <w:r>
-              <w:rPr>
-                <w:rFonts w:ascii="Calibri" w:eastAsia="Calibri" w:hAnsi="Calibri" w:cs="Times New Roman"/>
-                <w:i w:val="0"/>
-                <w:iCs/>
-                <w:color w:val="auto"/>
-              </w:rPr>
               <w:br/>
               <w:t>Mostrar un mensaje al usuario indicando el error.</w:t>
             </w:r>
@@ -4396,19 +4131,10 @@
             <w:pPr>
               <w:pStyle w:val="PSI-ComentarioenTabla"/>
               <w:rPr>
-                <w:rFonts w:ascii="Calibri" w:eastAsia="Calibri" w:hAnsi="Calibri" w:cs="Times New Roman"/>
-                <w:i w:val="0"/>
-                <w:iCs/>
-                <w:color w:val="auto"/>
-              </w:rPr>
-            </w:pPr>
-            <w:r>
-              <w:rPr>
-                <w:rFonts w:ascii="Calibri" w:eastAsia="Calibri" w:hAnsi="Calibri" w:cs="Times New Roman"/>
-                <w:i w:val="0"/>
-                <w:iCs/>
-                <w:color w:val="auto"/>
-              </w:rPr>
+                <w:i/>
+              </w:rPr>
+            </w:pPr>
+            <w:r>
               <w:t>RESUELTO</w:t>
             </w:r>
           </w:p>
@@ -4423,19 +4149,10 @@
             <w:pPr>
               <w:pStyle w:val="PSI-ComentarioenTabla"/>
               <w:rPr>
-                <w:rFonts w:ascii="Calibri" w:eastAsia="Calibri" w:hAnsi="Calibri" w:cs="Times New Roman"/>
-                <w:i w:val="0"/>
-                <w:iCs/>
-                <w:color w:val="auto"/>
-              </w:rPr>
-            </w:pPr>
-            <w:r>
-              <w:rPr>
-                <w:rFonts w:ascii="Calibri" w:eastAsia="Calibri" w:hAnsi="Calibri" w:cs="Times New Roman"/>
-                <w:i w:val="0"/>
-                <w:iCs/>
-                <w:color w:val="auto"/>
-              </w:rPr>
+                <w:i/>
+              </w:rPr>
+            </w:pPr>
+            <w:r>
               <w:t xml:space="preserve">Permite modificar proyectos finalizados. </w:t>
             </w:r>
           </w:p>
@@ -4448,19 +4165,10 @@
             <w:pPr>
               <w:pStyle w:val="PSI-ComentarioenTabla"/>
               <w:rPr>
-                <w:rFonts w:ascii="Calibri" w:eastAsia="Calibri" w:hAnsi="Calibri" w:cs="Times New Roman"/>
-                <w:i w:val="0"/>
-                <w:iCs/>
-                <w:color w:val="auto"/>
-              </w:rPr>
-            </w:pPr>
-            <w:r>
-              <w:rPr>
-                <w:rFonts w:ascii="Calibri" w:eastAsia="Calibri" w:hAnsi="Calibri" w:cs="Times New Roman"/>
-                <w:i w:val="0"/>
-                <w:iCs/>
-                <w:color w:val="auto"/>
-              </w:rPr>
+                <w:i/>
+              </w:rPr>
+            </w:pPr>
+            <w:r>
               <w:t>No permitir modificar proyectos si no existen iteraciones activas.</w:t>
             </w:r>
           </w:p>
@@ -4473,19 +4181,10 @@
             <w:pPr>
               <w:pStyle w:val="PSI-ComentarioenTabla"/>
               <w:rPr>
-                <w:rFonts w:ascii="Calibri" w:eastAsia="Calibri" w:hAnsi="Calibri" w:cs="Times New Roman"/>
-                <w:i w:val="0"/>
-                <w:iCs/>
-                <w:color w:val="auto"/>
-              </w:rPr>
-            </w:pPr>
-            <w:r>
-              <w:rPr>
-                <w:rFonts w:ascii="Calibri" w:eastAsia="Calibri" w:hAnsi="Calibri" w:cs="Times New Roman"/>
-                <w:i w:val="0"/>
-                <w:iCs/>
-                <w:color w:val="auto"/>
-              </w:rPr>
+                <w:i/>
+              </w:rPr>
+            </w:pPr>
+            <w:r>
               <w:t>RESUELTO</w:t>
             </w:r>
           </w:p>
@@ -4587,16 +4286,8 @@
           <w:p>
             <w:pPr>
               <w:pStyle w:val="PSI-ComentarioenTabla"/>
-              <w:rPr>
-                <w:rFonts w:ascii="Calibri" w:eastAsia="Calibri" w:hAnsi="Calibri" w:cs="Times New Roman"/>
-                <w:color w:val="auto"/>
-              </w:rPr>
-            </w:pPr>
-            <w:r>
-              <w:rPr>
-                <w:rFonts w:ascii="Calibri" w:eastAsia="Calibri" w:hAnsi="Calibri" w:cs="Times New Roman"/>
-                <w:color w:val="auto"/>
-              </w:rPr>
+            </w:pPr>
+            <w:r>
               <w:t>Los administradores pueden ser agregados como participantes</w:t>
             </w:r>
           </w:p>
@@ -4608,16 +4299,8 @@
           <w:p>
             <w:pPr>
               <w:pStyle w:val="PSI-ComentarioenTabla"/>
-              <w:rPr>
-                <w:rFonts w:ascii="Calibri" w:eastAsia="Calibri" w:hAnsi="Calibri" w:cs="Times New Roman"/>
-                <w:color w:val="auto"/>
-              </w:rPr>
-            </w:pPr>
-            <w:r>
-              <w:rPr>
-                <w:rFonts w:ascii="Calibri" w:eastAsia="Calibri" w:hAnsi="Calibri" w:cs="Times New Roman"/>
-                <w:color w:val="auto"/>
-              </w:rPr>
+            </w:pPr>
+            <w:r>
               <w:t>No agregar a los administradores en la lista para asignar participantes a un proyecto.</w:t>
             </w:r>
           </w:p>
@@ -4629,16 +4312,8 @@
           <w:p>
             <w:pPr>
               <w:pStyle w:val="PSI-ComentarioenTabla"/>
-              <w:rPr>
-                <w:rFonts w:ascii="Calibri" w:eastAsia="Calibri" w:hAnsi="Calibri" w:cs="Times New Roman"/>
-                <w:color w:val="auto"/>
-              </w:rPr>
-            </w:pPr>
-            <w:r>
-              <w:rPr>
-                <w:rFonts w:ascii="Calibri" w:eastAsia="Calibri" w:hAnsi="Calibri" w:cs="Times New Roman"/>
-                <w:color w:val="auto"/>
-              </w:rPr>
+            </w:pPr>
+            <w:r>
               <w:t>pendiente</w:t>
             </w:r>
           </w:p>
@@ -4740,9 +4415,6 @@
           <w:p>
             <w:pPr>
               <w:pStyle w:val="PSI-ComentarioenTabla"/>
-              <w:rPr>
-                <w:rFonts w:ascii="Calibri" w:eastAsia="Calibri" w:hAnsi="Calibri" w:cs="Times New Roman"/>
-              </w:rPr>
             </w:pPr>
           </w:p>
         </w:tc>
@@ -4753,9 +4425,6 @@
           <w:p>
             <w:pPr>
               <w:pStyle w:val="PSI-ComentarioenTabla"/>
-              <w:rPr>
-                <w:rFonts w:ascii="Calibri" w:eastAsia="Calibri" w:hAnsi="Calibri" w:cs="Times New Roman"/>
-              </w:rPr>
             </w:pPr>
           </w:p>
         </w:tc>
@@ -4766,9 +4435,6 @@
           <w:p>
             <w:pPr>
               <w:pStyle w:val="PSI-ComentarioenTabla"/>
-              <w:rPr>
-                <w:rFonts w:ascii="Calibri" w:eastAsia="Calibri" w:hAnsi="Calibri" w:cs="Times New Roman"/>
-              </w:rPr>
             </w:pPr>
           </w:p>
         </w:tc>
@@ -4890,28 +4556,13 @@
             <w:pPr>
               <w:pStyle w:val="PSI-ComentarioenTabla"/>
               <w:rPr>
-                <w:rFonts w:eastAsia="Calibri" w:cstheme="minorHAnsi"/>
-                <w:i w:val="0"/>
-                <w:color w:val="auto"/>
-                <w:lang w:val="es-ES"/>
-              </w:rPr>
-            </w:pPr>
-            <w:r>
-              <w:rPr>
-                <w:rFonts w:eastAsia="Calibri" w:cstheme="minorHAnsi"/>
-                <w:i w:val="0"/>
-                <w:color w:val="auto"/>
-                <w:lang w:val="es-ES"/>
-              </w:rPr>
+                <w:i/>
+              </w:rPr>
+            </w:pPr>
+            <w:r>
               <w:t>Verificar que las iteraciones no se superpongan.</w:t>
             </w:r>
             <w:r>
-              <w:rPr>
-                <w:rFonts w:eastAsia="Calibri" w:cstheme="minorHAnsi"/>
-                <w:i w:val="0"/>
-                <w:color w:val="auto"/>
-                <w:lang w:val="es-ES"/>
-              </w:rPr>
               <w:br/>
               <w:t>Mostar un mensaje que indique al usuario las fechas que se superponen.</w:t>
             </w:r>
@@ -4925,17 +4576,10 @@
             <w:pPr>
               <w:pStyle w:val="PSI-ComentarioenTabla"/>
               <w:rPr>
-                <w:rFonts w:eastAsia="Calibri" w:cstheme="minorHAnsi"/>
-                <w:i w:val="0"/>
-                <w:color w:val="auto"/>
-              </w:rPr>
-            </w:pPr>
-            <w:r>
-              <w:rPr>
-                <w:rFonts w:eastAsia="Calibri" w:cstheme="minorHAnsi"/>
-                <w:i w:val="0"/>
-                <w:color w:val="auto"/>
-              </w:rPr>
+                <w:i/>
+              </w:rPr>
+            </w:pPr>
+            <w:r>
               <w:t>RESUELTO</w:t>
             </w:r>
           </w:p>
@@ -4970,37 +4614,16 @@
             <w:pPr>
               <w:pStyle w:val="PSI-ComentarioenTabla"/>
               <w:rPr>
-                <w:rFonts w:eastAsia="Calibri" w:cstheme="minorHAnsi"/>
-                <w:i w:val="0"/>
-                <w:color w:val="auto"/>
-                <w:lang w:val="es-ES"/>
-              </w:rPr>
-            </w:pPr>
-            <w:r>
-              <w:rPr>
-                <w:rFonts w:eastAsia="Calibri" w:cstheme="minorHAnsi"/>
-                <w:i w:val="0"/>
-                <w:color w:val="auto"/>
-                <w:lang w:val="es-ES"/>
-              </w:rPr>
+                <w:i/>
+              </w:rPr>
+            </w:pPr>
+            <w:r>
               <w:t xml:space="preserve">No permitir eliminar iteraciones </w:t>
             </w:r>
             <w:r>
-              <w:rPr>
-                <w:rFonts w:eastAsia="Calibri" w:cstheme="minorHAnsi"/>
-                <w:i w:val="0"/>
-                <w:color w:val="auto"/>
-                <w:lang w:val="es-ES"/>
-              </w:rPr>
               <w:t>que se encuentran activas.</w:t>
             </w:r>
             <w:r>
-              <w:rPr>
-                <w:rFonts w:eastAsia="Calibri" w:cstheme="minorHAnsi"/>
-                <w:i w:val="0"/>
-                <w:color w:val="auto"/>
-                <w:lang w:val="es-ES"/>
-              </w:rPr>
               <w:br/>
               <w:t>Mostrar mensaje al usuario indicando el error.</w:t>
             </w:r>
@@ -5014,16 +4637,11 @@
             <w:pPr>
               <w:pStyle w:val="PSI-ComentarioenTabla"/>
               <w:rPr>
-                <w:rFonts w:eastAsia="Calibri" w:cstheme="minorHAnsi"/>
-                <w:i w:val="0"/>
-                <w:color w:val="auto"/>
-              </w:rPr>
-            </w:pPr>
-            <w:r>
-              <w:rPr>
-                <w:rFonts w:ascii="Calibri" w:eastAsia="Calibri" w:hAnsi="Calibri" w:cs="Times New Roman"/>
-                <w:color w:val="auto"/>
-              </w:rPr>
+                <w:rFonts w:cstheme="minorHAnsi"/>
+                <w:i/>
+              </w:rPr>
+            </w:pPr>
+            <w:r>
               <w:t>Corregido</w:t>
             </w:r>
           </w:p>
@@ -5058,19 +4676,10 @@
             <w:pPr>
               <w:pStyle w:val="PSI-ComentarioenTabla"/>
               <w:rPr>
-                <w:rFonts w:eastAsia="Calibri" w:cstheme="minorHAnsi"/>
-                <w:i w:val="0"/>
-                <w:color w:val="auto"/>
-                <w:lang w:val="es-ES"/>
-              </w:rPr>
-            </w:pPr>
-            <w:r>
-              <w:rPr>
-                <w:rFonts w:eastAsia="Calibri" w:cstheme="minorHAnsi"/>
-                <w:i w:val="0"/>
-                <w:color w:val="auto"/>
-                <w:lang w:val="es-ES"/>
-              </w:rPr>
+                <w:i/>
+              </w:rPr>
+            </w:pPr>
+            <w:r>
               <w:t>No permitir agregar una iteración si ya existe otra con el mismo nombre</w:t>
             </w:r>
           </w:p>
@@ -5083,16 +4692,11 @@
             <w:pPr>
               <w:pStyle w:val="PSI-ComentarioenTabla"/>
               <w:rPr>
-                <w:rFonts w:eastAsia="Calibri" w:cstheme="minorHAnsi"/>
-                <w:i w:val="0"/>
-                <w:color w:val="auto"/>
-              </w:rPr>
-            </w:pPr>
-            <w:r>
-              <w:rPr>
-                <w:rFonts w:ascii="Calibri" w:eastAsia="Calibri" w:hAnsi="Calibri" w:cs="Times New Roman"/>
-                <w:color w:val="auto"/>
-              </w:rPr>
+                <w:rFonts w:cstheme="minorHAnsi"/>
+                <w:i/>
+              </w:rPr>
+            </w:pPr>
+            <w:r>
               <w:t>Corregido</w:t>
             </w:r>
           </w:p>
@@ -5205,9 +4809,6 @@
           <w:p>
             <w:pPr>
               <w:pStyle w:val="PSI-ComentarioenTabla"/>
-              <w:rPr>
-                <w:rFonts w:ascii="Calibri" w:eastAsia="Calibri" w:hAnsi="Calibri" w:cs="Times New Roman"/>
-              </w:rPr>
             </w:pPr>
           </w:p>
         </w:tc>
@@ -5218,9 +4819,6 @@
           <w:p>
             <w:pPr>
               <w:pStyle w:val="PSI-ComentarioenTabla"/>
-              <w:rPr>
-                <w:rFonts w:ascii="Calibri" w:eastAsia="Calibri" w:hAnsi="Calibri" w:cs="Times New Roman"/>
-              </w:rPr>
             </w:pPr>
           </w:p>
         </w:tc>
@@ -5231,9 +4829,6 @@
           <w:p>
             <w:pPr>
               <w:pStyle w:val="PSI-ComentarioenTabla"/>
-              <w:rPr>
-                <w:rFonts w:ascii="Calibri" w:eastAsia="Calibri" w:hAnsi="Calibri" w:cs="Times New Roman"/>
-              </w:rPr>
             </w:pPr>
           </w:p>
         </w:tc>
@@ -5298,8 +4893,8 @@
         <w:tblLook w:val="0000" w:firstRow="0" w:lastRow="0" w:firstColumn="0" w:lastColumn="0" w:noHBand="0" w:noVBand="0"/>
       </w:tblPr>
       <w:tblGrid>
-        <w:gridCol w:w="2335"/>
-        <w:gridCol w:w="2488"/>
+        <w:gridCol w:w="2332"/>
+        <w:gridCol w:w="2491"/>
         <w:gridCol w:w="3104"/>
       </w:tblGrid>
       <w:tr>
@@ -5360,55 +4955,11 @@
           <w:p>
             <w:pPr>
               <w:pStyle w:val="PSI-ComentarioenTabla"/>
-              <w:rPr>
-                <w:rFonts w:ascii="Calibri" w:eastAsia="Calibri" w:hAnsi="Calibri" w:cs="Times New Roman"/>
-                <w:color w:val="auto"/>
-              </w:rPr>
-            </w:pPr>
-            <w:r>
-              <w:rPr>
-                <w:rFonts w:ascii="Calibri" w:eastAsia="Calibri" w:hAnsi="Calibri" w:cs="Times New Roman"/>
-                <w:color w:val="auto"/>
-              </w:rPr>
-              <w:t xml:space="preserve">Al seleccionar una categoría, el </w:t>
-            </w:r>
-            <w:proofErr w:type="spellStart"/>
-            <w:r>
-              <w:rPr>
-                <w:rFonts w:ascii="Calibri" w:eastAsia="Calibri" w:hAnsi="Calibri" w:cs="Times New Roman"/>
-                <w:color w:val="auto"/>
-              </w:rPr>
-              <w:t>combobox</w:t>
-            </w:r>
-            <w:proofErr w:type="spellEnd"/>
-            <w:r>
-              <w:rPr>
-                <w:rFonts w:ascii="Calibri" w:eastAsia="Calibri" w:hAnsi="Calibri" w:cs="Times New Roman"/>
-                <w:color w:val="auto"/>
-              </w:rPr>
-              <w:t xml:space="preserve"> utilizado como input muestra la opción “Elija la </w:t>
-            </w:r>
-            <w:proofErr w:type="spellStart"/>
-            <w:r>
-              <w:rPr>
-                <w:rFonts w:ascii="Calibri" w:eastAsia="Calibri" w:hAnsi="Calibri" w:cs="Times New Roman"/>
-                <w:color w:val="auto"/>
-              </w:rPr>
-              <w:t>categoria</w:t>
-            </w:r>
-            <w:proofErr w:type="spellEnd"/>
-            <w:r>
-              <w:rPr>
-                <w:rFonts w:ascii="Calibri" w:eastAsia="Calibri" w:hAnsi="Calibri" w:cs="Times New Roman"/>
-                <w:color w:val="auto"/>
-              </w:rPr>
-              <w:t>”</w:t>
-            </w:r>
-            <w:r>
-              <w:rPr>
-                <w:rFonts w:ascii="Calibri" w:eastAsia="Calibri" w:hAnsi="Calibri" w:cs="Times New Roman"/>
-                <w:color w:val="auto"/>
-              </w:rPr>
+            </w:pPr>
+            <w:r>
+              <w:t>Al seleccionar una categoría, el combobox utilizado como input muestra la opción “Elija la categoria”</w:t>
+            </w:r>
+            <w:r>
               <w:t>.</w:t>
             </w:r>
           </w:p>
@@ -5420,49 +4971,9 @@
           <w:p>
             <w:pPr>
               <w:pStyle w:val="PSI-ComentarioenTabla"/>
-              <w:rPr>
-                <w:rFonts w:ascii="Calibri" w:eastAsia="Calibri" w:hAnsi="Calibri" w:cs="Times New Roman"/>
-                <w:color w:val="auto"/>
-              </w:rPr>
-            </w:pPr>
-            <w:r>
-              <w:rPr>
-                <w:rFonts w:ascii="Calibri" w:eastAsia="Calibri" w:hAnsi="Calibri" w:cs="Times New Roman"/>
-                <w:color w:val="auto"/>
-              </w:rPr>
-              <w:t xml:space="preserve">Mostrar “Elija la </w:t>
-            </w:r>
-            <w:proofErr w:type="spellStart"/>
-            <w:r>
-              <w:rPr>
-                <w:rFonts w:ascii="Calibri" w:eastAsia="Calibri" w:hAnsi="Calibri" w:cs="Times New Roman"/>
-                <w:color w:val="auto"/>
-              </w:rPr>
-              <w:t>categoria</w:t>
-            </w:r>
-            <w:proofErr w:type="spellEnd"/>
-            <w:r>
-              <w:rPr>
-                <w:rFonts w:ascii="Calibri" w:eastAsia="Calibri" w:hAnsi="Calibri" w:cs="Times New Roman"/>
-                <w:color w:val="auto"/>
-              </w:rPr>
-              <w:t xml:space="preserve">” de forma predeterminada, pero no mostrarla en el </w:t>
-            </w:r>
-            <w:proofErr w:type="spellStart"/>
-            <w:r>
-              <w:rPr>
-                <w:rFonts w:ascii="Calibri" w:eastAsia="Calibri" w:hAnsi="Calibri" w:cs="Times New Roman"/>
-                <w:color w:val="auto"/>
-              </w:rPr>
-              <w:t>combobox</w:t>
-            </w:r>
-            <w:proofErr w:type="spellEnd"/>
-            <w:r>
-              <w:rPr>
-                <w:rFonts w:ascii="Calibri" w:eastAsia="Calibri" w:hAnsi="Calibri" w:cs="Times New Roman"/>
-                <w:color w:val="auto"/>
-              </w:rPr>
-              <w:t>.</w:t>
+            </w:pPr>
+            <w:r>
+              <w:t>Mostrar “Elija la categoria” de forma predeterminada, pero no mostrarla en el combobox.</w:t>
             </w:r>
           </w:p>
         </w:tc>
@@ -5473,16 +4984,8 @@
           <w:p>
             <w:pPr>
               <w:pStyle w:val="PSI-ComentarioenTabla"/>
-              <w:rPr>
-                <w:rFonts w:ascii="Calibri" w:eastAsia="Calibri" w:hAnsi="Calibri" w:cs="Times New Roman"/>
-                <w:color w:val="auto"/>
-              </w:rPr>
-            </w:pPr>
-            <w:r>
-              <w:rPr>
-                <w:rFonts w:ascii="Calibri" w:eastAsia="Calibri" w:hAnsi="Calibri" w:cs="Times New Roman"/>
-                <w:color w:val="auto"/>
-              </w:rPr>
+            </w:pPr>
+            <w:r>
               <w:t>Pendiente</w:t>
             </w:r>
           </w:p>
@@ -5581,9 +5084,6 @@
           <w:p>
             <w:pPr>
               <w:pStyle w:val="PSI-ComentarioenTabla"/>
-              <w:rPr>
-                <w:rFonts w:ascii="Calibri" w:eastAsia="Calibri" w:hAnsi="Calibri" w:cs="Times New Roman"/>
-              </w:rPr>
             </w:pPr>
           </w:p>
         </w:tc>
@@ -5594,9 +5094,6 @@
           <w:p>
             <w:pPr>
               <w:pStyle w:val="PSI-ComentarioenTabla"/>
-              <w:rPr>
-                <w:rFonts w:ascii="Calibri" w:eastAsia="Calibri" w:hAnsi="Calibri" w:cs="Times New Roman"/>
-              </w:rPr>
             </w:pPr>
           </w:p>
         </w:tc>
@@ -5607,9 +5104,6 @@
           <w:p>
             <w:pPr>
               <w:pStyle w:val="PSI-ComentarioenTabla"/>
-              <w:rPr>
-                <w:rFonts w:ascii="Calibri" w:eastAsia="Calibri" w:hAnsi="Calibri" w:cs="Times New Roman"/>
-              </w:rPr>
             </w:pPr>
           </w:p>
         </w:tc>
@@ -5733,9 +5227,6 @@
           <w:p>
             <w:pPr>
               <w:pStyle w:val="PSI-ComentarioenTabla"/>
-              <w:rPr>
-                <w:rFonts w:ascii="Calibri" w:eastAsia="Calibri" w:hAnsi="Calibri" w:cs="Times New Roman"/>
-              </w:rPr>
             </w:pPr>
           </w:p>
         </w:tc>
@@ -5746,9 +5237,6 @@
           <w:p>
             <w:pPr>
               <w:pStyle w:val="PSI-ComentarioenTabla"/>
-              <w:rPr>
-                <w:rFonts w:ascii="Calibri" w:eastAsia="Calibri" w:hAnsi="Calibri" w:cs="Times New Roman"/>
-              </w:rPr>
             </w:pPr>
           </w:p>
         </w:tc>
@@ -5759,9 +5247,6 @@
           <w:p>
             <w:pPr>
               <w:pStyle w:val="PSI-ComentarioenTabla"/>
-              <w:rPr>
-                <w:rFonts w:ascii="Calibri" w:eastAsia="Calibri" w:hAnsi="Calibri" w:cs="Times New Roman"/>
-              </w:rPr>
             </w:pPr>
           </w:p>
         </w:tc>
@@ -5858,9 +5343,6 @@
           <w:p>
             <w:pPr>
               <w:pStyle w:val="PSI-ComentarioenTabla"/>
-              <w:rPr>
-                <w:rFonts w:ascii="Calibri" w:eastAsia="Calibri" w:hAnsi="Calibri" w:cs="Times New Roman"/>
-              </w:rPr>
             </w:pPr>
           </w:p>
         </w:tc>
@@ -5871,9 +5353,6 @@
           <w:p>
             <w:pPr>
               <w:pStyle w:val="PSI-ComentarioenTabla"/>
-              <w:rPr>
-                <w:rFonts w:ascii="Calibri" w:eastAsia="Calibri" w:hAnsi="Calibri" w:cs="Times New Roman"/>
-              </w:rPr>
             </w:pPr>
           </w:p>
         </w:tc>
@@ -5884,9 +5363,6 @@
           <w:p>
             <w:pPr>
               <w:pStyle w:val="PSI-ComentarioenTabla"/>
-              <w:rPr>
-                <w:rFonts w:ascii="Calibri" w:eastAsia="Calibri" w:hAnsi="Calibri" w:cs="Times New Roman"/>
-              </w:rPr>
             </w:pPr>
           </w:p>
         </w:tc>
@@ -6010,9 +5486,6 @@
           <w:p>
             <w:pPr>
               <w:pStyle w:val="PSI-ComentarioenTabla"/>
-              <w:rPr>
-                <w:rFonts w:ascii="Calibri" w:eastAsia="Calibri" w:hAnsi="Calibri" w:cs="Times New Roman"/>
-              </w:rPr>
             </w:pPr>
           </w:p>
         </w:tc>
@@ -6023,9 +5496,6 @@
           <w:p>
             <w:pPr>
               <w:pStyle w:val="PSI-ComentarioenTabla"/>
-              <w:rPr>
-                <w:rFonts w:ascii="Calibri" w:eastAsia="Calibri" w:hAnsi="Calibri" w:cs="Times New Roman"/>
-              </w:rPr>
             </w:pPr>
           </w:p>
         </w:tc>
@@ -6036,9 +5506,6 @@
           <w:p>
             <w:pPr>
               <w:pStyle w:val="PSI-ComentarioenTabla"/>
-              <w:rPr>
-                <w:rFonts w:ascii="Calibri" w:eastAsia="Calibri" w:hAnsi="Calibri" w:cs="Times New Roman"/>
-              </w:rPr>
             </w:pPr>
           </w:p>
         </w:tc>
@@ -6134,9 +5601,6 @@
           <w:p>
             <w:pPr>
               <w:pStyle w:val="PSI-ComentarioenTabla"/>
-              <w:rPr>
-                <w:rFonts w:ascii="Calibri" w:eastAsia="Calibri" w:hAnsi="Calibri" w:cs="Times New Roman"/>
-              </w:rPr>
             </w:pPr>
           </w:p>
         </w:tc>
@@ -6147,9 +5611,6 @@
           <w:p>
             <w:pPr>
               <w:pStyle w:val="PSI-ComentarioenTabla"/>
-              <w:rPr>
-                <w:rFonts w:ascii="Calibri" w:eastAsia="Calibri" w:hAnsi="Calibri" w:cs="Times New Roman"/>
-              </w:rPr>
             </w:pPr>
           </w:p>
         </w:tc>
@@ -6160,9 +5621,6 @@
           <w:p>
             <w:pPr>
               <w:pStyle w:val="PSI-ComentarioenTabla"/>
-              <w:rPr>
-                <w:rFonts w:ascii="Calibri" w:eastAsia="Calibri" w:hAnsi="Calibri" w:cs="Times New Roman"/>
-              </w:rPr>
             </w:pPr>
           </w:p>
         </w:tc>
@@ -6286,9 +5744,6 @@
           <w:p>
             <w:pPr>
               <w:pStyle w:val="PSI-ComentarioenTabla"/>
-              <w:rPr>
-                <w:rFonts w:ascii="Calibri" w:eastAsia="Calibri" w:hAnsi="Calibri" w:cs="Times New Roman"/>
-              </w:rPr>
             </w:pPr>
           </w:p>
         </w:tc>
@@ -6299,9 +5754,6 @@
           <w:p>
             <w:pPr>
               <w:pStyle w:val="PSI-ComentarioenTabla"/>
-              <w:rPr>
-                <w:rFonts w:ascii="Calibri" w:eastAsia="Calibri" w:hAnsi="Calibri" w:cs="Times New Roman"/>
-              </w:rPr>
             </w:pPr>
           </w:p>
         </w:tc>
@@ -6312,9 +5764,6 @@
           <w:p>
             <w:pPr>
               <w:pStyle w:val="PSI-ComentarioenTabla"/>
-              <w:rPr>
-                <w:rFonts w:ascii="Calibri" w:eastAsia="Calibri" w:hAnsi="Calibri" w:cs="Times New Roman"/>
-              </w:rPr>
             </w:pPr>
           </w:p>
         </w:tc>
@@ -6411,9 +5860,6 @@
           <w:p>
             <w:pPr>
               <w:pStyle w:val="PSI-ComentarioenTabla"/>
-              <w:rPr>
-                <w:rFonts w:ascii="Calibri" w:eastAsia="Calibri" w:hAnsi="Calibri" w:cs="Times New Roman"/>
-              </w:rPr>
             </w:pPr>
           </w:p>
         </w:tc>
@@ -6424,9 +5870,6 @@
           <w:p>
             <w:pPr>
               <w:pStyle w:val="PSI-ComentarioenTabla"/>
-              <w:rPr>
-                <w:rFonts w:ascii="Calibri" w:eastAsia="Calibri" w:hAnsi="Calibri" w:cs="Times New Roman"/>
-              </w:rPr>
             </w:pPr>
           </w:p>
         </w:tc>
@@ -6437,9 +5880,6 @@
           <w:p>
             <w:pPr>
               <w:pStyle w:val="PSI-ComentarioenTabla"/>
-              <w:rPr>
-                <w:rFonts w:ascii="Calibri" w:eastAsia="Calibri" w:hAnsi="Calibri" w:cs="Times New Roman"/>
-              </w:rPr>
             </w:pPr>
           </w:p>
         </w:tc>
@@ -6563,9 +6003,6 @@
           <w:p>
             <w:pPr>
               <w:pStyle w:val="PSI-ComentarioenTabla"/>
-              <w:rPr>
-                <w:rFonts w:ascii="Calibri" w:eastAsia="Calibri" w:hAnsi="Calibri" w:cs="Times New Roman"/>
-              </w:rPr>
             </w:pPr>
           </w:p>
         </w:tc>
@@ -6576,9 +6013,6 @@
           <w:p>
             <w:pPr>
               <w:pStyle w:val="PSI-ComentarioenTabla"/>
-              <w:rPr>
-                <w:rFonts w:ascii="Calibri" w:eastAsia="Calibri" w:hAnsi="Calibri" w:cs="Times New Roman"/>
-              </w:rPr>
             </w:pPr>
           </w:p>
         </w:tc>
@@ -6589,9 +6023,6 @@
           <w:p>
             <w:pPr>
               <w:pStyle w:val="PSI-ComentarioenTabla"/>
-              <w:rPr>
-                <w:rFonts w:ascii="Calibri" w:eastAsia="Calibri" w:hAnsi="Calibri" w:cs="Times New Roman"/>
-              </w:rPr>
             </w:pPr>
           </w:p>
         </w:tc>
@@ -6687,9 +6118,6 @@
           <w:p>
             <w:pPr>
               <w:pStyle w:val="PSI-ComentarioenTabla"/>
-              <w:rPr>
-                <w:rFonts w:ascii="Calibri" w:eastAsia="Calibri" w:hAnsi="Calibri" w:cs="Times New Roman"/>
-              </w:rPr>
             </w:pPr>
           </w:p>
         </w:tc>
@@ -6700,9 +6128,6 @@
           <w:p>
             <w:pPr>
               <w:pStyle w:val="PSI-ComentarioenTabla"/>
-              <w:rPr>
-                <w:rFonts w:ascii="Calibri" w:eastAsia="Calibri" w:hAnsi="Calibri" w:cs="Times New Roman"/>
-              </w:rPr>
             </w:pPr>
           </w:p>
         </w:tc>
@@ -6713,9 +6138,6 @@
           <w:p>
             <w:pPr>
               <w:pStyle w:val="PSI-ComentarioenTabla"/>
-              <w:rPr>
-                <w:rFonts w:ascii="Calibri" w:eastAsia="Calibri" w:hAnsi="Calibri" w:cs="Times New Roman"/>
-              </w:rPr>
             </w:pPr>
           </w:p>
         </w:tc>
@@ -6839,9 +6261,6 @@
           <w:p>
             <w:pPr>
               <w:pStyle w:val="PSI-ComentarioenTabla"/>
-              <w:rPr>
-                <w:rFonts w:ascii="Calibri" w:eastAsia="Calibri" w:hAnsi="Calibri" w:cs="Times New Roman"/>
-              </w:rPr>
             </w:pPr>
           </w:p>
         </w:tc>
@@ -6852,9 +6271,6 @@
           <w:p>
             <w:pPr>
               <w:pStyle w:val="PSI-ComentarioenTabla"/>
-              <w:rPr>
-                <w:rFonts w:ascii="Calibri" w:eastAsia="Calibri" w:hAnsi="Calibri" w:cs="Times New Roman"/>
-              </w:rPr>
             </w:pPr>
           </w:p>
         </w:tc>
@@ -6865,9 +6281,6 @@
           <w:p>
             <w:pPr>
               <w:pStyle w:val="PSI-ComentarioenTabla"/>
-              <w:rPr>
-                <w:rFonts w:ascii="Calibri" w:eastAsia="Calibri" w:hAnsi="Calibri" w:cs="Times New Roman"/>
-              </w:rPr>
             </w:pPr>
           </w:p>
         </w:tc>
@@ -6964,9 +6377,6 @@
           <w:p>
             <w:pPr>
               <w:pStyle w:val="PSI-ComentarioenTabla"/>
-              <w:rPr>
-                <w:rFonts w:ascii="Calibri" w:eastAsia="Calibri" w:hAnsi="Calibri" w:cs="Times New Roman"/>
-              </w:rPr>
             </w:pPr>
           </w:p>
         </w:tc>
@@ -6977,9 +6387,6 @@
           <w:p>
             <w:pPr>
               <w:pStyle w:val="PSI-ComentarioenTabla"/>
-              <w:rPr>
-                <w:rFonts w:ascii="Calibri" w:eastAsia="Calibri" w:hAnsi="Calibri" w:cs="Times New Roman"/>
-              </w:rPr>
             </w:pPr>
           </w:p>
         </w:tc>
@@ -6990,9 +6397,6 @@
           <w:p>
             <w:pPr>
               <w:pStyle w:val="PSI-ComentarioenTabla"/>
-              <w:rPr>
-                <w:rFonts w:ascii="Calibri" w:eastAsia="Calibri" w:hAnsi="Calibri" w:cs="Times New Roman"/>
-              </w:rPr>
             </w:pPr>
           </w:p>
         </w:tc>
@@ -7115,9 +6519,6 @@
           <w:p>
             <w:pPr>
               <w:pStyle w:val="PSI-ComentarioenTabla"/>
-              <w:rPr>
-                <w:rFonts w:ascii="Calibri" w:eastAsia="Calibri" w:hAnsi="Calibri" w:cs="Times New Roman"/>
-              </w:rPr>
             </w:pPr>
           </w:p>
         </w:tc>
@@ -7128,9 +6529,6 @@
           <w:p>
             <w:pPr>
               <w:pStyle w:val="PSI-ComentarioenTabla"/>
-              <w:rPr>
-                <w:rFonts w:ascii="Calibri" w:eastAsia="Calibri" w:hAnsi="Calibri" w:cs="Times New Roman"/>
-              </w:rPr>
             </w:pPr>
           </w:p>
         </w:tc>
@@ -7141,9 +6539,6 @@
           <w:p>
             <w:pPr>
               <w:pStyle w:val="PSI-ComentarioenTabla"/>
-              <w:rPr>
-                <w:rFonts w:ascii="Calibri" w:eastAsia="Calibri" w:hAnsi="Calibri" w:cs="Times New Roman"/>
-              </w:rPr>
             </w:pPr>
           </w:p>
         </w:tc>
@@ -7239,9 +6634,6 @@
           <w:p>
             <w:pPr>
               <w:pStyle w:val="PSI-ComentarioenTabla"/>
-              <w:rPr>
-                <w:rFonts w:ascii="Calibri" w:eastAsia="Calibri" w:hAnsi="Calibri" w:cs="Times New Roman"/>
-              </w:rPr>
             </w:pPr>
           </w:p>
         </w:tc>
@@ -7252,9 +6644,6 @@
           <w:p>
             <w:pPr>
               <w:pStyle w:val="PSI-ComentarioenTabla"/>
-              <w:rPr>
-                <w:rFonts w:ascii="Calibri" w:eastAsia="Calibri" w:hAnsi="Calibri" w:cs="Times New Roman"/>
-              </w:rPr>
             </w:pPr>
           </w:p>
         </w:tc>
@@ -7265,9 +6654,6 @@
           <w:p>
             <w:pPr>
               <w:pStyle w:val="PSI-ComentarioenTabla"/>
-              <w:rPr>
-                <w:rFonts w:ascii="Calibri" w:eastAsia="Calibri" w:hAnsi="Calibri" w:cs="Times New Roman"/>
-              </w:rPr>
             </w:pPr>
           </w:p>
         </w:tc>
@@ -7404,19 +6790,10 @@
             <w:pPr>
               <w:pStyle w:val="PSI-ComentarioenTabla"/>
               <w:rPr>
-                <w:rFonts w:eastAsia="Calibri" w:cstheme="minorHAnsi"/>
-                <w:i w:val="0"/>
-                <w:color w:val="auto"/>
-                <w:lang w:val="es-ES"/>
-              </w:rPr>
-            </w:pPr>
-            <w:r>
-              <w:rPr>
-                <w:rFonts w:eastAsia="Calibri" w:cstheme="minorHAnsi"/>
-                <w:i w:val="0"/>
-                <w:color w:val="auto"/>
-                <w:lang w:val="es-ES"/>
-              </w:rPr>
+                <w:i/>
+              </w:rPr>
+            </w:pPr>
+            <w:r>
               <w:t>Modificar el estado de un proyecto automáticamente en base a las iteraciones existentes.</w:t>
             </w:r>
           </w:p>
@@ -7429,17 +6806,10 @@
             <w:pPr>
               <w:pStyle w:val="PSI-ComentarioenTabla"/>
               <w:rPr>
-                <w:rFonts w:eastAsia="Calibri" w:cstheme="minorHAnsi"/>
-                <w:i w:val="0"/>
-                <w:color w:val="auto"/>
-              </w:rPr>
-            </w:pPr>
-            <w:r>
-              <w:rPr>
-                <w:rFonts w:eastAsia="Calibri" w:cstheme="minorHAnsi"/>
-                <w:i w:val="0"/>
-                <w:color w:val="auto"/>
-              </w:rPr>
+                <w:i/>
+              </w:rPr>
+            </w:pPr>
+            <w:r>
               <w:t>pendiente</w:t>
             </w:r>
           </w:p>
@@ -7460,6 +6830,14 @@
                 <w:szCs w:val="20"/>
               </w:rPr>
             </w:pPr>
+            <w:r>
+              <w:rPr>
+                <w:rFonts w:ascii="Arial" w:hAnsi="Arial" w:cs="Arial"/>
+                <w:sz w:val="20"/>
+                <w:szCs w:val="20"/>
+              </w:rPr>
+              <w:t>Al eliminar un integrante de un proyecto o una iteración, se elimina directamente.</w:t>
+            </w:r>
           </w:p>
         </w:tc>
         <w:tc>
@@ -7469,11 +6847,10 @@
           <w:p>
             <w:pPr>
               <w:pStyle w:val="PSI-ComentarioenTabla"/>
-              <w:rPr>
-                <w:rFonts w:ascii="Calibri" w:eastAsia="Calibri" w:hAnsi="Calibri" w:cs="Times New Roman"/>
-                <w:lang w:val="es-ES"/>
-              </w:rPr>
-            </w:pPr>
+            </w:pPr>
+            <w:r>
+              <w:t>Aunque para que la eliminación sea definitiva es necesario confirmar todos los cambios en el formulario, es conveniente que se muestre un mensaje de confirmación al eliminar integrantes o iteraciones de un proyecto.</w:t>
+            </w:r>
           </w:p>
         </w:tc>
         <w:tc>
@@ -7483,10 +6860,62 @@
           <w:p>
             <w:pPr>
               <w:pStyle w:val="PSI-ComentarioenTabla"/>
-              <w:rPr>
-                <w:rFonts w:ascii="Calibri" w:eastAsia="Calibri" w:hAnsi="Calibri" w:cs="Times New Roman"/>
-              </w:rPr>
-            </w:pPr>
+            </w:pPr>
+            <w:r>
+              <w:t>pendiente</w:t>
+            </w:r>
+          </w:p>
+        </w:tc>
+      </w:tr>
+      <w:tr>
+        <w:tc>
+          <w:tcPr>
+            <w:tcW w:w="2858" w:type="dxa"/>
+          </w:tcPr>
+          <w:p>
+            <w:pPr>
+              <w:ind w:left="0" w:firstLine="0"/>
+              <w:jc w:val="both"/>
+              <w:rPr>
+                <w:rFonts w:ascii="Arial" w:hAnsi="Arial" w:cs="Arial"/>
+                <w:sz w:val="20"/>
+                <w:szCs w:val="20"/>
+              </w:rPr>
+            </w:pPr>
+            <w:r>
+              <w:rPr>
+                <w:rFonts w:ascii="Arial" w:hAnsi="Arial" w:cs="Arial"/>
+                <w:sz w:val="20"/>
+                <w:szCs w:val="20"/>
+              </w:rPr>
+              <w:t>Al eliminar una tarea de un plan, se elimina directamente.</w:t>
+            </w:r>
+          </w:p>
+        </w:tc>
+        <w:tc>
+          <w:tcPr>
+            <w:tcW w:w="2883" w:type="dxa"/>
+          </w:tcPr>
+          <w:p>
+            <w:pPr>
+              <w:pStyle w:val="PSI-ComentarioenTabla"/>
+            </w:pPr>
+            <w:r>
+              <w:t>Mostrar un mensaje de confirmación antes de eliminar una tarea de un plan.</w:t>
+            </w:r>
+          </w:p>
+        </w:tc>
+        <w:tc>
+          <w:tcPr>
+            <w:tcW w:w="2336" w:type="dxa"/>
+          </w:tcPr>
+          <w:p>
+            <w:pPr>
+              <w:pStyle w:val="PSI-ComentarioenTabla"/>
+            </w:pPr>
+            <w:r>
+              <w:t>pendiente</w:t>
+            </w:r>
           </w:p>
         </w:tc>
       </w:tr>
@@ -10498,7 +9927,14 @@
     <w:basedOn w:val="PSI-Comentario"/>
     <w:autoRedefine/>
     <w:qFormat/>
-    <w:rsid w:val="008B3B0F"/>
+    <w:rsid w:val="005C2E82"/>
+    <w:rPr>
+      <w:rFonts w:ascii="Calibri" w:eastAsia="Calibri" w:hAnsi="Calibri" w:cs="Times New Roman"/>
+      <w:i w:val="0"/>
+      <w:iCs/>
+      <w:color w:val="auto"/>
+      <w:lang w:val="es-ES"/>
+    </w:rPr>
   </w:style>
   <w:style w:type="paragraph" w:customStyle="1" w:styleId="PSI-DescripcindelDocumentos">
     <w:name w:val="PSI - Descripción del Documentos"/>

</xml_diff>